<commit_message>
doc(Assignment 1): Adding User Stories
</commit_message>
<xml_diff>
--- a/Assignments/Assignment_1.docx
+++ b/Assignments/Assignment_1.docx
@@ -568,7 +568,6 @@
                                     <w:szCs w:val="72"/>
                                   </w:rPr>
                                 </w:pPr>
-                                <w:proofErr w:type="spellStart"/>
                                 <w:r>
                                   <w:rPr>
                                     <w:b/>
@@ -576,17 +575,7 @@
                                     <w:sz w:val="72"/>
                                     <w:szCs w:val="72"/>
                                   </w:rPr>
-                                  <w:t>ApexCare</w:t>
-                                </w:r>
-                                <w:proofErr w:type="spellEnd"/>
-                                <w:r>
-                                  <w:rPr>
-                                    <w:b/>
-                                    <w:bCs/>
-                                    <w:sz w:val="72"/>
-                                    <w:szCs w:val="72"/>
-                                  </w:rPr>
-                                  <w:t xml:space="preserve"> Solutions</w:t>
+                                  <w:t>ApexCare Solutions</w:t>
                                 </w:r>
                                 <w:r>
                                   <w:rPr>
@@ -640,7 +629,6 @@
                               <w:szCs w:val="72"/>
                             </w:rPr>
                           </w:pPr>
-                          <w:proofErr w:type="spellStart"/>
                           <w:r>
                             <w:rPr>
                               <w:b/>
@@ -648,17 +636,7 @@
                               <w:sz w:val="72"/>
                               <w:szCs w:val="72"/>
                             </w:rPr>
-                            <w:t>ApexCare</w:t>
-                          </w:r>
-                          <w:proofErr w:type="spellEnd"/>
-                          <w:r>
-                            <w:rPr>
-                              <w:b/>
-                              <w:bCs/>
-                              <w:sz w:val="72"/>
-                              <w:szCs w:val="72"/>
-                            </w:rPr>
-                            <w:t xml:space="preserve"> Solutions</w:t>
+                            <w:t>ApexCare Solutions</w:t>
                           </w:r>
                           <w:r>
                             <w:rPr>
@@ -1815,15 +1793,2502 @@
       <w:bookmarkEnd w:id="7"/>
     </w:p>
     <w:p/>
+    <w:p/>
+    <w:p/>
+    <w:p/>
+    <w:p/>
+    <w:p/>
+    <w:p/>
+    <w:p/>
+    <w:p/>
+    <w:p/>
+    <w:p/>
+    <w:p/>
+    <w:p/>
+    <w:p/>
     <w:p>
       <w:pPr>
         <w:pStyle w:val="Heading1"/>
       </w:pPr>
       <w:bookmarkStart w:id="8" w:name="_Toc178672866"/>
       <w:r>
+        <w:lastRenderedPageBreak/>
         <w:t>User Stories</w:t>
       </w:r>
       <w:bookmarkEnd w:id="8"/>
+    </w:p>
+    <w:p>
+      <w:pPr>
+        <w:pStyle w:val="Heading2"/>
+      </w:pPr>
+      <w:r>
+        <w:t>Service Desk</w:t>
+      </w:r>
+    </w:p>
+    <w:p>
+      <w:pPr>
+        <w:pStyle w:val="ListParagraph"/>
+        <w:numPr>
+          <w:ilvl w:val="0"/>
+          <w:numId w:val="3"/>
+        </w:numPr>
+      </w:pPr>
+      <w:r>
+        <w:rPr>
+          <w:b/>
+          <w:bCs/>
+        </w:rPr>
+        <w:t>Title:</w:t>
+      </w:r>
+      <w:r>
+        <w:t xml:space="preserve"> </w:t>
+      </w:r>
+      <w:r>
+        <w:t>Omnichannel Communication</w:t>
+      </w:r>
+    </w:p>
+    <w:p>
+      <w:pPr>
+        <w:pStyle w:val="ListParagraph"/>
+        <w:numPr>
+          <w:ilvl w:val="0"/>
+          <w:numId w:val="3"/>
+        </w:numPr>
+      </w:pPr>
+      <w:r>
+        <w:rPr>
+          <w:b/>
+          <w:bCs/>
+        </w:rPr>
+        <w:t>User Story:</w:t>
+      </w:r>
+      <w:r>
+        <w:t xml:space="preserve"> As a</w:t>
+      </w:r>
+      <w:r>
+        <w:t xml:space="preserve"> client</w:t>
+      </w:r>
+      <w:r>
+        <w:t xml:space="preserve">, I want to </w:t>
+      </w:r>
+      <w:r>
+        <w:t>report issues via my phone, email, chat, or the ApexCare mobile app</w:t>
+      </w:r>
+      <w:r>
+        <w:t xml:space="preserve"> so that</w:t>
+      </w:r>
+      <w:r>
+        <w:t xml:space="preserve"> I</w:t>
+      </w:r>
+      <w:r>
+        <w:t xml:space="preserve"> </w:t>
+      </w:r>
+      <w:r>
+        <w:t>can voice my concerns</w:t>
+      </w:r>
+      <w:r>
+        <w:t>.</w:t>
+      </w:r>
+    </w:p>
+    <w:p>
+      <w:pPr>
+        <w:pStyle w:val="ListParagraph"/>
+        <w:numPr>
+          <w:ilvl w:val="0"/>
+          <w:numId w:val="3"/>
+        </w:numPr>
+        <w:rPr>
+          <w:b/>
+          <w:bCs/>
+        </w:rPr>
+      </w:pPr>
+      <w:r>
+        <w:rPr>
+          <w:b/>
+          <w:bCs/>
+        </w:rPr>
+        <w:t>Acceptance Criteria:</w:t>
+      </w:r>
+    </w:p>
+    <w:p>
+      <w:pPr>
+        <w:pStyle w:val="ListParagraph"/>
+        <w:numPr>
+          <w:ilvl w:val="0"/>
+          <w:numId w:val="5"/>
+        </w:numPr>
+      </w:pPr>
+      <w:r>
+        <w:t>The client should be able to send reports from multiple channels (phone, email, chat or mobile app)</w:t>
+      </w:r>
+    </w:p>
+    <w:p>
+      <w:pPr>
+        <w:pStyle w:val="ListParagraph"/>
+        <w:numPr>
+          <w:ilvl w:val="0"/>
+          <w:numId w:val="5"/>
+        </w:numPr>
+      </w:pPr>
+      <w:r>
+        <w:t>The system should log the report and categorize it based the size and type of the issue reported.</w:t>
+      </w:r>
+    </w:p>
+    <w:p>
+      <w:pPr>
+        <w:pStyle w:val="ListParagraph"/>
+        <w:numPr>
+          <w:ilvl w:val="0"/>
+          <w:numId w:val="5"/>
+        </w:numPr>
+      </w:pPr>
+      <w:r>
+        <w:t xml:space="preserve">The system should then validate the report </w:t>
+      </w:r>
+      <w:r>
+        <w:t xml:space="preserve">by making sure the clients input is as expected. </w:t>
+      </w:r>
+    </w:p>
+    <w:p>
+      <w:pPr>
+        <w:pStyle w:val="ListParagraph"/>
+        <w:numPr>
+          <w:ilvl w:val="0"/>
+          <w:numId w:val="5"/>
+        </w:numPr>
+      </w:pPr>
+      <w:r>
+        <w:t xml:space="preserve">Then the system should </w:t>
+      </w:r>
+      <w:r>
+        <w:t>send it to the service desk to be manged by the service desk agents.</w:t>
+      </w:r>
+    </w:p>
+    <w:p>
+      <w:pPr>
+        <w:pStyle w:val="ListParagraph"/>
+        <w:numPr>
+          <w:ilvl w:val="0"/>
+          <w:numId w:val="5"/>
+        </w:numPr>
+      </w:pPr>
+      <w:r>
+        <w:t xml:space="preserve">The client should also receive confirmation that the issue was received by the system via their preferred method of communication. </w:t>
+      </w:r>
+    </w:p>
+    <w:p>
+      <w:pPr>
+        <w:pStyle w:val="ListParagraph"/>
+      </w:pPr>
+    </w:p>
+    <w:p>
+      <w:pPr>
+        <w:pStyle w:val="ListParagraph"/>
+      </w:pPr>
+      <w:r>
+        <w:rPr>
+          <w:noProof/>
+          <w14:ligatures w14:val="standardContextual"/>
+        </w:rPr>
+        <mc:AlternateContent>
+          <mc:Choice Requires="wps">
+            <w:drawing>
+              <wp:anchor distT="0" distB="0" distL="114300" distR="114300" simplePos="0" relativeHeight="251672576" behindDoc="0" locked="0" layoutInCell="1" allowOverlap="1" wp14:anchorId="7BBE0DDD" wp14:editId="4EB6A52F">
+                <wp:simplePos x="0" y="0"/>
+                <wp:positionH relativeFrom="margin">
+                  <wp:posOffset>308344</wp:posOffset>
+                </wp:positionH>
+                <wp:positionV relativeFrom="paragraph">
+                  <wp:posOffset>11783</wp:posOffset>
+                </wp:positionV>
+                <wp:extent cx="5263116" cy="12862"/>
+                <wp:effectExtent l="0" t="0" r="33020" b="25400"/>
+                <wp:wrapNone/>
+                <wp:docPr id="1509882999" name="Straight Connector 2"/>
+                <wp:cNvGraphicFramePr/>
+                <a:graphic xmlns:a="http://schemas.openxmlformats.org/drawingml/2006/main">
+                  <a:graphicData uri="http://schemas.microsoft.com/office/word/2010/wordprocessingShape">
+                    <wps:wsp>
+                      <wps:cNvCnPr/>
+                      <wps:spPr>
+                        <a:xfrm flipV="1">
+                          <a:off x="0" y="0"/>
+                          <a:ext cx="5263116" cy="12862"/>
+                        </a:xfrm>
+                        <a:prstGeom prst="line">
+                          <a:avLst/>
+                        </a:prstGeom>
+                        <a:ln>
+                          <a:solidFill>
+                            <a:srgbClr val="FFCC00"/>
+                          </a:solidFill>
+                        </a:ln>
+                      </wps:spPr>
+                      <wps:style>
+                        <a:lnRef idx="3">
+                          <a:schemeClr val="accent6"/>
+                        </a:lnRef>
+                        <a:fillRef idx="0">
+                          <a:schemeClr val="accent6"/>
+                        </a:fillRef>
+                        <a:effectRef idx="2">
+                          <a:schemeClr val="accent6"/>
+                        </a:effectRef>
+                        <a:fontRef idx="minor">
+                          <a:schemeClr val="tx1"/>
+                        </a:fontRef>
+                      </wps:style>
+                      <wps:bodyPr/>
+                    </wps:wsp>
+                  </a:graphicData>
+                </a:graphic>
+                <wp14:sizeRelH relativeFrom="margin">
+                  <wp14:pctWidth>0</wp14:pctWidth>
+                </wp14:sizeRelH>
+                <wp14:sizeRelV relativeFrom="margin">
+                  <wp14:pctHeight>0</wp14:pctHeight>
+                </wp14:sizeRelV>
+              </wp:anchor>
+            </w:drawing>
+          </mc:Choice>
+          <mc:Fallback>
+            <w:pict>
+              <v:line w14:anchorId="1D89D9CD" id="Straight Connector 2" o:spid="_x0000_s1026" style="position:absolute;flip:y;z-index:251672576;visibility:visible;mso-wrap-style:square;mso-width-percent:0;mso-height-percent:0;mso-wrap-distance-left:9pt;mso-wrap-distance-top:0;mso-wrap-distance-right:9pt;mso-wrap-distance-bottom:0;mso-position-horizontal:absolute;mso-position-horizontal-relative:margin;mso-position-vertical:absolute;mso-position-vertical-relative:text;mso-width-percent:0;mso-height-percent:0;mso-width-relative:margin;mso-height-relative:margin" from="24.3pt,.95pt" to="438.7pt,1.95pt" o:gfxdata="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" strokecolor="#fc0" strokeweight="1.5pt">
+                <v:stroke joinstyle="miter"/>
+                <w10:wrap anchorx="margin"/>
+              </v:line>
+            </w:pict>
+          </mc:Fallback>
+        </mc:AlternateContent>
+      </w:r>
+    </w:p>
+    <w:p>
+      <w:pPr>
+        <w:pStyle w:val="ListParagraph"/>
+      </w:pPr>
+    </w:p>
+    <w:p>
+      <w:pPr>
+        <w:pStyle w:val="ListParagraph"/>
+        <w:numPr>
+          <w:ilvl w:val="0"/>
+          <w:numId w:val="3"/>
+        </w:numPr>
+      </w:pPr>
+      <w:r>
+        <w:rPr>
+          <w:b/>
+          <w:bCs/>
+        </w:rPr>
+        <w:t>Title:</w:t>
+      </w:r>
+      <w:r>
+        <w:t xml:space="preserve"> </w:t>
+      </w:r>
+      <w:r>
+        <w:t>AI powered call handling</w:t>
+      </w:r>
+    </w:p>
+    <w:p>
+      <w:pPr>
+        <w:pStyle w:val="ListParagraph"/>
+        <w:numPr>
+          <w:ilvl w:val="0"/>
+          <w:numId w:val="3"/>
+        </w:numPr>
+      </w:pPr>
+      <w:r>
+        <w:rPr>
+          <w:b/>
+          <w:bCs/>
+        </w:rPr>
+        <w:t>User Story:</w:t>
+      </w:r>
+      <w:r>
+        <w:t xml:space="preserve"> As a </w:t>
+      </w:r>
+      <w:r>
+        <w:t>service desk agent</w:t>
+      </w:r>
+      <w:r>
+        <w:t xml:space="preserve">, I want to </w:t>
+      </w:r>
+      <w:r>
+        <w:t xml:space="preserve">utilize AI to categorize incoming issues </w:t>
+      </w:r>
+      <w:r>
+        <w:t>so that I can</w:t>
+      </w:r>
+      <w:r>
+        <w:t xml:space="preserve"> improve my response time.</w:t>
+      </w:r>
+    </w:p>
+    <w:p>
+      <w:pPr>
+        <w:pStyle w:val="ListParagraph"/>
+        <w:numPr>
+          <w:ilvl w:val="0"/>
+          <w:numId w:val="3"/>
+        </w:numPr>
+        <w:rPr>
+          <w:b/>
+          <w:bCs/>
+        </w:rPr>
+      </w:pPr>
+      <w:r>
+        <w:rPr>
+          <w:b/>
+          <w:bCs/>
+        </w:rPr>
+        <w:t>Acceptance Criteria:</w:t>
+      </w:r>
+    </w:p>
+    <w:p>
+      <w:pPr>
+        <w:pStyle w:val="ListParagraph"/>
+        <w:numPr>
+          <w:ilvl w:val="0"/>
+          <w:numId w:val="7"/>
+        </w:numPr>
+      </w:pPr>
+      <w:r>
+        <w:t>The AI model should categorize each issue by urgency</w:t>
+      </w:r>
+    </w:p>
+    <w:p>
+      <w:pPr>
+        <w:pStyle w:val="ListParagraph"/>
+        <w:numPr>
+          <w:ilvl w:val="0"/>
+          <w:numId w:val="7"/>
+        </w:numPr>
+      </w:pPr>
+      <w:r>
+        <w:t>The AI model should suggest a</w:t>
+      </w:r>
+      <w:r>
+        <w:t xml:space="preserve"> </w:t>
+      </w:r>
+      <w:r>
+        <w:t>suitable technician</w:t>
+      </w:r>
+    </w:p>
+    <w:p>
+      <w:pPr>
+        <w:pStyle w:val="ListParagraph"/>
+        <w:numPr>
+          <w:ilvl w:val="0"/>
+          <w:numId w:val="7"/>
+        </w:numPr>
+      </w:pPr>
+      <w:r>
+        <w:t>The service desk agent should be alerted of each incoming issue</w:t>
+      </w:r>
+      <w:r>
+        <w:t xml:space="preserve"> and validate that the technician is suitable. </w:t>
+      </w:r>
+    </w:p>
+    <w:p>
+      <w:pPr>
+        <w:pStyle w:val="ListParagraph"/>
+        <w:numPr>
+          <w:ilvl w:val="0"/>
+          <w:numId w:val="9"/>
+        </w:numPr>
+      </w:pPr>
+      <w:r>
+        <w:rPr>
+          <w:b/>
+          <w:bCs/>
+        </w:rPr>
+        <w:t>Additional Considerations</w:t>
+      </w:r>
+      <w:r>
+        <w:rPr>
+          <w:b/>
+          <w:bCs/>
+        </w:rPr>
+        <w:t>:</w:t>
+      </w:r>
+      <w:r>
+        <w:t xml:space="preserve"> </w:t>
+      </w:r>
+      <w:r>
+        <w:t xml:space="preserve">The model should be reviewed regularly to ensure that the AI model is not biased. </w:t>
+      </w:r>
+    </w:p>
+    <w:p>
+      <w:pPr>
+        <w:rPr>
+          <w:b/>
+          <w:bCs/>
+        </w:rPr>
+      </w:pPr>
+      <w:r>
+        <w:rPr>
+          <w:noProof/>
+        </w:rPr>
+        <mc:AlternateContent>
+          <mc:Choice Requires="wps">
+            <w:drawing>
+              <wp:anchor distT="0" distB="0" distL="114300" distR="114300" simplePos="0" relativeHeight="251674624" behindDoc="0" locked="0" layoutInCell="1" allowOverlap="1" wp14:anchorId="39BD6A62" wp14:editId="35C045D8">
+                <wp:simplePos x="0" y="0"/>
+                <wp:positionH relativeFrom="margin">
+                  <wp:align>right</wp:align>
+                </wp:positionH>
+                <wp:positionV relativeFrom="paragraph">
+                  <wp:posOffset>12065</wp:posOffset>
+                </wp:positionV>
+                <wp:extent cx="5263116" cy="12862"/>
+                <wp:effectExtent l="0" t="0" r="33020" b="25400"/>
+                <wp:wrapNone/>
+                <wp:docPr id="122869241" name="Straight Connector 2"/>
+                <wp:cNvGraphicFramePr/>
+                <a:graphic xmlns:a="http://schemas.openxmlformats.org/drawingml/2006/main">
+                  <a:graphicData uri="http://schemas.microsoft.com/office/word/2010/wordprocessingShape">
+                    <wps:wsp>
+                      <wps:cNvCnPr/>
+                      <wps:spPr>
+                        <a:xfrm flipV="1">
+                          <a:off x="0" y="0"/>
+                          <a:ext cx="5263116" cy="12862"/>
+                        </a:xfrm>
+                        <a:prstGeom prst="line">
+                          <a:avLst/>
+                        </a:prstGeom>
+                        <a:ln>
+                          <a:solidFill>
+                            <a:srgbClr val="FFCC00"/>
+                          </a:solidFill>
+                        </a:ln>
+                      </wps:spPr>
+                      <wps:style>
+                        <a:lnRef idx="3">
+                          <a:schemeClr val="accent6"/>
+                        </a:lnRef>
+                        <a:fillRef idx="0">
+                          <a:schemeClr val="accent6"/>
+                        </a:fillRef>
+                        <a:effectRef idx="2">
+                          <a:schemeClr val="accent6"/>
+                        </a:effectRef>
+                        <a:fontRef idx="minor">
+                          <a:schemeClr val="tx1"/>
+                        </a:fontRef>
+                      </wps:style>
+                      <wps:bodyPr/>
+                    </wps:wsp>
+                  </a:graphicData>
+                </a:graphic>
+                <wp14:sizeRelH relativeFrom="margin">
+                  <wp14:pctWidth>0</wp14:pctWidth>
+                </wp14:sizeRelH>
+                <wp14:sizeRelV relativeFrom="margin">
+                  <wp14:pctHeight>0</wp14:pctHeight>
+                </wp14:sizeRelV>
+              </wp:anchor>
+            </w:drawing>
+          </mc:Choice>
+          <mc:Fallback>
+            <w:pict>
+              <v:line w14:anchorId="2335B27E" id="Straight Connector 2" o:spid="_x0000_s1026" style="position:absolute;flip:y;z-index:251674624;visibility:visible;mso-wrap-style:square;mso-width-percent:0;mso-height-percent:0;mso-wrap-distance-left:9pt;mso-wrap-distance-top:0;mso-wrap-distance-right:9pt;mso-wrap-distance-bottom:0;mso-position-horizontal:right;mso-position-horizontal-relative:margin;mso-position-vertical:absolute;mso-position-vertical-relative:text;mso-width-percent:0;mso-height-percent:0;mso-width-relative:margin;mso-height-relative:margin" from="363.2pt,.95pt" to="777.6pt,1.95pt" o:gfxdata="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" strokecolor="#fc0" strokeweight="1.5pt">
+                <v:stroke joinstyle="miter"/>
+                <w10:wrap anchorx="margin"/>
+              </v:line>
+            </w:pict>
+          </mc:Fallback>
+        </mc:AlternateContent>
+      </w:r>
+    </w:p>
+    <w:p>
+      <w:pPr>
+        <w:pStyle w:val="ListParagraph"/>
+        <w:numPr>
+          <w:ilvl w:val="0"/>
+          <w:numId w:val="3"/>
+        </w:numPr>
+      </w:pPr>
+      <w:r>
+        <w:rPr>
+          <w:b/>
+          <w:bCs/>
+        </w:rPr>
+        <w:t>Title:</w:t>
+      </w:r>
+      <w:r>
+        <w:t xml:space="preserve"> </w:t>
+      </w:r>
+      <w:r>
+        <w:t>Cross-Platform Integration</w:t>
+      </w:r>
+    </w:p>
+    <w:p>
+      <w:pPr>
+        <w:pStyle w:val="ListParagraph"/>
+        <w:numPr>
+          <w:ilvl w:val="0"/>
+          <w:numId w:val="3"/>
+        </w:numPr>
+      </w:pPr>
+      <w:r>
+        <w:rPr>
+          <w:b/>
+          <w:bCs/>
+        </w:rPr>
+        <w:t>User Story:</w:t>
+      </w:r>
+      <w:r>
+        <w:t xml:space="preserve"> As a service desk agent, I want to </w:t>
+      </w:r>
+      <w:r>
+        <w:t xml:space="preserve">automatically retrieve client data and service history </w:t>
+      </w:r>
+      <w:r>
+        <w:t>so that I</w:t>
+      </w:r>
+      <w:r>
+        <w:t xml:space="preserve"> access relevant information like previous calls</w:t>
+      </w:r>
+      <w:r>
+        <w:t>.</w:t>
+      </w:r>
+    </w:p>
+    <w:p>
+      <w:pPr>
+        <w:pStyle w:val="ListParagraph"/>
+        <w:numPr>
+          <w:ilvl w:val="0"/>
+          <w:numId w:val="3"/>
+        </w:numPr>
+        <w:rPr>
+          <w:b/>
+          <w:bCs/>
+        </w:rPr>
+      </w:pPr>
+      <w:r>
+        <w:rPr>
+          <w:b/>
+          <w:bCs/>
+        </w:rPr>
+        <w:t>Acceptance Criteria:</w:t>
+      </w:r>
+    </w:p>
+    <w:p>
+      <w:pPr>
+        <w:pStyle w:val="ListParagraph"/>
+        <w:numPr>
+          <w:ilvl w:val="0"/>
+          <w:numId w:val="11"/>
+        </w:numPr>
+      </w:pPr>
+      <w:r>
+        <w:t>The database should be fully integrated and compatible with the system.</w:t>
+      </w:r>
+    </w:p>
+    <w:p>
+      <w:pPr>
+        <w:pStyle w:val="ListParagraph"/>
+        <w:numPr>
+          <w:ilvl w:val="0"/>
+          <w:numId w:val="11"/>
+        </w:numPr>
+      </w:pPr>
+      <w:r>
+        <w:t>The service should retrieve and display all client data upon the service desks agents request.</w:t>
+      </w:r>
+    </w:p>
+    <w:p>
+      <w:pPr>
+        <w:pStyle w:val="ListParagraph"/>
+        <w:numPr>
+          <w:ilvl w:val="0"/>
+          <w:numId w:val="11"/>
+        </w:numPr>
+      </w:pPr>
+      <w:r>
+        <w:t xml:space="preserve">The client data should consist of </w:t>
+      </w:r>
+      <w:r>
+        <w:t>past service requests, call-history, etc.</w:t>
+      </w:r>
+    </w:p>
+    <w:p>
+      <w:pPr>
+        <w:pStyle w:val="ListParagraph"/>
+        <w:numPr>
+          <w:ilvl w:val="0"/>
+          <w:numId w:val="11"/>
+        </w:numPr>
+      </w:pPr>
+      <w:r>
+        <w:t xml:space="preserve">The system should not take longer than 5 seconds to complete the retrieval. </w:t>
+      </w:r>
+    </w:p>
+    <w:p>
+      <w:pPr>
+        <w:pStyle w:val="ListParagraph"/>
+        <w:numPr>
+          <w:ilvl w:val="0"/>
+          <w:numId w:val="11"/>
+        </w:numPr>
+      </w:pPr>
+      <w:r>
+        <w:t>The service agent should be able to add or update relevant client information.</w:t>
+      </w:r>
+    </w:p>
+    <w:p>
+      <w:pPr>
+        <w:pStyle w:val="ListParagraph"/>
+        <w:numPr>
+          <w:ilvl w:val="0"/>
+          <w:numId w:val="11"/>
+        </w:numPr>
+      </w:pPr>
+      <w:r>
+        <w:t>The information should be validated and display error messages before completing the addition or update.</w:t>
+      </w:r>
+    </w:p>
+    <w:p>
+      <w:pPr>
+        <w:pStyle w:val="ListParagraph"/>
+        <w:numPr>
+          <w:ilvl w:val="0"/>
+          <w:numId w:val="9"/>
+        </w:numPr>
+      </w:pPr>
+      <w:r>
+        <w:rPr>
+          <w:b/>
+          <w:bCs/>
+        </w:rPr>
+        <w:t>Additional Considerations:</w:t>
+      </w:r>
+      <w:r>
+        <w:t xml:space="preserve"> The </w:t>
+      </w:r>
+      <w:r>
+        <w:t>system should be tested to ensure that there are no faults when the service agent is requesting, adding or updating data.</w:t>
+      </w:r>
+    </w:p>
+    <w:p>
+      <w:r>
+        <w:rPr>
+          <w:noProof/>
+          <w14:ligatures w14:val="standardContextual"/>
+        </w:rPr>
+        <mc:AlternateContent>
+          <mc:Choice Requires="wps">
+            <w:drawing>
+              <wp:anchor distT="0" distB="0" distL="114300" distR="114300" simplePos="0" relativeHeight="251676672" behindDoc="0" locked="0" layoutInCell="1" allowOverlap="1" wp14:anchorId="1A001BEE" wp14:editId="3F4C144A">
+                <wp:simplePos x="0" y="0"/>
+                <wp:positionH relativeFrom="margin">
+                  <wp:align>right</wp:align>
+                </wp:positionH>
+                <wp:positionV relativeFrom="paragraph">
+                  <wp:posOffset>77027</wp:posOffset>
+                </wp:positionV>
+                <wp:extent cx="5263116" cy="12862"/>
+                <wp:effectExtent l="0" t="0" r="33020" b="25400"/>
+                <wp:wrapNone/>
+                <wp:docPr id="1867208885" name="Straight Connector 2"/>
+                <wp:cNvGraphicFramePr/>
+                <a:graphic xmlns:a="http://schemas.openxmlformats.org/drawingml/2006/main">
+                  <a:graphicData uri="http://schemas.microsoft.com/office/word/2010/wordprocessingShape">
+                    <wps:wsp>
+                      <wps:cNvCnPr/>
+                      <wps:spPr>
+                        <a:xfrm flipV="1">
+                          <a:off x="0" y="0"/>
+                          <a:ext cx="5263116" cy="12862"/>
+                        </a:xfrm>
+                        <a:prstGeom prst="line">
+                          <a:avLst/>
+                        </a:prstGeom>
+                        <a:ln>
+                          <a:solidFill>
+                            <a:srgbClr val="FFCC00"/>
+                          </a:solidFill>
+                        </a:ln>
+                      </wps:spPr>
+                      <wps:style>
+                        <a:lnRef idx="3">
+                          <a:schemeClr val="accent6"/>
+                        </a:lnRef>
+                        <a:fillRef idx="0">
+                          <a:schemeClr val="accent6"/>
+                        </a:fillRef>
+                        <a:effectRef idx="2">
+                          <a:schemeClr val="accent6"/>
+                        </a:effectRef>
+                        <a:fontRef idx="minor">
+                          <a:schemeClr val="tx1"/>
+                        </a:fontRef>
+                      </wps:style>
+                      <wps:bodyPr/>
+                    </wps:wsp>
+                  </a:graphicData>
+                </a:graphic>
+                <wp14:sizeRelH relativeFrom="margin">
+                  <wp14:pctWidth>0</wp14:pctWidth>
+                </wp14:sizeRelH>
+                <wp14:sizeRelV relativeFrom="margin">
+                  <wp14:pctHeight>0</wp14:pctHeight>
+                </wp14:sizeRelV>
+              </wp:anchor>
+            </w:drawing>
+          </mc:Choice>
+          <mc:Fallback>
+            <w:pict>
+              <v:line w14:anchorId="51EF86BE" id="Straight Connector 2" o:spid="_x0000_s1026" style="position:absolute;flip:y;z-index:251676672;visibility:visible;mso-wrap-style:square;mso-width-percent:0;mso-height-percent:0;mso-wrap-distance-left:9pt;mso-wrap-distance-top:0;mso-wrap-distance-right:9pt;mso-wrap-distance-bottom:0;mso-position-horizontal:right;mso-position-horizontal-relative:margin;mso-position-vertical:absolute;mso-position-vertical-relative:text;mso-width-percent:0;mso-height-percent:0;mso-width-relative:margin;mso-height-relative:margin" from="363.2pt,6.05pt" to="777.6pt,7.05pt" o:gfxdata="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" strokecolor="#fc0" strokeweight="1.5pt">
+                <v:stroke joinstyle="miter"/>
+                <w10:wrap anchorx="margin"/>
+              </v:line>
+            </w:pict>
+          </mc:Fallback>
+        </mc:AlternateContent>
+      </w:r>
+    </w:p>
+    <w:p>
+      <w:pPr>
+        <w:pStyle w:val="Heading2"/>
+      </w:pPr>
+      <w:r>
+        <w:lastRenderedPageBreak/>
+        <w:t xml:space="preserve">Client Management </w:t>
+      </w:r>
+    </w:p>
+    <w:p>
+      <w:pPr>
+        <w:pStyle w:val="ListParagraph"/>
+        <w:numPr>
+          <w:ilvl w:val="0"/>
+          <w:numId w:val="3"/>
+        </w:numPr>
+      </w:pPr>
+      <w:r>
+        <w:rPr>
+          <w:b/>
+          <w:bCs/>
+        </w:rPr>
+        <w:t>Title:</w:t>
+      </w:r>
+      <w:r>
+        <w:t xml:space="preserve"> </w:t>
+      </w:r>
+      <w:r>
+        <w:t>Real-Time-Updates</w:t>
+      </w:r>
+    </w:p>
+    <w:p>
+      <w:pPr>
+        <w:pStyle w:val="ListParagraph"/>
+        <w:numPr>
+          <w:ilvl w:val="0"/>
+          <w:numId w:val="3"/>
+        </w:numPr>
+      </w:pPr>
+      <w:r>
+        <w:rPr>
+          <w:b/>
+          <w:bCs/>
+        </w:rPr>
+        <w:t>User Story:</w:t>
+      </w:r>
+      <w:r>
+        <w:t xml:space="preserve"> As a service desk agent, I want to </w:t>
+      </w:r>
+      <w:r>
+        <w:t xml:space="preserve">track client interactions and contract statuses in real-time </w:t>
+      </w:r>
+      <w:r>
+        <w:t xml:space="preserve">so that I </w:t>
+      </w:r>
+      <w:r>
+        <w:t>can maintain and update client profiles, and validate the contract status and agreement.</w:t>
+      </w:r>
+    </w:p>
+    <w:p>
+      <w:pPr>
+        <w:pStyle w:val="ListParagraph"/>
+        <w:numPr>
+          <w:ilvl w:val="0"/>
+          <w:numId w:val="3"/>
+        </w:numPr>
+        <w:rPr>
+          <w:b/>
+          <w:bCs/>
+        </w:rPr>
+      </w:pPr>
+      <w:r>
+        <w:rPr>
+          <w:b/>
+          <w:bCs/>
+        </w:rPr>
+        <w:t>Acceptance Criteria:</w:t>
+      </w:r>
+    </w:p>
+    <w:p>
+      <w:pPr>
+        <w:pStyle w:val="ListParagraph"/>
+        <w:numPr>
+          <w:ilvl w:val="0"/>
+          <w:numId w:val="12"/>
+        </w:numPr>
+      </w:pPr>
+      <w:r>
+        <w:t>The system should be able to retrieve and display client information from the database upon request.</w:t>
+      </w:r>
+    </w:p>
+    <w:p>
+      <w:pPr>
+        <w:pStyle w:val="ListParagraph"/>
+        <w:numPr>
+          <w:ilvl w:val="0"/>
+          <w:numId w:val="12"/>
+        </w:numPr>
+      </w:pPr>
+      <w:r>
+        <w:t>The information should contain previous interactions, contract statuses, and the contract agreements.</w:t>
+      </w:r>
+    </w:p>
+    <w:p>
+      <w:pPr>
+        <w:pStyle w:val="ListParagraph"/>
+        <w:numPr>
+          <w:ilvl w:val="0"/>
+          <w:numId w:val="12"/>
+        </w:numPr>
+      </w:pPr>
+      <w:r>
+        <w:t xml:space="preserve">The system should allow the service desk agent to update the contract status and agreements as needed. </w:t>
+      </w:r>
+    </w:p>
+    <w:p>
+      <w:pPr>
+        <w:pStyle w:val="ListParagraph"/>
+        <w:numPr>
+          <w:ilvl w:val="0"/>
+          <w:numId w:val="12"/>
+        </w:numPr>
+      </w:pPr>
+      <w:r>
+        <w:t xml:space="preserve">The system should instantly reflect the changes to eliminate </w:t>
+      </w:r>
+      <w:r>
+        <w:t>confusion between service providers and clients.</w:t>
+      </w:r>
+    </w:p>
+    <w:p>
+      <w:pPr>
+        <w:pStyle w:val="ListParagraph"/>
+        <w:rPr>
+          <w:b/>
+          <w:bCs/>
+        </w:rPr>
+      </w:pPr>
+    </w:p>
+    <w:p>
+      <w:pPr>
+        <w:pStyle w:val="ListParagraph"/>
+        <w:numPr>
+          <w:ilvl w:val="0"/>
+          <w:numId w:val="9"/>
+        </w:numPr>
+      </w:pPr>
+      <w:r>
+        <w:rPr>
+          <w:b/>
+          <w:bCs/>
+        </w:rPr>
+        <w:t>Additional Considerations:</w:t>
+      </w:r>
+      <w:r>
+        <w:t xml:space="preserve"> The system should be tested to ensure that there are no faults when the service agent is requesting, adding or updating data.</w:t>
+      </w:r>
+    </w:p>
+    <w:p>
+      <w:r>
+        <w:rPr>
+          <w:noProof/>
+          <w14:ligatures w14:val="standardContextual"/>
+        </w:rPr>
+        <mc:AlternateContent>
+          <mc:Choice Requires="wps">
+            <w:drawing>
+              <wp:anchor distT="0" distB="0" distL="114300" distR="114300" simplePos="0" relativeHeight="251678720" behindDoc="0" locked="0" layoutInCell="1" allowOverlap="1" wp14:anchorId="58AF5F47" wp14:editId="06794F10">
+                <wp:simplePos x="0" y="0"/>
+                <wp:positionH relativeFrom="margin">
+                  <wp:align>right</wp:align>
+                </wp:positionH>
+                <wp:positionV relativeFrom="paragraph">
+                  <wp:posOffset>0</wp:posOffset>
+                </wp:positionV>
+                <wp:extent cx="5263116" cy="12862"/>
+                <wp:effectExtent l="0" t="0" r="33020" b="25400"/>
+                <wp:wrapNone/>
+                <wp:docPr id="510314204" name="Straight Connector 2"/>
+                <wp:cNvGraphicFramePr/>
+                <a:graphic xmlns:a="http://schemas.openxmlformats.org/drawingml/2006/main">
+                  <a:graphicData uri="http://schemas.microsoft.com/office/word/2010/wordprocessingShape">
+                    <wps:wsp>
+                      <wps:cNvCnPr/>
+                      <wps:spPr>
+                        <a:xfrm flipV="1">
+                          <a:off x="0" y="0"/>
+                          <a:ext cx="5263116" cy="12862"/>
+                        </a:xfrm>
+                        <a:prstGeom prst="line">
+                          <a:avLst/>
+                        </a:prstGeom>
+                        <a:ln>
+                          <a:solidFill>
+                            <a:srgbClr val="FFCC00"/>
+                          </a:solidFill>
+                        </a:ln>
+                      </wps:spPr>
+                      <wps:style>
+                        <a:lnRef idx="3">
+                          <a:schemeClr val="accent6"/>
+                        </a:lnRef>
+                        <a:fillRef idx="0">
+                          <a:schemeClr val="accent6"/>
+                        </a:fillRef>
+                        <a:effectRef idx="2">
+                          <a:schemeClr val="accent6"/>
+                        </a:effectRef>
+                        <a:fontRef idx="minor">
+                          <a:schemeClr val="tx1"/>
+                        </a:fontRef>
+                      </wps:style>
+                      <wps:bodyPr/>
+                    </wps:wsp>
+                  </a:graphicData>
+                </a:graphic>
+                <wp14:sizeRelH relativeFrom="margin">
+                  <wp14:pctWidth>0</wp14:pctWidth>
+                </wp14:sizeRelH>
+                <wp14:sizeRelV relativeFrom="margin">
+                  <wp14:pctHeight>0</wp14:pctHeight>
+                </wp14:sizeRelV>
+              </wp:anchor>
+            </w:drawing>
+          </mc:Choice>
+          <mc:Fallback>
+            <w:pict>
+              <v:line w14:anchorId="1C54E0E2" id="Straight Connector 2" o:spid="_x0000_s1026" style="position:absolute;flip:y;z-index:251678720;visibility:visible;mso-wrap-style:square;mso-width-percent:0;mso-height-percent:0;mso-wrap-distance-left:9pt;mso-wrap-distance-top:0;mso-wrap-distance-right:9pt;mso-wrap-distance-bottom:0;mso-position-horizontal:right;mso-position-horizontal-relative:margin;mso-position-vertical:absolute;mso-position-vertical-relative:text;mso-width-percent:0;mso-height-percent:0;mso-width-relative:margin;mso-height-relative:margin" from="363.2pt,0" to="777.6pt,1pt" o:gfxdata="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" strokecolor="#fc0" strokeweight="1.5pt">
+                <v:stroke joinstyle="miter"/>
+                <w10:wrap anchorx="margin"/>
+              </v:line>
+            </w:pict>
+          </mc:Fallback>
+        </mc:AlternateContent>
+      </w:r>
+    </w:p>
+    <w:p>
+      <w:pPr>
+        <w:pStyle w:val="ListParagraph"/>
+        <w:numPr>
+          <w:ilvl w:val="0"/>
+          <w:numId w:val="3"/>
+        </w:numPr>
+      </w:pPr>
+      <w:r>
+        <w:rPr>
+          <w:b/>
+          <w:bCs/>
+        </w:rPr>
+        <w:t>Title:</w:t>
+      </w:r>
+      <w:r>
+        <w:t xml:space="preserve"> Real-Time-Updates</w:t>
+      </w:r>
+      <w:r>
+        <w:t xml:space="preserve"> for Follow-ups</w:t>
+      </w:r>
+    </w:p>
+    <w:p>
+      <w:pPr>
+        <w:pStyle w:val="ListParagraph"/>
+        <w:numPr>
+          <w:ilvl w:val="0"/>
+          <w:numId w:val="3"/>
+        </w:numPr>
+      </w:pPr>
+      <w:r>
+        <w:rPr>
+          <w:b/>
+          <w:bCs/>
+        </w:rPr>
+        <w:t>User Story:</w:t>
+      </w:r>
+      <w:r>
+        <w:t xml:space="preserve"> As a service desk agent, I want to track client interactions and contract statuses in real-time so that I can </w:t>
+      </w:r>
+      <w:r>
+        <w:t>notify clients when a follow-up</w:t>
+      </w:r>
+      <w:r>
+        <w:t xml:space="preserve"> is due. </w:t>
+      </w:r>
+    </w:p>
+    <w:p>
+      <w:pPr>
+        <w:pStyle w:val="ListParagraph"/>
+        <w:numPr>
+          <w:ilvl w:val="0"/>
+          <w:numId w:val="3"/>
+        </w:numPr>
+        <w:rPr>
+          <w:b/>
+          <w:bCs/>
+        </w:rPr>
+      </w:pPr>
+      <w:r>
+        <w:rPr>
+          <w:b/>
+          <w:bCs/>
+        </w:rPr>
+        <w:t>Acceptance Criteria:</w:t>
+      </w:r>
+    </w:p>
+    <w:p>
+      <w:pPr>
+        <w:pStyle w:val="ListParagraph"/>
+        <w:numPr>
+          <w:ilvl w:val="0"/>
+          <w:numId w:val="13"/>
+        </w:numPr>
+      </w:pPr>
+      <w:r>
+        <w:t>The system should automatically flag a client when a follow-up is needed</w:t>
+      </w:r>
+    </w:p>
+    <w:p>
+      <w:pPr>
+        <w:pStyle w:val="ListParagraph"/>
+        <w:numPr>
+          <w:ilvl w:val="0"/>
+          <w:numId w:val="13"/>
+        </w:numPr>
+      </w:pPr>
+      <w:r>
+        <w:t>The system should notify the client about the follow-up.</w:t>
+      </w:r>
+    </w:p>
+    <w:p>
+      <w:pPr>
+        <w:pStyle w:val="ListParagraph"/>
+        <w:numPr>
+          <w:ilvl w:val="0"/>
+          <w:numId w:val="13"/>
+        </w:numPr>
+      </w:pPr>
+      <w:r>
+        <w:t>The system should prioritize flagged clients for the service agent to review.</w:t>
+      </w:r>
+    </w:p>
+    <w:p>
+      <w:pPr>
+        <w:pStyle w:val="ListParagraph"/>
+        <w:numPr>
+          <w:ilvl w:val="0"/>
+          <w:numId w:val="13"/>
+        </w:numPr>
+      </w:pPr>
+      <w:r>
+        <w:t xml:space="preserve">The service agent should then prioritize the service requests made by the clients. </w:t>
+      </w:r>
+    </w:p>
+    <w:p>
+      <w:pPr>
+        <w:pStyle w:val="ListParagraph"/>
+        <w:ind w:left="2880"/>
+      </w:pPr>
+    </w:p>
+    <w:p>
+      <w:pPr>
+        <w:pStyle w:val="ListParagraph"/>
+        <w:numPr>
+          <w:ilvl w:val="0"/>
+          <w:numId w:val="9"/>
+        </w:numPr>
+      </w:pPr>
+      <w:r>
+        <w:rPr>
+          <w:b/>
+          <w:bCs/>
+        </w:rPr>
+        <w:t>Additional Considerations:</w:t>
+      </w:r>
+      <w:r>
+        <w:t xml:space="preserve"> </w:t>
+      </w:r>
+      <w:r>
+        <w:t xml:space="preserve">The system should be tested to ensure the clients receive the notification. </w:t>
+      </w:r>
+    </w:p>
+    <w:p>
+      <w:r>
+        <w:rPr>
+          <w:noProof/>
+          <w14:ligatures w14:val="standardContextual"/>
+        </w:rPr>
+        <mc:AlternateContent>
+          <mc:Choice Requires="wps">
+            <w:drawing>
+              <wp:anchor distT="0" distB="0" distL="114300" distR="114300" simplePos="0" relativeHeight="251680768" behindDoc="0" locked="0" layoutInCell="1" allowOverlap="1" wp14:anchorId="18C945D6" wp14:editId="6DA69D43">
+                <wp:simplePos x="0" y="0"/>
+                <wp:positionH relativeFrom="margin">
+                  <wp:align>right</wp:align>
+                </wp:positionH>
+                <wp:positionV relativeFrom="paragraph">
+                  <wp:posOffset>12700</wp:posOffset>
+                </wp:positionV>
+                <wp:extent cx="5263116" cy="12862"/>
+                <wp:effectExtent l="0" t="0" r="33020" b="25400"/>
+                <wp:wrapNone/>
+                <wp:docPr id="1196794129" name="Straight Connector 2"/>
+                <wp:cNvGraphicFramePr/>
+                <a:graphic xmlns:a="http://schemas.openxmlformats.org/drawingml/2006/main">
+                  <a:graphicData uri="http://schemas.microsoft.com/office/word/2010/wordprocessingShape">
+                    <wps:wsp>
+                      <wps:cNvCnPr/>
+                      <wps:spPr>
+                        <a:xfrm flipV="1">
+                          <a:off x="0" y="0"/>
+                          <a:ext cx="5263116" cy="12862"/>
+                        </a:xfrm>
+                        <a:prstGeom prst="line">
+                          <a:avLst/>
+                        </a:prstGeom>
+                        <a:ln>
+                          <a:solidFill>
+                            <a:srgbClr val="FFCC00"/>
+                          </a:solidFill>
+                        </a:ln>
+                      </wps:spPr>
+                      <wps:style>
+                        <a:lnRef idx="3">
+                          <a:schemeClr val="accent6"/>
+                        </a:lnRef>
+                        <a:fillRef idx="0">
+                          <a:schemeClr val="accent6"/>
+                        </a:fillRef>
+                        <a:effectRef idx="2">
+                          <a:schemeClr val="accent6"/>
+                        </a:effectRef>
+                        <a:fontRef idx="minor">
+                          <a:schemeClr val="tx1"/>
+                        </a:fontRef>
+                      </wps:style>
+                      <wps:bodyPr/>
+                    </wps:wsp>
+                  </a:graphicData>
+                </a:graphic>
+                <wp14:sizeRelH relativeFrom="margin">
+                  <wp14:pctWidth>0</wp14:pctWidth>
+                </wp14:sizeRelH>
+                <wp14:sizeRelV relativeFrom="margin">
+                  <wp14:pctHeight>0</wp14:pctHeight>
+                </wp14:sizeRelV>
+              </wp:anchor>
+            </w:drawing>
+          </mc:Choice>
+          <mc:Fallback>
+            <w:pict>
+              <v:line w14:anchorId="3BC77A79" id="Straight Connector 2" o:spid="_x0000_s1026" style="position:absolute;flip:y;z-index:251680768;visibility:visible;mso-wrap-style:square;mso-width-percent:0;mso-height-percent:0;mso-wrap-distance-left:9pt;mso-wrap-distance-top:0;mso-wrap-distance-right:9pt;mso-wrap-distance-bottom:0;mso-position-horizontal:right;mso-position-horizontal-relative:margin;mso-position-vertical:absolute;mso-position-vertical-relative:text;mso-width-percent:0;mso-height-percent:0;mso-width-relative:margin;mso-height-relative:margin" from="363.2pt,1pt" to="777.6pt,2pt" o:gfxdata="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" strokecolor="#fc0" strokeweight="1.5pt">
+                <v:stroke joinstyle="miter"/>
+                <w10:wrap anchorx="margin"/>
+              </v:line>
+            </w:pict>
+          </mc:Fallback>
+        </mc:AlternateContent>
+      </w:r>
+    </w:p>
+    <w:p>
+      <w:pPr>
+        <w:pStyle w:val="Heading2"/>
+      </w:pPr>
+      <w:r>
+        <w:t xml:space="preserve">Contract Management </w:t>
+      </w:r>
+    </w:p>
+    <w:p>
+      <w:pPr>
+        <w:pStyle w:val="ListParagraph"/>
+        <w:numPr>
+          <w:ilvl w:val="0"/>
+          <w:numId w:val="3"/>
+        </w:numPr>
+      </w:pPr>
+      <w:r>
+        <w:rPr>
+          <w:b/>
+          <w:bCs/>
+        </w:rPr>
+        <w:t>Title:</w:t>
+      </w:r>
+      <w:r>
+        <w:t xml:space="preserve"> </w:t>
+      </w:r>
+      <w:r>
+        <w:t>Self-service portal</w:t>
+      </w:r>
+    </w:p>
+    <w:p>
+      <w:pPr>
+        <w:pStyle w:val="ListParagraph"/>
+        <w:numPr>
+          <w:ilvl w:val="0"/>
+          <w:numId w:val="3"/>
+        </w:numPr>
+      </w:pPr>
+      <w:r>
+        <w:rPr>
+          <w:b/>
+          <w:bCs/>
+        </w:rPr>
+        <w:t>User Story:</w:t>
+      </w:r>
+      <w:r>
+        <w:t xml:space="preserve"> As a</w:t>
+      </w:r>
+      <w:r>
+        <w:t xml:space="preserve"> client</w:t>
+      </w:r>
+      <w:r>
+        <w:t xml:space="preserve">, I want to </w:t>
+      </w:r>
+      <w:r>
+        <w:t xml:space="preserve">access a dedicated web portal </w:t>
+      </w:r>
+      <w:r>
+        <w:t xml:space="preserve">so that I can </w:t>
+      </w:r>
+      <w:r>
+        <w:t>manage my contract details, service offerings, view service packages, track performance, and automatically renew contracts.</w:t>
+      </w:r>
+    </w:p>
+    <w:p>
+      <w:pPr>
+        <w:pStyle w:val="ListParagraph"/>
+        <w:numPr>
+          <w:ilvl w:val="0"/>
+          <w:numId w:val="3"/>
+        </w:numPr>
+        <w:rPr>
+          <w:b/>
+          <w:bCs/>
+        </w:rPr>
+      </w:pPr>
+      <w:r>
+        <w:rPr>
+          <w:b/>
+          <w:bCs/>
+        </w:rPr>
+        <w:t>Acceptance Criteria:</w:t>
+      </w:r>
+    </w:p>
+    <w:p>
+      <w:pPr>
+        <w:pStyle w:val="ListParagraph"/>
+        <w:numPr>
+          <w:ilvl w:val="0"/>
+          <w:numId w:val="15"/>
+        </w:numPr>
+      </w:pPr>
+      <w:r>
+        <w:t>There should be a dedicated web portal for each user to access.</w:t>
+      </w:r>
+    </w:p>
+    <w:p>
+      <w:pPr>
+        <w:pStyle w:val="ListParagraph"/>
+        <w:numPr>
+          <w:ilvl w:val="0"/>
+          <w:numId w:val="15"/>
+        </w:numPr>
+      </w:pPr>
+      <w:r>
+        <w:t>The portal should contain the user’s details, current and past contract details, service packages.</w:t>
+      </w:r>
+    </w:p>
+    <w:p>
+      <w:pPr>
+        <w:pStyle w:val="ListParagraph"/>
+        <w:numPr>
+          <w:ilvl w:val="0"/>
+          <w:numId w:val="15"/>
+        </w:numPr>
+      </w:pPr>
+      <w:r>
+        <w:t>The user should be able to track the performance and availability of service packages.</w:t>
+      </w:r>
+    </w:p>
+    <w:p>
+      <w:pPr>
+        <w:pStyle w:val="ListParagraph"/>
+        <w:numPr>
+          <w:ilvl w:val="0"/>
+          <w:numId w:val="15"/>
+        </w:numPr>
+      </w:pPr>
+      <w:r>
+        <w:rPr>
+          <w:noProof/>
+          <w14:ligatures w14:val="standardContextual"/>
+        </w:rPr>
+        <mc:AlternateContent>
+          <mc:Choice Requires="wps">
+            <w:drawing>
+              <wp:anchor distT="0" distB="0" distL="114300" distR="114300" simplePos="0" relativeHeight="251682816" behindDoc="0" locked="0" layoutInCell="1" allowOverlap="1" wp14:anchorId="3F0706FD" wp14:editId="3824BCA1">
+                <wp:simplePos x="0" y="0"/>
+                <wp:positionH relativeFrom="margin">
+                  <wp:align>right</wp:align>
+                </wp:positionH>
+                <wp:positionV relativeFrom="paragraph">
+                  <wp:posOffset>400062</wp:posOffset>
+                </wp:positionV>
+                <wp:extent cx="5263116" cy="12862"/>
+                <wp:effectExtent l="0" t="0" r="33020" b="25400"/>
+                <wp:wrapNone/>
+                <wp:docPr id="930932936" name="Straight Connector 2"/>
+                <wp:cNvGraphicFramePr/>
+                <a:graphic xmlns:a="http://schemas.openxmlformats.org/drawingml/2006/main">
+                  <a:graphicData uri="http://schemas.microsoft.com/office/word/2010/wordprocessingShape">
+                    <wps:wsp>
+                      <wps:cNvCnPr/>
+                      <wps:spPr>
+                        <a:xfrm flipV="1">
+                          <a:off x="0" y="0"/>
+                          <a:ext cx="5263116" cy="12862"/>
+                        </a:xfrm>
+                        <a:prstGeom prst="line">
+                          <a:avLst/>
+                        </a:prstGeom>
+                        <a:ln>
+                          <a:solidFill>
+                            <a:srgbClr val="FFCC00"/>
+                          </a:solidFill>
+                        </a:ln>
+                      </wps:spPr>
+                      <wps:style>
+                        <a:lnRef idx="3">
+                          <a:schemeClr val="accent6"/>
+                        </a:lnRef>
+                        <a:fillRef idx="0">
+                          <a:schemeClr val="accent6"/>
+                        </a:fillRef>
+                        <a:effectRef idx="2">
+                          <a:schemeClr val="accent6"/>
+                        </a:effectRef>
+                        <a:fontRef idx="minor">
+                          <a:schemeClr val="tx1"/>
+                        </a:fontRef>
+                      </wps:style>
+                      <wps:bodyPr/>
+                    </wps:wsp>
+                  </a:graphicData>
+                </a:graphic>
+                <wp14:sizeRelH relativeFrom="margin">
+                  <wp14:pctWidth>0</wp14:pctWidth>
+                </wp14:sizeRelH>
+                <wp14:sizeRelV relativeFrom="margin">
+                  <wp14:pctHeight>0</wp14:pctHeight>
+                </wp14:sizeRelV>
+              </wp:anchor>
+            </w:drawing>
+          </mc:Choice>
+          <mc:Fallback>
+            <w:pict>
+              <v:line w14:anchorId="57AEE355" id="Straight Connector 2" o:spid="_x0000_s1026" style="position:absolute;flip:y;z-index:251682816;visibility:visible;mso-wrap-style:square;mso-width-percent:0;mso-height-percent:0;mso-wrap-distance-left:9pt;mso-wrap-distance-top:0;mso-wrap-distance-right:9pt;mso-wrap-distance-bottom:0;mso-position-horizontal:right;mso-position-horizontal-relative:margin;mso-position-vertical:absolute;mso-position-vertical-relative:text;mso-width-percent:0;mso-height-percent:0;mso-width-relative:margin;mso-height-relative:margin" from="363.2pt,31.5pt" to="777.6pt,32.5pt" o:gfxdata="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" strokecolor="#fc0" strokeweight="1.5pt">
+                <v:stroke joinstyle="miter"/>
+                <w10:wrap anchorx="margin"/>
+              </v:line>
+            </w:pict>
+          </mc:Fallback>
+        </mc:AlternateContent>
+      </w:r>
+      <w:r>
+        <w:t>The system should showcase promotions and automate contract renewals.</w:t>
+      </w:r>
+    </w:p>
+    <w:p/>
+    <w:p>
+      <w:pPr>
+        <w:pStyle w:val="ListParagraph"/>
+        <w:numPr>
+          <w:ilvl w:val="0"/>
+          <w:numId w:val="3"/>
+        </w:numPr>
+      </w:pPr>
+      <w:r>
+        <w:rPr>
+          <w:b/>
+          <w:bCs/>
+        </w:rPr>
+        <w:t>Title:</w:t>
+      </w:r>
+      <w:r>
+        <w:t xml:space="preserve"> </w:t>
+      </w:r>
+      <w:r>
+        <w:t>Automated Reporting</w:t>
+      </w:r>
+    </w:p>
+    <w:p>
+      <w:pPr>
+        <w:pStyle w:val="ListParagraph"/>
+        <w:numPr>
+          <w:ilvl w:val="0"/>
+          <w:numId w:val="3"/>
+        </w:numPr>
+      </w:pPr>
+      <w:r>
+        <w:rPr>
+          <w:b/>
+          <w:bCs/>
+        </w:rPr>
+        <w:t>User Story:</w:t>
+      </w:r>
+      <w:r>
+        <w:t xml:space="preserve"> As a </w:t>
+      </w:r>
+      <w:r>
+        <w:t>administrator</w:t>
+      </w:r>
+      <w:r>
+        <w:t>, I want to</w:t>
+      </w:r>
+      <w:r>
+        <w:t xml:space="preserve"> automatically</w:t>
+      </w:r>
+      <w:r>
+        <w:t xml:space="preserve"> </w:t>
+      </w:r>
+      <w:r>
+        <w:t xml:space="preserve">generate data driven insights based on contract performance </w:t>
+      </w:r>
+      <w:r>
+        <w:t>so that I</w:t>
+      </w:r>
+      <w:r>
+        <w:t xml:space="preserve"> can </w:t>
+      </w:r>
+      <w:r>
+        <w:t>identify improvements when assessing contracts</w:t>
+      </w:r>
+      <w:r>
+        <w:t xml:space="preserve">. </w:t>
+      </w:r>
+    </w:p>
+    <w:p>
+      <w:pPr>
+        <w:pStyle w:val="ListParagraph"/>
+        <w:numPr>
+          <w:ilvl w:val="0"/>
+          <w:numId w:val="3"/>
+        </w:numPr>
+        <w:rPr>
+          <w:b/>
+          <w:bCs/>
+        </w:rPr>
+      </w:pPr>
+      <w:r>
+        <w:rPr>
+          <w:b/>
+          <w:bCs/>
+        </w:rPr>
+        <w:t>Acceptance Criteria:</w:t>
+      </w:r>
+    </w:p>
+    <w:p>
+      <w:pPr>
+        <w:pStyle w:val="ListParagraph"/>
+        <w:numPr>
+          <w:ilvl w:val="0"/>
+          <w:numId w:val="16"/>
+        </w:numPr>
+      </w:pPr>
+      <w:r>
+        <w:t>The system should be able to generate a report on contract performance.</w:t>
+      </w:r>
+    </w:p>
+    <w:p>
+      <w:pPr>
+        <w:pStyle w:val="ListParagraph"/>
+        <w:numPr>
+          <w:ilvl w:val="0"/>
+          <w:numId w:val="16"/>
+        </w:numPr>
+      </w:pPr>
+      <w:r>
+        <w:t>The report should include stats indicating the service time, profitability, etc.</w:t>
+      </w:r>
+    </w:p>
+    <w:p>
+      <w:pPr>
+        <w:pStyle w:val="ListParagraph"/>
+        <w:numPr>
+          <w:ilvl w:val="0"/>
+          <w:numId w:val="16"/>
+        </w:numPr>
+      </w:pPr>
+      <w:r>
+        <w:t xml:space="preserve"> The administrator should then be able to access and extract the report for review.</w:t>
+      </w:r>
+    </w:p>
+    <w:p>
+      <w:pPr>
+        <w:pStyle w:val="ListParagraph"/>
+        <w:numPr>
+          <w:ilvl w:val="0"/>
+          <w:numId w:val="16"/>
+        </w:numPr>
+      </w:pPr>
+      <w:r>
+        <w:t>The administrator can then advice the client or service provider about potential improvements.</w:t>
+      </w:r>
+    </w:p>
+    <w:p>
+      <w:r>
+        <w:rPr>
+          <w:noProof/>
+          <w14:ligatures w14:val="standardContextual"/>
+        </w:rPr>
+        <mc:AlternateContent>
+          <mc:Choice Requires="wps">
+            <w:drawing>
+              <wp:anchor distT="0" distB="0" distL="114300" distR="114300" simplePos="0" relativeHeight="251684864" behindDoc="0" locked="0" layoutInCell="1" allowOverlap="1" wp14:anchorId="1870F033" wp14:editId="45A18874">
+                <wp:simplePos x="0" y="0"/>
+                <wp:positionH relativeFrom="margin">
+                  <wp:align>right</wp:align>
+                </wp:positionH>
+                <wp:positionV relativeFrom="paragraph">
+                  <wp:posOffset>84455</wp:posOffset>
+                </wp:positionV>
+                <wp:extent cx="5263116" cy="12862"/>
+                <wp:effectExtent l="0" t="0" r="33020" b="25400"/>
+                <wp:wrapNone/>
+                <wp:docPr id="260767712" name="Straight Connector 2"/>
+                <wp:cNvGraphicFramePr/>
+                <a:graphic xmlns:a="http://schemas.openxmlformats.org/drawingml/2006/main">
+                  <a:graphicData uri="http://schemas.microsoft.com/office/word/2010/wordprocessingShape">
+                    <wps:wsp>
+                      <wps:cNvCnPr/>
+                      <wps:spPr>
+                        <a:xfrm flipV="1">
+                          <a:off x="0" y="0"/>
+                          <a:ext cx="5263116" cy="12862"/>
+                        </a:xfrm>
+                        <a:prstGeom prst="line">
+                          <a:avLst/>
+                        </a:prstGeom>
+                        <a:ln>
+                          <a:solidFill>
+                            <a:srgbClr val="FFCC00"/>
+                          </a:solidFill>
+                        </a:ln>
+                      </wps:spPr>
+                      <wps:style>
+                        <a:lnRef idx="3">
+                          <a:schemeClr val="accent6"/>
+                        </a:lnRef>
+                        <a:fillRef idx="0">
+                          <a:schemeClr val="accent6"/>
+                        </a:fillRef>
+                        <a:effectRef idx="2">
+                          <a:schemeClr val="accent6"/>
+                        </a:effectRef>
+                        <a:fontRef idx="minor">
+                          <a:schemeClr val="tx1"/>
+                        </a:fontRef>
+                      </wps:style>
+                      <wps:bodyPr/>
+                    </wps:wsp>
+                  </a:graphicData>
+                </a:graphic>
+                <wp14:sizeRelH relativeFrom="margin">
+                  <wp14:pctWidth>0</wp14:pctWidth>
+                </wp14:sizeRelH>
+                <wp14:sizeRelV relativeFrom="margin">
+                  <wp14:pctHeight>0</wp14:pctHeight>
+                </wp14:sizeRelV>
+              </wp:anchor>
+            </w:drawing>
+          </mc:Choice>
+          <mc:Fallback>
+            <w:pict>
+              <v:line w14:anchorId="24A5F193" id="Straight Connector 2" o:spid="_x0000_s1026" style="position:absolute;flip:y;z-index:251684864;visibility:visible;mso-wrap-style:square;mso-width-percent:0;mso-height-percent:0;mso-wrap-distance-left:9pt;mso-wrap-distance-top:0;mso-wrap-distance-right:9pt;mso-wrap-distance-bottom:0;mso-position-horizontal:right;mso-position-horizontal-relative:margin;mso-position-vertical:absolute;mso-position-vertical-relative:text;mso-width-percent:0;mso-height-percent:0;mso-width-relative:margin;mso-height-relative:margin" from="363.2pt,6.65pt" to="777.6pt,7.65pt" o:gfxdata="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" strokecolor="#fc0" strokeweight="1.5pt">
+                <v:stroke joinstyle="miter"/>
+                <w10:wrap anchorx="margin"/>
+              </v:line>
+            </w:pict>
+          </mc:Fallback>
+        </mc:AlternateContent>
+      </w:r>
+    </w:p>
+    <w:p>
+      <w:pPr>
+        <w:pStyle w:val="Heading2"/>
+      </w:pPr>
+      <w:r>
+        <w:t xml:space="preserve">Field Service Management </w:t>
+      </w:r>
+    </w:p>
+    <w:p>
+      <w:pPr>
+        <w:pStyle w:val="ListParagraph"/>
+        <w:numPr>
+          <w:ilvl w:val="0"/>
+          <w:numId w:val="3"/>
+        </w:numPr>
+      </w:pPr>
+      <w:r>
+        <w:rPr>
+          <w:b/>
+          <w:bCs/>
+        </w:rPr>
+        <w:t>Title:</w:t>
+      </w:r>
+      <w:r>
+        <w:t xml:space="preserve"> </w:t>
+      </w:r>
+      <w:r>
+        <w:t xml:space="preserve">AI-Driven Scheduling </w:t>
+      </w:r>
+    </w:p>
+    <w:p>
+      <w:pPr>
+        <w:pStyle w:val="ListParagraph"/>
+        <w:numPr>
+          <w:ilvl w:val="0"/>
+          <w:numId w:val="3"/>
+        </w:numPr>
+      </w:pPr>
+      <w:r>
+        <w:rPr>
+          <w:b/>
+          <w:bCs/>
+        </w:rPr>
+        <w:t>User Story:</w:t>
+      </w:r>
+      <w:r>
+        <w:t xml:space="preserve"> As a </w:t>
+      </w:r>
+      <w:r>
+        <w:t>client</w:t>
+      </w:r>
+      <w:r>
+        <w:t xml:space="preserve">, I want to </w:t>
+      </w:r>
+      <w:r>
+        <w:t xml:space="preserve">automatically </w:t>
+      </w:r>
+      <w:r>
+        <w:t xml:space="preserve">be assigned a technician based on their skills, location, and the urgency of the task I need completed so that I can be assured a suitable technician will be assigned to me. </w:t>
+      </w:r>
+    </w:p>
+    <w:p>
+      <w:pPr>
+        <w:pStyle w:val="ListParagraph"/>
+        <w:numPr>
+          <w:ilvl w:val="0"/>
+          <w:numId w:val="3"/>
+        </w:numPr>
+        <w:rPr>
+          <w:b/>
+          <w:bCs/>
+        </w:rPr>
+      </w:pPr>
+      <w:r>
+        <w:rPr>
+          <w:b/>
+          <w:bCs/>
+        </w:rPr>
+        <w:t>Acceptance Criteria:</w:t>
+      </w:r>
+    </w:p>
+    <w:p>
+      <w:pPr>
+        <w:pStyle w:val="ListParagraph"/>
+        <w:numPr>
+          <w:ilvl w:val="0"/>
+          <w:numId w:val="18"/>
+        </w:numPr>
+      </w:pPr>
+      <w:r>
+        <w:t>The client will submit a service request.</w:t>
+      </w:r>
+    </w:p>
+    <w:p>
+      <w:pPr>
+        <w:pStyle w:val="ListParagraph"/>
+        <w:numPr>
+          <w:ilvl w:val="0"/>
+          <w:numId w:val="18"/>
+        </w:numPr>
+      </w:pPr>
+      <w:r>
+        <w:t>The AI model will categorize it based on urgency, skill, and location.</w:t>
+      </w:r>
+    </w:p>
+    <w:p>
+      <w:pPr>
+        <w:pStyle w:val="ListParagraph"/>
+        <w:numPr>
+          <w:ilvl w:val="0"/>
+          <w:numId w:val="18"/>
+        </w:numPr>
+      </w:pPr>
+      <w:r>
+        <w:t>The AI model will then assign a suitable technician for the task.</w:t>
+      </w:r>
+    </w:p>
+    <w:p>
+      <w:pPr>
+        <w:pStyle w:val="ListParagraph"/>
+        <w:numPr>
+          <w:ilvl w:val="0"/>
+          <w:numId w:val="18"/>
+        </w:numPr>
+      </w:pPr>
+      <w:r>
+        <w:t>The client will be able to track the job status through a mobile app.</w:t>
+      </w:r>
+    </w:p>
+    <w:p>
+      <w:r>
+        <w:rPr>
+          <w:noProof/>
+          <w14:ligatures w14:val="standardContextual"/>
+        </w:rPr>
+        <mc:AlternateContent>
+          <mc:Choice Requires="wps">
+            <w:drawing>
+              <wp:anchor distT="0" distB="0" distL="114300" distR="114300" simplePos="0" relativeHeight="251686912" behindDoc="0" locked="0" layoutInCell="1" allowOverlap="1" wp14:anchorId="3D2C8EEF" wp14:editId="55AB301F">
+                <wp:simplePos x="0" y="0"/>
+                <wp:positionH relativeFrom="margin">
+                  <wp:align>right</wp:align>
+                </wp:positionH>
+                <wp:positionV relativeFrom="paragraph">
+                  <wp:posOffset>62062</wp:posOffset>
+                </wp:positionV>
+                <wp:extent cx="5263116" cy="12862"/>
+                <wp:effectExtent l="0" t="0" r="33020" b="25400"/>
+                <wp:wrapNone/>
+                <wp:docPr id="1417932083" name="Straight Connector 2"/>
+                <wp:cNvGraphicFramePr/>
+                <a:graphic xmlns:a="http://schemas.openxmlformats.org/drawingml/2006/main">
+                  <a:graphicData uri="http://schemas.microsoft.com/office/word/2010/wordprocessingShape">
+                    <wps:wsp>
+                      <wps:cNvCnPr/>
+                      <wps:spPr>
+                        <a:xfrm flipV="1">
+                          <a:off x="0" y="0"/>
+                          <a:ext cx="5263116" cy="12862"/>
+                        </a:xfrm>
+                        <a:prstGeom prst="line">
+                          <a:avLst/>
+                        </a:prstGeom>
+                        <a:ln>
+                          <a:solidFill>
+                            <a:srgbClr val="FFCC00"/>
+                          </a:solidFill>
+                        </a:ln>
+                      </wps:spPr>
+                      <wps:style>
+                        <a:lnRef idx="3">
+                          <a:schemeClr val="accent6"/>
+                        </a:lnRef>
+                        <a:fillRef idx="0">
+                          <a:schemeClr val="accent6"/>
+                        </a:fillRef>
+                        <a:effectRef idx="2">
+                          <a:schemeClr val="accent6"/>
+                        </a:effectRef>
+                        <a:fontRef idx="minor">
+                          <a:schemeClr val="tx1"/>
+                        </a:fontRef>
+                      </wps:style>
+                      <wps:bodyPr/>
+                    </wps:wsp>
+                  </a:graphicData>
+                </a:graphic>
+                <wp14:sizeRelH relativeFrom="margin">
+                  <wp14:pctWidth>0</wp14:pctWidth>
+                </wp14:sizeRelH>
+                <wp14:sizeRelV relativeFrom="margin">
+                  <wp14:pctHeight>0</wp14:pctHeight>
+                </wp14:sizeRelV>
+              </wp:anchor>
+            </w:drawing>
+          </mc:Choice>
+          <mc:Fallback>
+            <w:pict>
+              <v:line w14:anchorId="69D782DD" id="Straight Connector 2" o:spid="_x0000_s1026" style="position:absolute;flip:y;z-index:251686912;visibility:visible;mso-wrap-style:square;mso-width-percent:0;mso-height-percent:0;mso-wrap-distance-left:9pt;mso-wrap-distance-top:0;mso-wrap-distance-right:9pt;mso-wrap-distance-bottom:0;mso-position-horizontal:right;mso-position-horizontal-relative:margin;mso-position-vertical:absolute;mso-position-vertical-relative:text;mso-width-percent:0;mso-height-percent:0;mso-width-relative:margin;mso-height-relative:margin" from="363.2pt,4.9pt" to="777.6pt,5.9pt" o:gfxdata="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" strokecolor="#fc0" strokeweight="1.5pt">
+                <v:stroke joinstyle="miter"/>
+                <w10:wrap anchorx="margin"/>
+              </v:line>
+            </w:pict>
+          </mc:Fallback>
+        </mc:AlternateContent>
+      </w:r>
+    </w:p>
+    <w:p>
+      <w:pPr>
+        <w:pStyle w:val="ListParagraph"/>
+        <w:numPr>
+          <w:ilvl w:val="0"/>
+          <w:numId w:val="3"/>
+        </w:numPr>
+      </w:pPr>
+      <w:r>
+        <w:rPr>
+          <w:b/>
+          <w:bCs/>
+        </w:rPr>
+        <w:t>Title:</w:t>
+      </w:r>
+      <w:r>
+        <w:t xml:space="preserve"> </w:t>
+      </w:r>
+      <w:r>
+        <w:t>Mobile Access</w:t>
+      </w:r>
+      <w:r>
+        <w:t xml:space="preserve"> </w:t>
+      </w:r>
+    </w:p>
+    <w:p>
+      <w:pPr>
+        <w:pStyle w:val="ListParagraph"/>
+        <w:numPr>
+          <w:ilvl w:val="0"/>
+          <w:numId w:val="3"/>
+        </w:numPr>
+      </w:pPr>
+      <w:r>
+        <w:rPr>
+          <w:b/>
+          <w:bCs/>
+        </w:rPr>
+        <w:t>User Story:</w:t>
+      </w:r>
+      <w:r>
+        <w:t xml:space="preserve"> As a </w:t>
+      </w:r>
+      <w:r>
+        <w:t>technician</w:t>
+      </w:r>
+      <w:r>
+        <w:t>, I want to</w:t>
+      </w:r>
+      <w:r>
+        <w:t xml:space="preserve"> receive job details and statuses via a mobile device</w:t>
+      </w:r>
+      <w:r>
+        <w:t xml:space="preserve"> so that I can </w:t>
+      </w:r>
+      <w:r>
+        <w:t xml:space="preserve">manage my tasks efficiently. </w:t>
+      </w:r>
+    </w:p>
+    <w:p>
+      <w:pPr>
+        <w:pStyle w:val="ListParagraph"/>
+        <w:numPr>
+          <w:ilvl w:val="0"/>
+          <w:numId w:val="3"/>
+        </w:numPr>
+        <w:rPr>
+          <w:b/>
+          <w:bCs/>
+        </w:rPr>
+      </w:pPr>
+      <w:r>
+        <w:rPr>
+          <w:b/>
+          <w:bCs/>
+        </w:rPr>
+        <w:t>Acceptance Criteria:</w:t>
+      </w:r>
+    </w:p>
+    <w:p>
+      <w:pPr>
+        <w:pStyle w:val="ListParagraph"/>
+        <w:numPr>
+          <w:ilvl w:val="0"/>
+          <w:numId w:val="19"/>
+        </w:numPr>
+      </w:pPr>
+      <w:r>
+        <w:t>Technicians should be able to view current, past, and future jobs via a mobile app.</w:t>
+      </w:r>
+    </w:p>
+    <w:p>
+      <w:pPr>
+        <w:pStyle w:val="ListParagraph"/>
+        <w:numPr>
+          <w:ilvl w:val="0"/>
+          <w:numId w:val="19"/>
+        </w:numPr>
+      </w:pPr>
+      <w:r>
+        <w:t>The technician should be able to update the job status as the job progresses.</w:t>
+      </w:r>
+    </w:p>
+    <w:p>
+      <w:pPr>
+        <w:pStyle w:val="ListParagraph"/>
+        <w:numPr>
+          <w:ilvl w:val="0"/>
+          <w:numId w:val="19"/>
+        </w:numPr>
+      </w:pPr>
+      <w:r>
+        <w:t>The changes made by the technician should reflect in real-time for the service desk agent to review.</w:t>
+      </w:r>
+    </w:p>
+    <w:p>
+      <w:r>
+        <w:rPr>
+          <w:noProof/>
+          <w14:ligatures w14:val="standardContextual"/>
+        </w:rPr>
+        <mc:AlternateContent>
+          <mc:Choice Requires="wps">
+            <w:drawing>
+              <wp:anchor distT="0" distB="0" distL="114300" distR="114300" simplePos="0" relativeHeight="251688960" behindDoc="0" locked="0" layoutInCell="1" allowOverlap="1" wp14:anchorId="31DBFB52" wp14:editId="23533326">
+                <wp:simplePos x="0" y="0"/>
+                <wp:positionH relativeFrom="margin">
+                  <wp:align>right</wp:align>
+                </wp:positionH>
+                <wp:positionV relativeFrom="paragraph">
+                  <wp:posOffset>13922</wp:posOffset>
+                </wp:positionV>
+                <wp:extent cx="5263116" cy="12862"/>
+                <wp:effectExtent l="0" t="0" r="33020" b="25400"/>
+                <wp:wrapNone/>
+                <wp:docPr id="2023145492" name="Straight Connector 2"/>
+                <wp:cNvGraphicFramePr/>
+                <a:graphic xmlns:a="http://schemas.openxmlformats.org/drawingml/2006/main">
+                  <a:graphicData uri="http://schemas.microsoft.com/office/word/2010/wordprocessingShape">
+                    <wps:wsp>
+                      <wps:cNvCnPr/>
+                      <wps:spPr>
+                        <a:xfrm flipV="1">
+                          <a:off x="0" y="0"/>
+                          <a:ext cx="5263116" cy="12862"/>
+                        </a:xfrm>
+                        <a:prstGeom prst="line">
+                          <a:avLst/>
+                        </a:prstGeom>
+                        <a:ln>
+                          <a:solidFill>
+                            <a:srgbClr val="FFCC00"/>
+                          </a:solidFill>
+                        </a:ln>
+                      </wps:spPr>
+                      <wps:style>
+                        <a:lnRef idx="3">
+                          <a:schemeClr val="accent6"/>
+                        </a:lnRef>
+                        <a:fillRef idx="0">
+                          <a:schemeClr val="accent6"/>
+                        </a:fillRef>
+                        <a:effectRef idx="2">
+                          <a:schemeClr val="accent6"/>
+                        </a:effectRef>
+                        <a:fontRef idx="minor">
+                          <a:schemeClr val="tx1"/>
+                        </a:fontRef>
+                      </wps:style>
+                      <wps:bodyPr/>
+                    </wps:wsp>
+                  </a:graphicData>
+                </a:graphic>
+                <wp14:sizeRelH relativeFrom="margin">
+                  <wp14:pctWidth>0</wp14:pctWidth>
+                </wp14:sizeRelH>
+                <wp14:sizeRelV relativeFrom="margin">
+                  <wp14:pctHeight>0</wp14:pctHeight>
+                </wp14:sizeRelV>
+              </wp:anchor>
+            </w:drawing>
+          </mc:Choice>
+          <mc:Fallback>
+            <w:pict>
+              <v:line w14:anchorId="6CEAE172" id="Straight Connector 2" o:spid="_x0000_s1026" style="position:absolute;flip:y;z-index:251688960;visibility:visible;mso-wrap-style:square;mso-width-percent:0;mso-height-percent:0;mso-wrap-distance-left:9pt;mso-wrap-distance-top:0;mso-wrap-distance-right:9pt;mso-wrap-distance-bottom:0;mso-position-horizontal:right;mso-position-horizontal-relative:margin;mso-position-vertical:absolute;mso-position-vertical-relative:text;mso-width-percent:0;mso-height-percent:0;mso-width-relative:margin;mso-height-relative:margin" from="363.2pt,1.1pt" to="777.6pt,2.1pt" o:gfxdata="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" strokecolor="#fc0" strokeweight="1.5pt">
+                <v:stroke joinstyle="miter"/>
+                <w10:wrap anchorx="margin"/>
+              </v:line>
+            </w:pict>
+          </mc:Fallback>
+        </mc:AlternateContent>
+      </w:r>
+    </w:p>
+    <w:p>
+      <w:pPr>
+        <w:pStyle w:val="Heading2"/>
+      </w:pPr>
+      <w:r>
+        <w:t>Customer Satisfaction Management</w:t>
+      </w:r>
+    </w:p>
+    <w:p>
+      <w:pPr>
+        <w:pStyle w:val="ListParagraph"/>
+        <w:numPr>
+          <w:ilvl w:val="0"/>
+          <w:numId w:val="3"/>
+        </w:numPr>
+      </w:pPr>
+      <w:r>
+        <w:rPr>
+          <w:b/>
+          <w:bCs/>
+        </w:rPr>
+        <w:t>Title:</w:t>
+      </w:r>
+      <w:r>
+        <w:t xml:space="preserve"> </w:t>
+      </w:r>
+      <w:r>
+        <w:t>Automated Feedback Mechanisms</w:t>
+      </w:r>
+    </w:p>
+    <w:p>
+      <w:pPr>
+        <w:pStyle w:val="ListParagraph"/>
+        <w:numPr>
+          <w:ilvl w:val="0"/>
+          <w:numId w:val="3"/>
+        </w:numPr>
+      </w:pPr>
+      <w:r>
+        <w:rPr>
+          <w:b/>
+          <w:bCs/>
+        </w:rPr>
+        <w:t>User Story:</w:t>
+      </w:r>
+      <w:r>
+        <w:t xml:space="preserve"> As a </w:t>
+      </w:r>
+      <w:r>
+        <w:t>client</w:t>
+      </w:r>
+      <w:r>
+        <w:t xml:space="preserve">, I want to </w:t>
+      </w:r>
+      <w:r>
+        <w:t>receive surveys</w:t>
+      </w:r>
+      <w:r>
+        <w:t xml:space="preserve"> so that I can </w:t>
+      </w:r>
+      <w:r>
+        <w:t>review my experience with my assigned technician.</w:t>
+      </w:r>
+    </w:p>
+    <w:p>
+      <w:pPr>
+        <w:pStyle w:val="ListParagraph"/>
+        <w:numPr>
+          <w:ilvl w:val="0"/>
+          <w:numId w:val="3"/>
+        </w:numPr>
+        <w:rPr>
+          <w:b/>
+          <w:bCs/>
+        </w:rPr>
+      </w:pPr>
+      <w:r>
+        <w:rPr>
+          <w:b/>
+          <w:bCs/>
+        </w:rPr>
+        <w:t>Acceptance Criteria:</w:t>
+      </w:r>
+    </w:p>
+    <w:p>
+      <w:pPr>
+        <w:pStyle w:val="ListParagraph"/>
+        <w:numPr>
+          <w:ilvl w:val="0"/>
+          <w:numId w:val="24"/>
+        </w:numPr>
+      </w:pPr>
+      <w:r>
+        <w:t>Once the technician has completed their job, they will be able to change the status of their job via a mobile app.</w:t>
+      </w:r>
+    </w:p>
+    <w:p>
+      <w:pPr>
+        <w:pStyle w:val="ListParagraph"/>
+        <w:numPr>
+          <w:ilvl w:val="0"/>
+          <w:numId w:val="24"/>
+        </w:numPr>
+      </w:pPr>
+      <w:r>
+        <w:t>When the status of the job has been set to completed the client will receive a survey that they can complete.</w:t>
+      </w:r>
+    </w:p>
+    <w:p>
+      <w:pPr>
+        <w:pStyle w:val="ListParagraph"/>
+        <w:numPr>
+          <w:ilvl w:val="0"/>
+          <w:numId w:val="24"/>
+        </w:numPr>
+      </w:pPr>
+      <w:r>
+        <w:t xml:space="preserve">The survey will have key elements that the client can complete like the technician that has been assigned to them, a rating to rate the quality of the </w:t>
+      </w:r>
+      <w:r>
+        <w:lastRenderedPageBreak/>
+        <w:t xml:space="preserve">service, the duration of the project, a general range of cost, and an open ended review </w:t>
+      </w:r>
+      <w:r>
+        <w:t xml:space="preserve">and complaint section </w:t>
+      </w:r>
+      <w:r>
+        <w:t>that will display on the technicians profile.</w:t>
+      </w:r>
+    </w:p>
+    <w:p>
+      <w:pPr>
+        <w:pStyle w:val="ListParagraph"/>
+        <w:numPr>
+          <w:ilvl w:val="0"/>
+          <w:numId w:val="24"/>
+        </w:numPr>
+      </w:pPr>
+      <w:r>
+        <w:t>The completed survey will be sent to the service desk agent for their review</w:t>
+      </w:r>
+    </w:p>
+    <w:p>
+      <w:pPr>
+        <w:pStyle w:val="ListParagraph"/>
+        <w:numPr>
+          <w:ilvl w:val="0"/>
+          <w:numId w:val="24"/>
+        </w:numPr>
+      </w:pPr>
+      <w:r>
+        <w:t>The reviewed survey will be published once validated.</w:t>
+      </w:r>
+    </w:p>
+    <w:p>
+      <w:pPr>
+        <w:pStyle w:val="ListParagraph"/>
+      </w:pPr>
+      <w:r>
+        <w:rPr>
+          <w:noProof/>
+          <w14:ligatures w14:val="standardContextual"/>
+        </w:rPr>
+        <mc:AlternateContent>
+          <mc:Choice Requires="wps">
+            <w:drawing>
+              <wp:anchor distT="0" distB="0" distL="114300" distR="114300" simplePos="0" relativeHeight="251691008" behindDoc="0" locked="0" layoutInCell="1" allowOverlap="1" wp14:anchorId="5859E81B" wp14:editId="5C03FF81">
+                <wp:simplePos x="0" y="0"/>
+                <wp:positionH relativeFrom="margin">
+                  <wp:posOffset>453126</wp:posOffset>
+                </wp:positionH>
+                <wp:positionV relativeFrom="paragraph">
+                  <wp:posOffset>185420</wp:posOffset>
+                </wp:positionV>
+                <wp:extent cx="5263116" cy="12862"/>
+                <wp:effectExtent l="0" t="0" r="33020" b="25400"/>
+                <wp:wrapNone/>
+                <wp:docPr id="2135859261" name="Straight Connector 2"/>
+                <wp:cNvGraphicFramePr/>
+                <a:graphic xmlns:a="http://schemas.openxmlformats.org/drawingml/2006/main">
+                  <a:graphicData uri="http://schemas.microsoft.com/office/word/2010/wordprocessingShape">
+                    <wps:wsp>
+                      <wps:cNvCnPr/>
+                      <wps:spPr>
+                        <a:xfrm flipV="1">
+                          <a:off x="0" y="0"/>
+                          <a:ext cx="5263116" cy="12862"/>
+                        </a:xfrm>
+                        <a:prstGeom prst="line">
+                          <a:avLst/>
+                        </a:prstGeom>
+                        <a:ln>
+                          <a:solidFill>
+                            <a:srgbClr val="FFCC00"/>
+                          </a:solidFill>
+                        </a:ln>
+                      </wps:spPr>
+                      <wps:style>
+                        <a:lnRef idx="3">
+                          <a:schemeClr val="accent6"/>
+                        </a:lnRef>
+                        <a:fillRef idx="0">
+                          <a:schemeClr val="accent6"/>
+                        </a:fillRef>
+                        <a:effectRef idx="2">
+                          <a:schemeClr val="accent6"/>
+                        </a:effectRef>
+                        <a:fontRef idx="minor">
+                          <a:schemeClr val="tx1"/>
+                        </a:fontRef>
+                      </wps:style>
+                      <wps:bodyPr/>
+                    </wps:wsp>
+                  </a:graphicData>
+                </a:graphic>
+                <wp14:sizeRelH relativeFrom="margin">
+                  <wp14:pctWidth>0</wp14:pctWidth>
+                </wp14:sizeRelH>
+                <wp14:sizeRelV relativeFrom="margin">
+                  <wp14:pctHeight>0</wp14:pctHeight>
+                </wp14:sizeRelV>
+              </wp:anchor>
+            </w:drawing>
+          </mc:Choice>
+          <mc:Fallback>
+            <w:pict>
+              <v:line w14:anchorId="788DB25C" id="Straight Connector 2" o:spid="_x0000_s1026" style="position:absolute;flip:y;z-index:251691008;visibility:visible;mso-wrap-style:square;mso-width-percent:0;mso-height-percent:0;mso-wrap-distance-left:9pt;mso-wrap-distance-top:0;mso-wrap-distance-right:9pt;mso-wrap-distance-bottom:0;mso-position-horizontal:absolute;mso-position-horizontal-relative:margin;mso-position-vertical:absolute;mso-position-vertical-relative:text;mso-width-percent:0;mso-height-percent:0;mso-width-relative:margin;mso-height-relative:margin" from="35.7pt,14.6pt" to="450.1pt,15.6pt" o:gfxdata="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" strokecolor="#fc0" strokeweight="1.5pt">
+                <v:stroke joinstyle="miter"/>
+                <w10:wrap anchorx="margin"/>
+              </v:line>
+            </w:pict>
+          </mc:Fallback>
+        </mc:AlternateContent>
+      </w:r>
+    </w:p>
+    <w:p/>
+    <w:p>
+      <w:pPr>
+        <w:pStyle w:val="ListParagraph"/>
+        <w:numPr>
+          <w:ilvl w:val="0"/>
+          <w:numId w:val="3"/>
+        </w:numPr>
+      </w:pPr>
+      <w:r>
+        <w:rPr>
+          <w:b/>
+          <w:bCs/>
+        </w:rPr>
+        <w:t>Title:</w:t>
+      </w:r>
+      <w:r>
+        <w:t xml:space="preserve"> </w:t>
+      </w:r>
+      <w:r>
+        <w:t>AI-Driven Sentiment Analysis</w:t>
+      </w:r>
+    </w:p>
+    <w:p>
+      <w:pPr>
+        <w:pStyle w:val="ListParagraph"/>
+        <w:numPr>
+          <w:ilvl w:val="0"/>
+          <w:numId w:val="3"/>
+        </w:numPr>
+      </w:pPr>
+      <w:r>
+        <w:rPr>
+          <w:b/>
+          <w:bCs/>
+        </w:rPr>
+        <w:t>User Story:</w:t>
+      </w:r>
+      <w:r>
+        <w:t xml:space="preserve"> </w:t>
+      </w:r>
+      <w:r>
+        <w:t xml:space="preserve">As a client, I want dissatisfaction </w:t>
+      </w:r>
+      <w:r>
+        <w:t xml:space="preserve">handled </w:t>
+      </w:r>
+      <w:r>
+        <w:t>immediately so that potential issues can be addressed promptly and prevent larger problems from occurring</w:t>
+      </w:r>
+      <w:r>
+        <w:t>.</w:t>
+      </w:r>
+    </w:p>
+    <w:p>
+      <w:pPr>
+        <w:pStyle w:val="ListParagraph"/>
+        <w:numPr>
+          <w:ilvl w:val="0"/>
+          <w:numId w:val="3"/>
+        </w:numPr>
+        <w:rPr>
+          <w:b/>
+          <w:bCs/>
+        </w:rPr>
+      </w:pPr>
+      <w:r>
+        <w:rPr>
+          <w:b/>
+          <w:bCs/>
+        </w:rPr>
+        <w:t>Acceptance Criteria:</w:t>
+      </w:r>
+    </w:p>
+    <w:p>
+      <w:pPr>
+        <w:pStyle w:val="ListParagraph"/>
+        <w:numPr>
+          <w:ilvl w:val="0"/>
+          <w:numId w:val="27"/>
+        </w:numPr>
+      </w:pPr>
+      <w:r>
+        <w:t>The system will use an AI model to monitor client interactions.</w:t>
+      </w:r>
+    </w:p>
+    <w:p>
+      <w:pPr>
+        <w:pStyle w:val="ListParagraph"/>
+        <w:numPr>
+          <w:ilvl w:val="0"/>
+          <w:numId w:val="27"/>
+        </w:numPr>
+      </w:pPr>
+      <w:r>
+        <w:t>The AI model will categorize each interaction as negative, neutral or positive.</w:t>
+      </w:r>
+    </w:p>
+    <w:p>
+      <w:pPr>
+        <w:pStyle w:val="ListParagraph"/>
+        <w:numPr>
+          <w:ilvl w:val="0"/>
+          <w:numId w:val="27"/>
+        </w:numPr>
+      </w:pPr>
+      <w:r>
+        <w:t>If an interaction is flagged as negative the service desk will receive a notification in real-time.</w:t>
+      </w:r>
+    </w:p>
+    <w:p>
+      <w:pPr>
+        <w:pStyle w:val="ListParagraph"/>
+        <w:numPr>
+          <w:ilvl w:val="0"/>
+          <w:numId w:val="27"/>
+        </w:numPr>
+      </w:pPr>
+      <w:r>
+        <w:t>The notification will include the client’s details and a summary of the interaction.</w:t>
+      </w:r>
+    </w:p>
+    <w:p>
+      <w:pPr>
+        <w:pStyle w:val="ListParagraph"/>
+        <w:numPr>
+          <w:ilvl w:val="0"/>
+          <w:numId w:val="27"/>
+        </w:numPr>
+      </w:pPr>
+      <w:r>
+        <w:t>After the system has flagged the interaction as negative, the client will receive a message acknowledging the issue and notify them that the company is investigating the issue.</w:t>
+      </w:r>
+    </w:p>
+    <w:p>
+      <w:pPr>
+        <w:pStyle w:val="ListParagraph"/>
+        <w:numPr>
+          <w:ilvl w:val="0"/>
+          <w:numId w:val="27"/>
+        </w:numPr>
+      </w:pPr>
+      <w:r>
+        <w:t>The system will suggest steps the service desk agent can take if needed.</w:t>
+      </w:r>
+    </w:p>
+    <w:p>
+      <w:pPr>
+        <w:pStyle w:val="ListParagraph"/>
+      </w:pPr>
+      <w:r>
+        <w:rPr>
+          <w:noProof/>
+          <w14:ligatures w14:val="standardContextual"/>
+        </w:rPr>
+        <mc:AlternateContent>
+          <mc:Choice Requires="wps">
+            <w:drawing>
+              <wp:anchor distT="0" distB="0" distL="114300" distR="114300" simplePos="0" relativeHeight="251693056" behindDoc="0" locked="0" layoutInCell="1" allowOverlap="1" wp14:anchorId="2264B4BA" wp14:editId="0C761878">
+                <wp:simplePos x="0" y="0"/>
+                <wp:positionH relativeFrom="margin">
+                  <wp:posOffset>453126</wp:posOffset>
+                </wp:positionH>
+                <wp:positionV relativeFrom="paragraph">
+                  <wp:posOffset>185420</wp:posOffset>
+                </wp:positionV>
+                <wp:extent cx="5263116" cy="12862"/>
+                <wp:effectExtent l="0" t="0" r="33020" b="25400"/>
+                <wp:wrapNone/>
+                <wp:docPr id="728988089" name="Straight Connector 2"/>
+                <wp:cNvGraphicFramePr/>
+                <a:graphic xmlns:a="http://schemas.openxmlformats.org/drawingml/2006/main">
+                  <a:graphicData uri="http://schemas.microsoft.com/office/word/2010/wordprocessingShape">
+                    <wps:wsp>
+                      <wps:cNvCnPr/>
+                      <wps:spPr>
+                        <a:xfrm flipV="1">
+                          <a:off x="0" y="0"/>
+                          <a:ext cx="5263116" cy="12862"/>
+                        </a:xfrm>
+                        <a:prstGeom prst="line">
+                          <a:avLst/>
+                        </a:prstGeom>
+                        <a:ln>
+                          <a:solidFill>
+                            <a:srgbClr val="FFCC00"/>
+                          </a:solidFill>
+                        </a:ln>
+                      </wps:spPr>
+                      <wps:style>
+                        <a:lnRef idx="3">
+                          <a:schemeClr val="accent6"/>
+                        </a:lnRef>
+                        <a:fillRef idx="0">
+                          <a:schemeClr val="accent6"/>
+                        </a:fillRef>
+                        <a:effectRef idx="2">
+                          <a:schemeClr val="accent6"/>
+                        </a:effectRef>
+                        <a:fontRef idx="minor">
+                          <a:schemeClr val="tx1"/>
+                        </a:fontRef>
+                      </wps:style>
+                      <wps:bodyPr/>
+                    </wps:wsp>
+                  </a:graphicData>
+                </a:graphic>
+                <wp14:sizeRelH relativeFrom="margin">
+                  <wp14:pctWidth>0</wp14:pctWidth>
+                </wp14:sizeRelH>
+                <wp14:sizeRelV relativeFrom="margin">
+                  <wp14:pctHeight>0</wp14:pctHeight>
+                </wp14:sizeRelV>
+              </wp:anchor>
+            </w:drawing>
+          </mc:Choice>
+          <mc:Fallback>
+            <w:pict>
+              <v:line w14:anchorId="1DBA2B85" id="Straight Connector 2" o:spid="_x0000_s1026" style="position:absolute;flip:y;z-index:251693056;visibility:visible;mso-wrap-style:square;mso-width-percent:0;mso-height-percent:0;mso-wrap-distance-left:9pt;mso-wrap-distance-top:0;mso-wrap-distance-right:9pt;mso-wrap-distance-bottom:0;mso-position-horizontal:absolute;mso-position-horizontal-relative:margin;mso-position-vertical:absolute;mso-position-vertical-relative:text;mso-width-percent:0;mso-height-percent:0;mso-width-relative:margin;mso-height-relative:margin" from="35.7pt,14.6pt" to="450.1pt,15.6pt" o:gfxdata="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" strokecolor="#fc0" strokeweight="1.5pt">
+                <v:stroke joinstyle="miter"/>
+                <w10:wrap anchorx="margin"/>
+              </v:line>
+            </w:pict>
+          </mc:Fallback>
+        </mc:AlternateContent>
+      </w:r>
     </w:p>
     <w:p/>
     <w:p>
@@ -1852,6 +4317,1436 @@
 <file path=word/numbering.xml><?xml version="1.0" encoding="utf-8"?>
 <w:numbering xmlns:wpc="http://schemas.microsoft.com/office/word/2010/wordprocessingCanvas" xmlns:cx="http://schemas.microsoft.com/office/drawing/2014/chartex" xmlns:cx1="http://schemas.microsoft.com/office/drawing/2015/9/8/chartex" xmlns:cx2="http://schemas.microsoft.com/office/drawing/2015/10/21/chartex" xmlns:cx3="http://schemas.microsoft.com/office/drawing/2016/5/9/chartex" xmlns:cx4="http://schemas.microsoft.com/office/drawing/2016/5/10/chartex" xmlns:cx5="http://schemas.microsoft.com/office/drawing/2016/5/11/chartex" xmlns:cx6="http://schemas.microsoft.com/office/drawing/2016/5/12/chartex" xmlns:cx7="http://schemas.microsoft.com/office/drawing/2016/5/13/chartex" xmlns:cx8="http://schemas.microsoft.com/office/drawing/2016/5/14/chartex" xmlns:mc="http://schemas.openxmlformats.org/markup-compatibility/2006" xmlns:aink="http://schemas.microsoft.com/office/drawing/2016/ink" xmlns:am3d="http://schemas.microsoft.com/office/drawing/2017/model3d" xmlns:o="urn:schemas-microsoft-com:office:office" xmlns:oel="http://schemas.microsoft.com/office/2019/extlst" xmlns:r="http://schemas.openxmlformats.org/officeDocument/2006/relationships" xmlns:m="http://schemas.openxmlformats.org/officeDocument/2006/math" xmlns:v="urn:schemas-microsoft-com:vml" xmlns:wp14="http://schemas.microsoft.com/office/word/2010/wordprocessingDrawing" xmlns:wp="http://schemas.openxmlformats.org/drawingml/2006/wordprocessingDrawing" xmlns:w10="urn:schemas-microsoft-com:office:word" xmlns:w="http://schemas.openxmlformats.org/wordprocessingml/2006/main" xmlns:w14="http://schemas.microsoft.com/office/word/2010/wordml" xmlns:w15="http://schemas.microsoft.com/office/word/2012/wordml" xmlns:w16cex="http://schemas.microsoft.com/office/word/2018/wordml/cex" xmlns:w16cid="http://schemas.microsoft.com/office/word/2016/wordml/cid" xmlns:w16="http://schemas.microsoft.com/office/word/2018/wordml" xmlns:w16du="http://schemas.microsoft.com/office/word/2023/wordml/word16du" xmlns:w16sdtdh="http://schemas.microsoft.com/office/word/2020/wordml/sdtdatahash" xmlns:w16se="http://schemas.microsoft.com/office/word/2015/wordml/symex" xmlns:wpg="http://schemas.microsoft.com/office/word/2010/wordprocessingGroup" xmlns:wpi="http://schemas.microsoft.com/office/word/2010/wordprocessingInk" xmlns:wne="http://schemas.microsoft.com/office/word/2006/wordml" xmlns:wps="http://schemas.microsoft.com/office/word/2010/wordprocessingShape" mc:Ignorable="w14 w15 w16se w16cid w16 w16cex w16sdtdh w16du wp14">
   <w:abstractNum w:abstractNumId="0" w15:restartNumberingAfterBreak="0">
+    <w:nsid w:val="03C43562"/>
+    <w:multiLevelType w:val="hybridMultilevel"/>
+    <w:tmpl w:val="5BDC870C"/>
+    <w:lvl w:ilvl="0" w:tplc="1C09000F">
+      <w:start w:val="1"/>
+      <w:numFmt w:val="decimal"/>
+      <w:lvlText w:val="%1."/>
+      <w:lvlJc w:val="left"/>
+      <w:pPr>
+        <w:ind w:left="2160" w:hanging="360"/>
+      </w:pPr>
+    </w:lvl>
+    <w:lvl w:ilvl="1" w:tplc="1C090019" w:tentative="1">
+      <w:start w:val="1"/>
+      <w:numFmt w:val="lowerLetter"/>
+      <w:lvlText w:val="%2."/>
+      <w:lvlJc w:val="left"/>
+      <w:pPr>
+        <w:ind w:left="2880" w:hanging="360"/>
+      </w:pPr>
+    </w:lvl>
+    <w:lvl w:ilvl="2" w:tplc="1C09001B" w:tentative="1">
+      <w:start w:val="1"/>
+      <w:numFmt w:val="lowerRoman"/>
+      <w:lvlText w:val="%3."/>
+      <w:lvlJc w:val="right"/>
+      <w:pPr>
+        <w:ind w:left="3600" w:hanging="180"/>
+      </w:pPr>
+    </w:lvl>
+    <w:lvl w:ilvl="3" w:tplc="1C09000F" w:tentative="1">
+      <w:start w:val="1"/>
+      <w:numFmt w:val="decimal"/>
+      <w:lvlText w:val="%4."/>
+      <w:lvlJc w:val="left"/>
+      <w:pPr>
+        <w:ind w:left="4320" w:hanging="360"/>
+      </w:pPr>
+    </w:lvl>
+    <w:lvl w:ilvl="4" w:tplc="1C090019" w:tentative="1">
+      <w:start w:val="1"/>
+      <w:numFmt w:val="lowerLetter"/>
+      <w:lvlText w:val="%5."/>
+      <w:lvlJc w:val="left"/>
+      <w:pPr>
+        <w:ind w:left="5040" w:hanging="360"/>
+      </w:pPr>
+    </w:lvl>
+    <w:lvl w:ilvl="5" w:tplc="1C09001B" w:tentative="1">
+      <w:start w:val="1"/>
+      <w:numFmt w:val="lowerRoman"/>
+      <w:lvlText w:val="%6."/>
+      <w:lvlJc w:val="right"/>
+      <w:pPr>
+        <w:ind w:left="5760" w:hanging="180"/>
+      </w:pPr>
+    </w:lvl>
+    <w:lvl w:ilvl="6" w:tplc="1C09000F" w:tentative="1">
+      <w:start w:val="1"/>
+      <w:numFmt w:val="decimal"/>
+      <w:lvlText w:val="%7."/>
+      <w:lvlJc w:val="left"/>
+      <w:pPr>
+        <w:ind w:left="6480" w:hanging="360"/>
+      </w:pPr>
+    </w:lvl>
+    <w:lvl w:ilvl="7" w:tplc="1C090019" w:tentative="1">
+      <w:start w:val="1"/>
+      <w:numFmt w:val="lowerLetter"/>
+      <w:lvlText w:val="%8."/>
+      <w:lvlJc w:val="left"/>
+      <w:pPr>
+        <w:ind w:left="7200" w:hanging="360"/>
+      </w:pPr>
+    </w:lvl>
+    <w:lvl w:ilvl="8" w:tplc="1C09001B" w:tentative="1">
+      <w:start w:val="1"/>
+      <w:numFmt w:val="lowerRoman"/>
+      <w:lvlText w:val="%9."/>
+      <w:lvlJc w:val="right"/>
+      <w:pPr>
+        <w:ind w:left="7920" w:hanging="180"/>
+      </w:pPr>
+    </w:lvl>
+  </w:abstractNum>
+  <w:abstractNum w:abstractNumId="1" w15:restartNumberingAfterBreak="0">
+    <w:nsid w:val="050D7470"/>
+    <w:multiLevelType w:val="hybridMultilevel"/>
+    <w:tmpl w:val="88721510"/>
+    <w:lvl w:ilvl="0" w:tplc="1C09000F">
+      <w:start w:val="1"/>
+      <w:numFmt w:val="decimal"/>
+      <w:lvlText w:val="%1."/>
+      <w:lvlJc w:val="left"/>
+      <w:pPr>
+        <w:ind w:left="720" w:hanging="360"/>
+      </w:pPr>
+    </w:lvl>
+    <w:lvl w:ilvl="1" w:tplc="1C090019">
+      <w:start w:val="1"/>
+      <w:numFmt w:val="lowerLetter"/>
+      <w:lvlText w:val="%2."/>
+      <w:lvlJc w:val="left"/>
+      <w:pPr>
+        <w:ind w:left="1440" w:hanging="360"/>
+      </w:pPr>
+    </w:lvl>
+    <w:lvl w:ilvl="2" w:tplc="1C09001B" w:tentative="1">
+      <w:start w:val="1"/>
+      <w:numFmt w:val="lowerRoman"/>
+      <w:lvlText w:val="%3."/>
+      <w:lvlJc w:val="right"/>
+      <w:pPr>
+        <w:ind w:left="2160" w:hanging="180"/>
+      </w:pPr>
+    </w:lvl>
+    <w:lvl w:ilvl="3" w:tplc="1C09000F" w:tentative="1">
+      <w:start w:val="1"/>
+      <w:numFmt w:val="decimal"/>
+      <w:lvlText w:val="%4."/>
+      <w:lvlJc w:val="left"/>
+      <w:pPr>
+        <w:ind w:left="2880" w:hanging="360"/>
+      </w:pPr>
+    </w:lvl>
+    <w:lvl w:ilvl="4" w:tplc="1C090019" w:tentative="1">
+      <w:start w:val="1"/>
+      <w:numFmt w:val="lowerLetter"/>
+      <w:lvlText w:val="%5."/>
+      <w:lvlJc w:val="left"/>
+      <w:pPr>
+        <w:ind w:left="3600" w:hanging="360"/>
+      </w:pPr>
+    </w:lvl>
+    <w:lvl w:ilvl="5" w:tplc="1C09001B" w:tentative="1">
+      <w:start w:val="1"/>
+      <w:numFmt w:val="lowerRoman"/>
+      <w:lvlText w:val="%6."/>
+      <w:lvlJc w:val="right"/>
+      <w:pPr>
+        <w:ind w:left="4320" w:hanging="180"/>
+      </w:pPr>
+    </w:lvl>
+    <w:lvl w:ilvl="6" w:tplc="1C09000F" w:tentative="1">
+      <w:start w:val="1"/>
+      <w:numFmt w:val="decimal"/>
+      <w:lvlText w:val="%7."/>
+      <w:lvlJc w:val="left"/>
+      <w:pPr>
+        <w:ind w:left="5040" w:hanging="360"/>
+      </w:pPr>
+    </w:lvl>
+    <w:lvl w:ilvl="7" w:tplc="1C090019" w:tentative="1">
+      <w:start w:val="1"/>
+      <w:numFmt w:val="lowerLetter"/>
+      <w:lvlText w:val="%8."/>
+      <w:lvlJc w:val="left"/>
+      <w:pPr>
+        <w:ind w:left="5760" w:hanging="360"/>
+      </w:pPr>
+    </w:lvl>
+    <w:lvl w:ilvl="8" w:tplc="1C09001B" w:tentative="1">
+      <w:start w:val="1"/>
+      <w:numFmt w:val="lowerRoman"/>
+      <w:lvlText w:val="%9."/>
+      <w:lvlJc w:val="right"/>
+      <w:pPr>
+        <w:ind w:left="6480" w:hanging="180"/>
+      </w:pPr>
+    </w:lvl>
+  </w:abstractNum>
+  <w:abstractNum w:abstractNumId="2" w15:restartNumberingAfterBreak="0">
+    <w:nsid w:val="08183031"/>
+    <w:multiLevelType w:val="hybridMultilevel"/>
+    <w:tmpl w:val="ECC4D60E"/>
+    <w:lvl w:ilvl="0" w:tplc="1C09000F">
+      <w:start w:val="1"/>
+      <w:numFmt w:val="decimal"/>
+      <w:lvlText w:val="%1."/>
+      <w:lvlJc w:val="left"/>
+      <w:pPr>
+        <w:ind w:left="1440" w:hanging="360"/>
+      </w:pPr>
+    </w:lvl>
+    <w:lvl w:ilvl="1" w:tplc="1C090019" w:tentative="1">
+      <w:start w:val="1"/>
+      <w:numFmt w:val="lowerLetter"/>
+      <w:lvlText w:val="%2."/>
+      <w:lvlJc w:val="left"/>
+      <w:pPr>
+        <w:ind w:left="2160" w:hanging="360"/>
+      </w:pPr>
+    </w:lvl>
+    <w:lvl w:ilvl="2" w:tplc="1C09001B" w:tentative="1">
+      <w:start w:val="1"/>
+      <w:numFmt w:val="lowerRoman"/>
+      <w:lvlText w:val="%3."/>
+      <w:lvlJc w:val="right"/>
+      <w:pPr>
+        <w:ind w:left="2880" w:hanging="180"/>
+      </w:pPr>
+    </w:lvl>
+    <w:lvl w:ilvl="3" w:tplc="1C09000F" w:tentative="1">
+      <w:start w:val="1"/>
+      <w:numFmt w:val="decimal"/>
+      <w:lvlText w:val="%4."/>
+      <w:lvlJc w:val="left"/>
+      <w:pPr>
+        <w:ind w:left="3600" w:hanging="360"/>
+      </w:pPr>
+    </w:lvl>
+    <w:lvl w:ilvl="4" w:tplc="1C090019" w:tentative="1">
+      <w:start w:val="1"/>
+      <w:numFmt w:val="lowerLetter"/>
+      <w:lvlText w:val="%5."/>
+      <w:lvlJc w:val="left"/>
+      <w:pPr>
+        <w:ind w:left="4320" w:hanging="360"/>
+      </w:pPr>
+    </w:lvl>
+    <w:lvl w:ilvl="5" w:tplc="1C09001B" w:tentative="1">
+      <w:start w:val="1"/>
+      <w:numFmt w:val="lowerRoman"/>
+      <w:lvlText w:val="%6."/>
+      <w:lvlJc w:val="right"/>
+      <w:pPr>
+        <w:ind w:left="5040" w:hanging="180"/>
+      </w:pPr>
+    </w:lvl>
+    <w:lvl w:ilvl="6" w:tplc="1C09000F" w:tentative="1">
+      <w:start w:val="1"/>
+      <w:numFmt w:val="decimal"/>
+      <w:lvlText w:val="%7."/>
+      <w:lvlJc w:val="left"/>
+      <w:pPr>
+        <w:ind w:left="5760" w:hanging="360"/>
+      </w:pPr>
+    </w:lvl>
+    <w:lvl w:ilvl="7" w:tplc="1C090019" w:tentative="1">
+      <w:start w:val="1"/>
+      <w:numFmt w:val="lowerLetter"/>
+      <w:lvlText w:val="%8."/>
+      <w:lvlJc w:val="left"/>
+      <w:pPr>
+        <w:ind w:left="6480" w:hanging="360"/>
+      </w:pPr>
+    </w:lvl>
+    <w:lvl w:ilvl="8" w:tplc="1C09001B" w:tentative="1">
+      <w:start w:val="1"/>
+      <w:numFmt w:val="lowerRoman"/>
+      <w:lvlText w:val="%9."/>
+      <w:lvlJc w:val="right"/>
+      <w:pPr>
+        <w:ind w:left="7200" w:hanging="180"/>
+      </w:pPr>
+    </w:lvl>
+  </w:abstractNum>
+  <w:abstractNum w:abstractNumId="3" w15:restartNumberingAfterBreak="0">
+    <w:nsid w:val="0B4C188E"/>
+    <w:multiLevelType w:val="hybridMultilevel"/>
+    <w:tmpl w:val="756E6AEC"/>
+    <w:lvl w:ilvl="0" w:tplc="1C090005">
+      <w:start w:val="1"/>
+      <w:numFmt w:val="bullet"/>
+      <w:lvlText w:val=""/>
+      <w:lvlJc w:val="left"/>
+      <w:pPr>
+        <w:ind w:left="720" w:hanging="360"/>
+      </w:pPr>
+      <w:rPr>
+        <w:rFonts w:ascii="Wingdings" w:hAnsi="Wingdings" w:hint="default"/>
+      </w:rPr>
+    </w:lvl>
+    <w:lvl w:ilvl="1" w:tplc="FFFFFFFF" w:tentative="1">
+      <w:start w:val="1"/>
+      <w:numFmt w:val="bullet"/>
+      <w:lvlText w:val="o"/>
+      <w:lvlJc w:val="left"/>
+      <w:pPr>
+        <w:ind w:left="1440" w:hanging="360"/>
+      </w:pPr>
+      <w:rPr>
+        <w:rFonts w:ascii="Courier New" w:hAnsi="Courier New" w:cs="Courier New" w:hint="default"/>
+      </w:rPr>
+    </w:lvl>
+    <w:lvl w:ilvl="2" w:tplc="FFFFFFFF" w:tentative="1">
+      <w:start w:val="1"/>
+      <w:numFmt w:val="bullet"/>
+      <w:lvlText w:val=""/>
+      <w:lvlJc w:val="left"/>
+      <w:pPr>
+        <w:ind w:left="2160" w:hanging="360"/>
+      </w:pPr>
+      <w:rPr>
+        <w:rFonts w:ascii="Wingdings" w:hAnsi="Wingdings" w:hint="default"/>
+      </w:rPr>
+    </w:lvl>
+    <w:lvl w:ilvl="3" w:tplc="FFFFFFFF" w:tentative="1">
+      <w:start w:val="1"/>
+      <w:numFmt w:val="bullet"/>
+      <w:lvlText w:val=""/>
+      <w:lvlJc w:val="left"/>
+      <w:pPr>
+        <w:ind w:left="2880" w:hanging="360"/>
+      </w:pPr>
+      <w:rPr>
+        <w:rFonts w:ascii="Symbol" w:hAnsi="Symbol" w:hint="default"/>
+      </w:rPr>
+    </w:lvl>
+    <w:lvl w:ilvl="4" w:tplc="FFFFFFFF" w:tentative="1">
+      <w:start w:val="1"/>
+      <w:numFmt w:val="bullet"/>
+      <w:lvlText w:val="o"/>
+      <w:lvlJc w:val="left"/>
+      <w:pPr>
+        <w:ind w:left="3600" w:hanging="360"/>
+      </w:pPr>
+      <w:rPr>
+        <w:rFonts w:ascii="Courier New" w:hAnsi="Courier New" w:cs="Courier New" w:hint="default"/>
+      </w:rPr>
+    </w:lvl>
+    <w:lvl w:ilvl="5" w:tplc="FFFFFFFF" w:tentative="1">
+      <w:start w:val="1"/>
+      <w:numFmt w:val="bullet"/>
+      <w:lvlText w:val=""/>
+      <w:lvlJc w:val="left"/>
+      <w:pPr>
+        <w:ind w:left="4320" w:hanging="360"/>
+      </w:pPr>
+      <w:rPr>
+        <w:rFonts w:ascii="Wingdings" w:hAnsi="Wingdings" w:hint="default"/>
+      </w:rPr>
+    </w:lvl>
+    <w:lvl w:ilvl="6" w:tplc="FFFFFFFF" w:tentative="1">
+      <w:start w:val="1"/>
+      <w:numFmt w:val="bullet"/>
+      <w:lvlText w:val=""/>
+      <w:lvlJc w:val="left"/>
+      <w:pPr>
+        <w:ind w:left="5040" w:hanging="360"/>
+      </w:pPr>
+      <w:rPr>
+        <w:rFonts w:ascii="Symbol" w:hAnsi="Symbol" w:hint="default"/>
+      </w:rPr>
+    </w:lvl>
+    <w:lvl w:ilvl="7" w:tplc="FFFFFFFF" w:tentative="1">
+      <w:start w:val="1"/>
+      <w:numFmt w:val="bullet"/>
+      <w:lvlText w:val="o"/>
+      <w:lvlJc w:val="left"/>
+      <w:pPr>
+        <w:ind w:left="5760" w:hanging="360"/>
+      </w:pPr>
+      <w:rPr>
+        <w:rFonts w:ascii="Courier New" w:hAnsi="Courier New" w:cs="Courier New" w:hint="default"/>
+      </w:rPr>
+    </w:lvl>
+    <w:lvl w:ilvl="8" w:tplc="FFFFFFFF" w:tentative="1">
+      <w:start w:val="1"/>
+      <w:numFmt w:val="bullet"/>
+      <w:lvlText w:val=""/>
+      <w:lvlJc w:val="left"/>
+      <w:pPr>
+        <w:ind w:left="6480" w:hanging="360"/>
+      </w:pPr>
+      <w:rPr>
+        <w:rFonts w:ascii="Wingdings" w:hAnsi="Wingdings" w:hint="default"/>
+      </w:rPr>
+    </w:lvl>
+  </w:abstractNum>
+  <w:abstractNum w:abstractNumId="4" w15:restartNumberingAfterBreak="0">
+    <w:nsid w:val="0E1B55FF"/>
+    <w:multiLevelType w:val="hybridMultilevel"/>
+    <w:tmpl w:val="ACF83062"/>
+    <w:lvl w:ilvl="0" w:tplc="1C09000F">
+      <w:start w:val="1"/>
+      <w:numFmt w:val="decimal"/>
+      <w:lvlText w:val="%1."/>
+      <w:lvlJc w:val="left"/>
+      <w:pPr>
+        <w:ind w:left="2160" w:hanging="360"/>
+      </w:pPr>
+    </w:lvl>
+    <w:lvl w:ilvl="1" w:tplc="1C090019" w:tentative="1">
+      <w:start w:val="1"/>
+      <w:numFmt w:val="lowerLetter"/>
+      <w:lvlText w:val="%2."/>
+      <w:lvlJc w:val="left"/>
+      <w:pPr>
+        <w:ind w:left="2880" w:hanging="360"/>
+      </w:pPr>
+    </w:lvl>
+    <w:lvl w:ilvl="2" w:tplc="1C09001B" w:tentative="1">
+      <w:start w:val="1"/>
+      <w:numFmt w:val="lowerRoman"/>
+      <w:lvlText w:val="%3."/>
+      <w:lvlJc w:val="right"/>
+      <w:pPr>
+        <w:ind w:left="3600" w:hanging="180"/>
+      </w:pPr>
+    </w:lvl>
+    <w:lvl w:ilvl="3" w:tplc="1C09000F" w:tentative="1">
+      <w:start w:val="1"/>
+      <w:numFmt w:val="decimal"/>
+      <w:lvlText w:val="%4."/>
+      <w:lvlJc w:val="left"/>
+      <w:pPr>
+        <w:ind w:left="4320" w:hanging="360"/>
+      </w:pPr>
+    </w:lvl>
+    <w:lvl w:ilvl="4" w:tplc="1C090019" w:tentative="1">
+      <w:start w:val="1"/>
+      <w:numFmt w:val="lowerLetter"/>
+      <w:lvlText w:val="%5."/>
+      <w:lvlJc w:val="left"/>
+      <w:pPr>
+        <w:ind w:left="5040" w:hanging="360"/>
+      </w:pPr>
+    </w:lvl>
+    <w:lvl w:ilvl="5" w:tplc="1C09001B" w:tentative="1">
+      <w:start w:val="1"/>
+      <w:numFmt w:val="lowerRoman"/>
+      <w:lvlText w:val="%6."/>
+      <w:lvlJc w:val="right"/>
+      <w:pPr>
+        <w:ind w:left="5760" w:hanging="180"/>
+      </w:pPr>
+    </w:lvl>
+    <w:lvl w:ilvl="6" w:tplc="1C09000F" w:tentative="1">
+      <w:start w:val="1"/>
+      <w:numFmt w:val="decimal"/>
+      <w:lvlText w:val="%7."/>
+      <w:lvlJc w:val="left"/>
+      <w:pPr>
+        <w:ind w:left="6480" w:hanging="360"/>
+      </w:pPr>
+    </w:lvl>
+    <w:lvl w:ilvl="7" w:tplc="1C090019" w:tentative="1">
+      <w:start w:val="1"/>
+      <w:numFmt w:val="lowerLetter"/>
+      <w:lvlText w:val="%8."/>
+      <w:lvlJc w:val="left"/>
+      <w:pPr>
+        <w:ind w:left="7200" w:hanging="360"/>
+      </w:pPr>
+    </w:lvl>
+    <w:lvl w:ilvl="8" w:tplc="1C09001B" w:tentative="1">
+      <w:start w:val="1"/>
+      <w:numFmt w:val="lowerRoman"/>
+      <w:lvlText w:val="%9."/>
+      <w:lvlJc w:val="right"/>
+      <w:pPr>
+        <w:ind w:left="7920" w:hanging="180"/>
+      </w:pPr>
+    </w:lvl>
+  </w:abstractNum>
+  <w:abstractNum w:abstractNumId="5" w15:restartNumberingAfterBreak="0">
+    <w:nsid w:val="12811616"/>
+    <w:multiLevelType w:val="hybridMultilevel"/>
+    <w:tmpl w:val="E4C63366"/>
+    <w:lvl w:ilvl="0" w:tplc="1C09000F">
+      <w:start w:val="1"/>
+      <w:numFmt w:val="decimal"/>
+      <w:lvlText w:val="%1."/>
+      <w:lvlJc w:val="left"/>
+      <w:pPr>
+        <w:ind w:left="2160" w:hanging="360"/>
+      </w:pPr>
+    </w:lvl>
+    <w:lvl w:ilvl="1" w:tplc="1C090019" w:tentative="1">
+      <w:start w:val="1"/>
+      <w:numFmt w:val="lowerLetter"/>
+      <w:lvlText w:val="%2."/>
+      <w:lvlJc w:val="left"/>
+      <w:pPr>
+        <w:ind w:left="2880" w:hanging="360"/>
+      </w:pPr>
+    </w:lvl>
+    <w:lvl w:ilvl="2" w:tplc="1C09001B" w:tentative="1">
+      <w:start w:val="1"/>
+      <w:numFmt w:val="lowerRoman"/>
+      <w:lvlText w:val="%3."/>
+      <w:lvlJc w:val="right"/>
+      <w:pPr>
+        <w:ind w:left="3600" w:hanging="180"/>
+      </w:pPr>
+    </w:lvl>
+    <w:lvl w:ilvl="3" w:tplc="1C09000F" w:tentative="1">
+      <w:start w:val="1"/>
+      <w:numFmt w:val="decimal"/>
+      <w:lvlText w:val="%4."/>
+      <w:lvlJc w:val="left"/>
+      <w:pPr>
+        <w:ind w:left="4320" w:hanging="360"/>
+      </w:pPr>
+    </w:lvl>
+    <w:lvl w:ilvl="4" w:tplc="1C090019" w:tentative="1">
+      <w:start w:val="1"/>
+      <w:numFmt w:val="lowerLetter"/>
+      <w:lvlText w:val="%5."/>
+      <w:lvlJc w:val="left"/>
+      <w:pPr>
+        <w:ind w:left="5040" w:hanging="360"/>
+      </w:pPr>
+    </w:lvl>
+    <w:lvl w:ilvl="5" w:tplc="1C09001B" w:tentative="1">
+      <w:start w:val="1"/>
+      <w:numFmt w:val="lowerRoman"/>
+      <w:lvlText w:val="%6."/>
+      <w:lvlJc w:val="right"/>
+      <w:pPr>
+        <w:ind w:left="5760" w:hanging="180"/>
+      </w:pPr>
+    </w:lvl>
+    <w:lvl w:ilvl="6" w:tplc="1C09000F" w:tentative="1">
+      <w:start w:val="1"/>
+      <w:numFmt w:val="decimal"/>
+      <w:lvlText w:val="%7."/>
+      <w:lvlJc w:val="left"/>
+      <w:pPr>
+        <w:ind w:left="6480" w:hanging="360"/>
+      </w:pPr>
+    </w:lvl>
+    <w:lvl w:ilvl="7" w:tplc="1C090019" w:tentative="1">
+      <w:start w:val="1"/>
+      <w:numFmt w:val="lowerLetter"/>
+      <w:lvlText w:val="%8."/>
+      <w:lvlJc w:val="left"/>
+      <w:pPr>
+        <w:ind w:left="7200" w:hanging="360"/>
+      </w:pPr>
+    </w:lvl>
+    <w:lvl w:ilvl="8" w:tplc="1C09001B" w:tentative="1">
+      <w:start w:val="1"/>
+      <w:numFmt w:val="lowerRoman"/>
+      <w:lvlText w:val="%9."/>
+      <w:lvlJc w:val="right"/>
+      <w:pPr>
+        <w:ind w:left="7920" w:hanging="180"/>
+      </w:pPr>
+    </w:lvl>
+  </w:abstractNum>
+  <w:abstractNum w:abstractNumId="6" w15:restartNumberingAfterBreak="0">
+    <w:nsid w:val="14E724A0"/>
+    <w:multiLevelType w:val="hybridMultilevel"/>
+    <w:tmpl w:val="892868E8"/>
+    <w:lvl w:ilvl="0" w:tplc="1C09000F">
+      <w:start w:val="1"/>
+      <w:numFmt w:val="decimal"/>
+      <w:lvlText w:val="%1."/>
+      <w:lvlJc w:val="left"/>
+      <w:pPr>
+        <w:ind w:left="2160" w:hanging="360"/>
+      </w:pPr>
+    </w:lvl>
+    <w:lvl w:ilvl="1" w:tplc="1C090019" w:tentative="1">
+      <w:start w:val="1"/>
+      <w:numFmt w:val="lowerLetter"/>
+      <w:lvlText w:val="%2."/>
+      <w:lvlJc w:val="left"/>
+      <w:pPr>
+        <w:ind w:left="2880" w:hanging="360"/>
+      </w:pPr>
+    </w:lvl>
+    <w:lvl w:ilvl="2" w:tplc="1C09001B" w:tentative="1">
+      <w:start w:val="1"/>
+      <w:numFmt w:val="lowerRoman"/>
+      <w:lvlText w:val="%3."/>
+      <w:lvlJc w:val="right"/>
+      <w:pPr>
+        <w:ind w:left="3600" w:hanging="180"/>
+      </w:pPr>
+    </w:lvl>
+    <w:lvl w:ilvl="3" w:tplc="1C09000F" w:tentative="1">
+      <w:start w:val="1"/>
+      <w:numFmt w:val="decimal"/>
+      <w:lvlText w:val="%4."/>
+      <w:lvlJc w:val="left"/>
+      <w:pPr>
+        <w:ind w:left="4320" w:hanging="360"/>
+      </w:pPr>
+    </w:lvl>
+    <w:lvl w:ilvl="4" w:tplc="1C090019" w:tentative="1">
+      <w:start w:val="1"/>
+      <w:numFmt w:val="lowerLetter"/>
+      <w:lvlText w:val="%5."/>
+      <w:lvlJc w:val="left"/>
+      <w:pPr>
+        <w:ind w:left="5040" w:hanging="360"/>
+      </w:pPr>
+    </w:lvl>
+    <w:lvl w:ilvl="5" w:tplc="1C09001B" w:tentative="1">
+      <w:start w:val="1"/>
+      <w:numFmt w:val="lowerRoman"/>
+      <w:lvlText w:val="%6."/>
+      <w:lvlJc w:val="right"/>
+      <w:pPr>
+        <w:ind w:left="5760" w:hanging="180"/>
+      </w:pPr>
+    </w:lvl>
+    <w:lvl w:ilvl="6" w:tplc="1C09000F" w:tentative="1">
+      <w:start w:val="1"/>
+      <w:numFmt w:val="decimal"/>
+      <w:lvlText w:val="%7."/>
+      <w:lvlJc w:val="left"/>
+      <w:pPr>
+        <w:ind w:left="6480" w:hanging="360"/>
+      </w:pPr>
+    </w:lvl>
+    <w:lvl w:ilvl="7" w:tplc="1C090019" w:tentative="1">
+      <w:start w:val="1"/>
+      <w:numFmt w:val="lowerLetter"/>
+      <w:lvlText w:val="%8."/>
+      <w:lvlJc w:val="left"/>
+      <w:pPr>
+        <w:ind w:left="7200" w:hanging="360"/>
+      </w:pPr>
+    </w:lvl>
+    <w:lvl w:ilvl="8" w:tplc="1C09001B" w:tentative="1">
+      <w:start w:val="1"/>
+      <w:numFmt w:val="lowerRoman"/>
+      <w:lvlText w:val="%9."/>
+      <w:lvlJc w:val="right"/>
+      <w:pPr>
+        <w:ind w:left="7920" w:hanging="180"/>
+      </w:pPr>
+    </w:lvl>
+  </w:abstractNum>
+  <w:abstractNum w:abstractNumId="7" w15:restartNumberingAfterBreak="0">
+    <w:nsid w:val="31682FF6"/>
+    <w:multiLevelType w:val="hybridMultilevel"/>
+    <w:tmpl w:val="34A4DD32"/>
+    <w:lvl w:ilvl="0" w:tplc="1C09000F">
+      <w:start w:val="1"/>
+      <w:numFmt w:val="decimal"/>
+      <w:lvlText w:val="%1."/>
+      <w:lvlJc w:val="left"/>
+      <w:pPr>
+        <w:ind w:left="3600" w:hanging="360"/>
+      </w:pPr>
+    </w:lvl>
+    <w:lvl w:ilvl="1" w:tplc="1C090019" w:tentative="1">
+      <w:start w:val="1"/>
+      <w:numFmt w:val="lowerLetter"/>
+      <w:lvlText w:val="%2."/>
+      <w:lvlJc w:val="left"/>
+      <w:pPr>
+        <w:ind w:left="4320" w:hanging="360"/>
+      </w:pPr>
+    </w:lvl>
+    <w:lvl w:ilvl="2" w:tplc="1C09001B" w:tentative="1">
+      <w:start w:val="1"/>
+      <w:numFmt w:val="lowerRoman"/>
+      <w:lvlText w:val="%3."/>
+      <w:lvlJc w:val="right"/>
+      <w:pPr>
+        <w:ind w:left="5040" w:hanging="180"/>
+      </w:pPr>
+    </w:lvl>
+    <w:lvl w:ilvl="3" w:tplc="1C09000F" w:tentative="1">
+      <w:start w:val="1"/>
+      <w:numFmt w:val="decimal"/>
+      <w:lvlText w:val="%4."/>
+      <w:lvlJc w:val="left"/>
+      <w:pPr>
+        <w:ind w:left="5760" w:hanging="360"/>
+      </w:pPr>
+    </w:lvl>
+    <w:lvl w:ilvl="4" w:tplc="1C090019" w:tentative="1">
+      <w:start w:val="1"/>
+      <w:numFmt w:val="lowerLetter"/>
+      <w:lvlText w:val="%5."/>
+      <w:lvlJc w:val="left"/>
+      <w:pPr>
+        <w:ind w:left="6480" w:hanging="360"/>
+      </w:pPr>
+    </w:lvl>
+    <w:lvl w:ilvl="5" w:tplc="1C09001B" w:tentative="1">
+      <w:start w:val="1"/>
+      <w:numFmt w:val="lowerRoman"/>
+      <w:lvlText w:val="%6."/>
+      <w:lvlJc w:val="right"/>
+      <w:pPr>
+        <w:ind w:left="7200" w:hanging="180"/>
+      </w:pPr>
+    </w:lvl>
+    <w:lvl w:ilvl="6" w:tplc="1C09000F" w:tentative="1">
+      <w:start w:val="1"/>
+      <w:numFmt w:val="decimal"/>
+      <w:lvlText w:val="%7."/>
+      <w:lvlJc w:val="left"/>
+      <w:pPr>
+        <w:ind w:left="7920" w:hanging="360"/>
+      </w:pPr>
+    </w:lvl>
+    <w:lvl w:ilvl="7" w:tplc="1C090019" w:tentative="1">
+      <w:start w:val="1"/>
+      <w:numFmt w:val="lowerLetter"/>
+      <w:lvlText w:val="%8."/>
+      <w:lvlJc w:val="left"/>
+      <w:pPr>
+        <w:ind w:left="8640" w:hanging="360"/>
+      </w:pPr>
+    </w:lvl>
+    <w:lvl w:ilvl="8" w:tplc="1C09001B" w:tentative="1">
+      <w:start w:val="1"/>
+      <w:numFmt w:val="lowerRoman"/>
+      <w:lvlText w:val="%9."/>
+      <w:lvlJc w:val="right"/>
+      <w:pPr>
+        <w:ind w:left="9360" w:hanging="180"/>
+      </w:pPr>
+    </w:lvl>
+  </w:abstractNum>
+  <w:abstractNum w:abstractNumId="8" w15:restartNumberingAfterBreak="0">
+    <w:nsid w:val="397E46AB"/>
+    <w:multiLevelType w:val="hybridMultilevel"/>
+    <w:tmpl w:val="C2FCC3A6"/>
+    <w:lvl w:ilvl="0" w:tplc="1C09000F">
+      <w:start w:val="1"/>
+      <w:numFmt w:val="decimal"/>
+      <w:lvlText w:val="%1."/>
+      <w:lvlJc w:val="left"/>
+      <w:pPr>
+        <w:ind w:left="1440" w:hanging="360"/>
+      </w:pPr>
+    </w:lvl>
+    <w:lvl w:ilvl="1" w:tplc="1C090019" w:tentative="1">
+      <w:start w:val="1"/>
+      <w:numFmt w:val="lowerLetter"/>
+      <w:lvlText w:val="%2."/>
+      <w:lvlJc w:val="left"/>
+      <w:pPr>
+        <w:ind w:left="2160" w:hanging="360"/>
+      </w:pPr>
+    </w:lvl>
+    <w:lvl w:ilvl="2" w:tplc="1C09001B" w:tentative="1">
+      <w:start w:val="1"/>
+      <w:numFmt w:val="lowerRoman"/>
+      <w:lvlText w:val="%3."/>
+      <w:lvlJc w:val="right"/>
+      <w:pPr>
+        <w:ind w:left="2880" w:hanging="180"/>
+      </w:pPr>
+    </w:lvl>
+    <w:lvl w:ilvl="3" w:tplc="1C09000F" w:tentative="1">
+      <w:start w:val="1"/>
+      <w:numFmt w:val="decimal"/>
+      <w:lvlText w:val="%4."/>
+      <w:lvlJc w:val="left"/>
+      <w:pPr>
+        <w:ind w:left="3600" w:hanging="360"/>
+      </w:pPr>
+    </w:lvl>
+    <w:lvl w:ilvl="4" w:tplc="1C090019" w:tentative="1">
+      <w:start w:val="1"/>
+      <w:numFmt w:val="lowerLetter"/>
+      <w:lvlText w:val="%5."/>
+      <w:lvlJc w:val="left"/>
+      <w:pPr>
+        <w:ind w:left="4320" w:hanging="360"/>
+      </w:pPr>
+    </w:lvl>
+    <w:lvl w:ilvl="5" w:tplc="1C09001B" w:tentative="1">
+      <w:start w:val="1"/>
+      <w:numFmt w:val="lowerRoman"/>
+      <w:lvlText w:val="%6."/>
+      <w:lvlJc w:val="right"/>
+      <w:pPr>
+        <w:ind w:left="5040" w:hanging="180"/>
+      </w:pPr>
+    </w:lvl>
+    <w:lvl w:ilvl="6" w:tplc="1C09000F" w:tentative="1">
+      <w:start w:val="1"/>
+      <w:numFmt w:val="decimal"/>
+      <w:lvlText w:val="%7."/>
+      <w:lvlJc w:val="left"/>
+      <w:pPr>
+        <w:ind w:left="5760" w:hanging="360"/>
+      </w:pPr>
+    </w:lvl>
+    <w:lvl w:ilvl="7" w:tplc="1C090019" w:tentative="1">
+      <w:start w:val="1"/>
+      <w:numFmt w:val="lowerLetter"/>
+      <w:lvlText w:val="%8."/>
+      <w:lvlJc w:val="left"/>
+      <w:pPr>
+        <w:ind w:left="6480" w:hanging="360"/>
+      </w:pPr>
+    </w:lvl>
+    <w:lvl w:ilvl="8" w:tplc="1C09001B" w:tentative="1">
+      <w:start w:val="1"/>
+      <w:numFmt w:val="lowerRoman"/>
+      <w:lvlText w:val="%9."/>
+      <w:lvlJc w:val="right"/>
+      <w:pPr>
+        <w:ind w:left="7200" w:hanging="180"/>
+      </w:pPr>
+    </w:lvl>
+  </w:abstractNum>
+  <w:abstractNum w:abstractNumId="9" w15:restartNumberingAfterBreak="0">
+    <w:nsid w:val="3DF76BC8"/>
+    <w:multiLevelType w:val="hybridMultilevel"/>
+    <w:tmpl w:val="6ABC0824"/>
+    <w:lvl w:ilvl="0" w:tplc="1C09000F">
+      <w:start w:val="1"/>
+      <w:numFmt w:val="decimal"/>
+      <w:lvlText w:val="%1."/>
+      <w:lvlJc w:val="left"/>
+      <w:pPr>
+        <w:ind w:left="2160" w:hanging="360"/>
+      </w:pPr>
+    </w:lvl>
+    <w:lvl w:ilvl="1" w:tplc="1C090019" w:tentative="1">
+      <w:start w:val="1"/>
+      <w:numFmt w:val="lowerLetter"/>
+      <w:lvlText w:val="%2."/>
+      <w:lvlJc w:val="left"/>
+      <w:pPr>
+        <w:ind w:left="2880" w:hanging="360"/>
+      </w:pPr>
+    </w:lvl>
+    <w:lvl w:ilvl="2" w:tplc="1C09001B" w:tentative="1">
+      <w:start w:val="1"/>
+      <w:numFmt w:val="lowerRoman"/>
+      <w:lvlText w:val="%3."/>
+      <w:lvlJc w:val="right"/>
+      <w:pPr>
+        <w:ind w:left="3600" w:hanging="180"/>
+      </w:pPr>
+    </w:lvl>
+    <w:lvl w:ilvl="3" w:tplc="1C09000F" w:tentative="1">
+      <w:start w:val="1"/>
+      <w:numFmt w:val="decimal"/>
+      <w:lvlText w:val="%4."/>
+      <w:lvlJc w:val="left"/>
+      <w:pPr>
+        <w:ind w:left="4320" w:hanging="360"/>
+      </w:pPr>
+    </w:lvl>
+    <w:lvl w:ilvl="4" w:tplc="1C090019" w:tentative="1">
+      <w:start w:val="1"/>
+      <w:numFmt w:val="lowerLetter"/>
+      <w:lvlText w:val="%5."/>
+      <w:lvlJc w:val="left"/>
+      <w:pPr>
+        <w:ind w:left="5040" w:hanging="360"/>
+      </w:pPr>
+    </w:lvl>
+    <w:lvl w:ilvl="5" w:tplc="1C09001B" w:tentative="1">
+      <w:start w:val="1"/>
+      <w:numFmt w:val="lowerRoman"/>
+      <w:lvlText w:val="%6."/>
+      <w:lvlJc w:val="right"/>
+      <w:pPr>
+        <w:ind w:left="5760" w:hanging="180"/>
+      </w:pPr>
+    </w:lvl>
+    <w:lvl w:ilvl="6" w:tplc="1C09000F" w:tentative="1">
+      <w:start w:val="1"/>
+      <w:numFmt w:val="decimal"/>
+      <w:lvlText w:val="%7."/>
+      <w:lvlJc w:val="left"/>
+      <w:pPr>
+        <w:ind w:left="6480" w:hanging="360"/>
+      </w:pPr>
+    </w:lvl>
+    <w:lvl w:ilvl="7" w:tplc="1C090019" w:tentative="1">
+      <w:start w:val="1"/>
+      <w:numFmt w:val="lowerLetter"/>
+      <w:lvlText w:val="%8."/>
+      <w:lvlJc w:val="left"/>
+      <w:pPr>
+        <w:ind w:left="7200" w:hanging="360"/>
+      </w:pPr>
+    </w:lvl>
+    <w:lvl w:ilvl="8" w:tplc="1C09001B" w:tentative="1">
+      <w:start w:val="1"/>
+      <w:numFmt w:val="lowerRoman"/>
+      <w:lvlText w:val="%9."/>
+      <w:lvlJc w:val="right"/>
+      <w:pPr>
+        <w:ind w:left="7920" w:hanging="180"/>
+      </w:pPr>
+    </w:lvl>
+  </w:abstractNum>
+  <w:abstractNum w:abstractNumId="10" w15:restartNumberingAfterBreak="0">
+    <w:nsid w:val="45C4324C"/>
+    <w:multiLevelType w:val="hybridMultilevel"/>
+    <w:tmpl w:val="7FA08C9A"/>
+    <w:lvl w:ilvl="0" w:tplc="1C09000F">
+      <w:start w:val="1"/>
+      <w:numFmt w:val="decimal"/>
+      <w:lvlText w:val="%1."/>
+      <w:lvlJc w:val="left"/>
+      <w:pPr>
+        <w:ind w:left="2160" w:hanging="360"/>
+      </w:pPr>
+    </w:lvl>
+    <w:lvl w:ilvl="1" w:tplc="1C090019" w:tentative="1">
+      <w:start w:val="1"/>
+      <w:numFmt w:val="lowerLetter"/>
+      <w:lvlText w:val="%2."/>
+      <w:lvlJc w:val="left"/>
+      <w:pPr>
+        <w:ind w:left="2880" w:hanging="360"/>
+      </w:pPr>
+    </w:lvl>
+    <w:lvl w:ilvl="2" w:tplc="1C09001B" w:tentative="1">
+      <w:start w:val="1"/>
+      <w:numFmt w:val="lowerRoman"/>
+      <w:lvlText w:val="%3."/>
+      <w:lvlJc w:val="right"/>
+      <w:pPr>
+        <w:ind w:left="3600" w:hanging="180"/>
+      </w:pPr>
+    </w:lvl>
+    <w:lvl w:ilvl="3" w:tplc="1C09000F" w:tentative="1">
+      <w:start w:val="1"/>
+      <w:numFmt w:val="decimal"/>
+      <w:lvlText w:val="%4."/>
+      <w:lvlJc w:val="left"/>
+      <w:pPr>
+        <w:ind w:left="4320" w:hanging="360"/>
+      </w:pPr>
+    </w:lvl>
+    <w:lvl w:ilvl="4" w:tplc="1C090019" w:tentative="1">
+      <w:start w:val="1"/>
+      <w:numFmt w:val="lowerLetter"/>
+      <w:lvlText w:val="%5."/>
+      <w:lvlJc w:val="left"/>
+      <w:pPr>
+        <w:ind w:left="5040" w:hanging="360"/>
+      </w:pPr>
+    </w:lvl>
+    <w:lvl w:ilvl="5" w:tplc="1C09001B" w:tentative="1">
+      <w:start w:val="1"/>
+      <w:numFmt w:val="lowerRoman"/>
+      <w:lvlText w:val="%6."/>
+      <w:lvlJc w:val="right"/>
+      <w:pPr>
+        <w:ind w:left="5760" w:hanging="180"/>
+      </w:pPr>
+    </w:lvl>
+    <w:lvl w:ilvl="6" w:tplc="1C09000F" w:tentative="1">
+      <w:start w:val="1"/>
+      <w:numFmt w:val="decimal"/>
+      <w:lvlText w:val="%7."/>
+      <w:lvlJc w:val="left"/>
+      <w:pPr>
+        <w:ind w:left="6480" w:hanging="360"/>
+      </w:pPr>
+    </w:lvl>
+    <w:lvl w:ilvl="7" w:tplc="1C090019" w:tentative="1">
+      <w:start w:val="1"/>
+      <w:numFmt w:val="lowerLetter"/>
+      <w:lvlText w:val="%8."/>
+      <w:lvlJc w:val="left"/>
+      <w:pPr>
+        <w:ind w:left="7200" w:hanging="360"/>
+      </w:pPr>
+    </w:lvl>
+    <w:lvl w:ilvl="8" w:tplc="1C09001B" w:tentative="1">
+      <w:start w:val="1"/>
+      <w:numFmt w:val="lowerRoman"/>
+      <w:lvlText w:val="%9."/>
+      <w:lvlJc w:val="right"/>
+      <w:pPr>
+        <w:ind w:left="7920" w:hanging="180"/>
+      </w:pPr>
+    </w:lvl>
+  </w:abstractNum>
+  <w:abstractNum w:abstractNumId="11" w15:restartNumberingAfterBreak="0">
+    <w:nsid w:val="46254505"/>
+    <w:multiLevelType w:val="hybridMultilevel"/>
+    <w:tmpl w:val="1FCE975C"/>
+    <w:lvl w:ilvl="0" w:tplc="1C09000F">
+      <w:start w:val="1"/>
+      <w:numFmt w:val="decimal"/>
+      <w:lvlText w:val="%1."/>
+      <w:lvlJc w:val="left"/>
+      <w:pPr>
+        <w:ind w:left="2880" w:hanging="360"/>
+      </w:pPr>
+    </w:lvl>
+    <w:lvl w:ilvl="1" w:tplc="1C090019" w:tentative="1">
+      <w:start w:val="1"/>
+      <w:numFmt w:val="lowerLetter"/>
+      <w:lvlText w:val="%2."/>
+      <w:lvlJc w:val="left"/>
+      <w:pPr>
+        <w:ind w:left="3600" w:hanging="360"/>
+      </w:pPr>
+    </w:lvl>
+    <w:lvl w:ilvl="2" w:tplc="1C09001B" w:tentative="1">
+      <w:start w:val="1"/>
+      <w:numFmt w:val="lowerRoman"/>
+      <w:lvlText w:val="%3."/>
+      <w:lvlJc w:val="right"/>
+      <w:pPr>
+        <w:ind w:left="4320" w:hanging="180"/>
+      </w:pPr>
+    </w:lvl>
+    <w:lvl w:ilvl="3" w:tplc="1C09000F" w:tentative="1">
+      <w:start w:val="1"/>
+      <w:numFmt w:val="decimal"/>
+      <w:lvlText w:val="%4."/>
+      <w:lvlJc w:val="left"/>
+      <w:pPr>
+        <w:ind w:left="5040" w:hanging="360"/>
+      </w:pPr>
+    </w:lvl>
+    <w:lvl w:ilvl="4" w:tplc="1C090019" w:tentative="1">
+      <w:start w:val="1"/>
+      <w:numFmt w:val="lowerLetter"/>
+      <w:lvlText w:val="%5."/>
+      <w:lvlJc w:val="left"/>
+      <w:pPr>
+        <w:ind w:left="5760" w:hanging="360"/>
+      </w:pPr>
+    </w:lvl>
+    <w:lvl w:ilvl="5" w:tplc="1C09001B" w:tentative="1">
+      <w:start w:val="1"/>
+      <w:numFmt w:val="lowerRoman"/>
+      <w:lvlText w:val="%6."/>
+      <w:lvlJc w:val="right"/>
+      <w:pPr>
+        <w:ind w:left="6480" w:hanging="180"/>
+      </w:pPr>
+    </w:lvl>
+    <w:lvl w:ilvl="6" w:tplc="1C09000F" w:tentative="1">
+      <w:start w:val="1"/>
+      <w:numFmt w:val="decimal"/>
+      <w:lvlText w:val="%7."/>
+      <w:lvlJc w:val="left"/>
+      <w:pPr>
+        <w:ind w:left="7200" w:hanging="360"/>
+      </w:pPr>
+    </w:lvl>
+    <w:lvl w:ilvl="7" w:tplc="1C090019" w:tentative="1">
+      <w:start w:val="1"/>
+      <w:numFmt w:val="lowerLetter"/>
+      <w:lvlText w:val="%8."/>
+      <w:lvlJc w:val="left"/>
+      <w:pPr>
+        <w:ind w:left="7920" w:hanging="360"/>
+      </w:pPr>
+    </w:lvl>
+    <w:lvl w:ilvl="8" w:tplc="1C09001B" w:tentative="1">
+      <w:start w:val="1"/>
+      <w:numFmt w:val="lowerRoman"/>
+      <w:lvlText w:val="%9."/>
+      <w:lvlJc w:val="right"/>
+      <w:pPr>
+        <w:ind w:left="8640" w:hanging="180"/>
+      </w:pPr>
+    </w:lvl>
+  </w:abstractNum>
+  <w:abstractNum w:abstractNumId="12" w15:restartNumberingAfterBreak="0">
+    <w:nsid w:val="4C2D1291"/>
+    <w:multiLevelType w:val="hybridMultilevel"/>
+    <w:tmpl w:val="0492A23A"/>
+    <w:lvl w:ilvl="0" w:tplc="1C09000F">
+      <w:start w:val="1"/>
+      <w:numFmt w:val="decimal"/>
+      <w:lvlText w:val="%1."/>
+      <w:lvlJc w:val="left"/>
+      <w:pPr>
+        <w:ind w:left="2160" w:hanging="360"/>
+      </w:pPr>
+    </w:lvl>
+    <w:lvl w:ilvl="1" w:tplc="1C090019" w:tentative="1">
+      <w:start w:val="1"/>
+      <w:numFmt w:val="lowerLetter"/>
+      <w:lvlText w:val="%2."/>
+      <w:lvlJc w:val="left"/>
+      <w:pPr>
+        <w:ind w:left="2880" w:hanging="360"/>
+      </w:pPr>
+    </w:lvl>
+    <w:lvl w:ilvl="2" w:tplc="1C09001B" w:tentative="1">
+      <w:start w:val="1"/>
+      <w:numFmt w:val="lowerRoman"/>
+      <w:lvlText w:val="%3."/>
+      <w:lvlJc w:val="right"/>
+      <w:pPr>
+        <w:ind w:left="3600" w:hanging="180"/>
+      </w:pPr>
+    </w:lvl>
+    <w:lvl w:ilvl="3" w:tplc="1C09000F" w:tentative="1">
+      <w:start w:val="1"/>
+      <w:numFmt w:val="decimal"/>
+      <w:lvlText w:val="%4."/>
+      <w:lvlJc w:val="left"/>
+      <w:pPr>
+        <w:ind w:left="4320" w:hanging="360"/>
+      </w:pPr>
+    </w:lvl>
+    <w:lvl w:ilvl="4" w:tplc="1C090019" w:tentative="1">
+      <w:start w:val="1"/>
+      <w:numFmt w:val="lowerLetter"/>
+      <w:lvlText w:val="%5."/>
+      <w:lvlJc w:val="left"/>
+      <w:pPr>
+        <w:ind w:left="5040" w:hanging="360"/>
+      </w:pPr>
+    </w:lvl>
+    <w:lvl w:ilvl="5" w:tplc="1C09001B" w:tentative="1">
+      <w:start w:val="1"/>
+      <w:numFmt w:val="lowerRoman"/>
+      <w:lvlText w:val="%6."/>
+      <w:lvlJc w:val="right"/>
+      <w:pPr>
+        <w:ind w:left="5760" w:hanging="180"/>
+      </w:pPr>
+    </w:lvl>
+    <w:lvl w:ilvl="6" w:tplc="1C09000F" w:tentative="1">
+      <w:start w:val="1"/>
+      <w:numFmt w:val="decimal"/>
+      <w:lvlText w:val="%7."/>
+      <w:lvlJc w:val="left"/>
+      <w:pPr>
+        <w:ind w:left="6480" w:hanging="360"/>
+      </w:pPr>
+    </w:lvl>
+    <w:lvl w:ilvl="7" w:tplc="1C090019" w:tentative="1">
+      <w:start w:val="1"/>
+      <w:numFmt w:val="lowerLetter"/>
+      <w:lvlText w:val="%8."/>
+      <w:lvlJc w:val="left"/>
+      <w:pPr>
+        <w:ind w:left="7200" w:hanging="360"/>
+      </w:pPr>
+    </w:lvl>
+    <w:lvl w:ilvl="8" w:tplc="1C09001B" w:tentative="1">
+      <w:start w:val="1"/>
+      <w:numFmt w:val="lowerRoman"/>
+      <w:lvlText w:val="%9."/>
+      <w:lvlJc w:val="right"/>
+      <w:pPr>
+        <w:ind w:left="7920" w:hanging="180"/>
+      </w:pPr>
+    </w:lvl>
+  </w:abstractNum>
+  <w:abstractNum w:abstractNumId="13" w15:restartNumberingAfterBreak="0">
+    <w:nsid w:val="4D520C0C"/>
+    <w:multiLevelType w:val="hybridMultilevel"/>
+    <w:tmpl w:val="CB762BC2"/>
+    <w:lvl w:ilvl="0" w:tplc="1C09000F">
+      <w:start w:val="1"/>
+      <w:numFmt w:val="decimal"/>
+      <w:lvlText w:val="%1."/>
+      <w:lvlJc w:val="left"/>
+      <w:pPr>
+        <w:ind w:left="2160" w:hanging="360"/>
+      </w:pPr>
+    </w:lvl>
+    <w:lvl w:ilvl="1" w:tplc="1C090019" w:tentative="1">
+      <w:start w:val="1"/>
+      <w:numFmt w:val="lowerLetter"/>
+      <w:lvlText w:val="%2."/>
+      <w:lvlJc w:val="left"/>
+      <w:pPr>
+        <w:ind w:left="2880" w:hanging="360"/>
+      </w:pPr>
+    </w:lvl>
+    <w:lvl w:ilvl="2" w:tplc="1C09001B" w:tentative="1">
+      <w:start w:val="1"/>
+      <w:numFmt w:val="lowerRoman"/>
+      <w:lvlText w:val="%3."/>
+      <w:lvlJc w:val="right"/>
+      <w:pPr>
+        <w:ind w:left="3600" w:hanging="180"/>
+      </w:pPr>
+    </w:lvl>
+    <w:lvl w:ilvl="3" w:tplc="1C09000F" w:tentative="1">
+      <w:start w:val="1"/>
+      <w:numFmt w:val="decimal"/>
+      <w:lvlText w:val="%4."/>
+      <w:lvlJc w:val="left"/>
+      <w:pPr>
+        <w:ind w:left="4320" w:hanging="360"/>
+      </w:pPr>
+    </w:lvl>
+    <w:lvl w:ilvl="4" w:tplc="1C090019" w:tentative="1">
+      <w:start w:val="1"/>
+      <w:numFmt w:val="lowerLetter"/>
+      <w:lvlText w:val="%5."/>
+      <w:lvlJc w:val="left"/>
+      <w:pPr>
+        <w:ind w:left="5040" w:hanging="360"/>
+      </w:pPr>
+    </w:lvl>
+    <w:lvl w:ilvl="5" w:tplc="1C09001B" w:tentative="1">
+      <w:start w:val="1"/>
+      <w:numFmt w:val="lowerRoman"/>
+      <w:lvlText w:val="%6."/>
+      <w:lvlJc w:val="right"/>
+      <w:pPr>
+        <w:ind w:left="5760" w:hanging="180"/>
+      </w:pPr>
+    </w:lvl>
+    <w:lvl w:ilvl="6" w:tplc="1C09000F" w:tentative="1">
+      <w:start w:val="1"/>
+      <w:numFmt w:val="decimal"/>
+      <w:lvlText w:val="%7."/>
+      <w:lvlJc w:val="left"/>
+      <w:pPr>
+        <w:ind w:left="6480" w:hanging="360"/>
+      </w:pPr>
+    </w:lvl>
+    <w:lvl w:ilvl="7" w:tplc="1C090019" w:tentative="1">
+      <w:start w:val="1"/>
+      <w:numFmt w:val="lowerLetter"/>
+      <w:lvlText w:val="%8."/>
+      <w:lvlJc w:val="left"/>
+      <w:pPr>
+        <w:ind w:left="7200" w:hanging="360"/>
+      </w:pPr>
+    </w:lvl>
+    <w:lvl w:ilvl="8" w:tplc="1C09001B" w:tentative="1">
+      <w:start w:val="1"/>
+      <w:numFmt w:val="lowerRoman"/>
+      <w:lvlText w:val="%9."/>
+      <w:lvlJc w:val="right"/>
+      <w:pPr>
+        <w:ind w:left="7920" w:hanging="180"/>
+      </w:pPr>
+    </w:lvl>
+  </w:abstractNum>
+  <w:abstractNum w:abstractNumId="14" w15:restartNumberingAfterBreak="0">
+    <w:nsid w:val="4FA53FFE"/>
+    <w:multiLevelType w:val="hybridMultilevel"/>
+    <w:tmpl w:val="64CC6C0C"/>
+    <w:lvl w:ilvl="0" w:tplc="1C090003">
+      <w:start w:val="1"/>
+      <w:numFmt w:val="bullet"/>
+      <w:lvlText w:val="o"/>
+      <w:lvlJc w:val="left"/>
+      <w:pPr>
+        <w:ind w:left="2160" w:hanging="360"/>
+      </w:pPr>
+      <w:rPr>
+        <w:rFonts w:ascii="Courier New" w:hAnsi="Courier New" w:cs="Courier New" w:hint="default"/>
+      </w:rPr>
+    </w:lvl>
+    <w:lvl w:ilvl="1" w:tplc="1C090003" w:tentative="1">
+      <w:start w:val="1"/>
+      <w:numFmt w:val="bullet"/>
+      <w:lvlText w:val="o"/>
+      <w:lvlJc w:val="left"/>
+      <w:pPr>
+        <w:ind w:left="2880" w:hanging="360"/>
+      </w:pPr>
+      <w:rPr>
+        <w:rFonts w:ascii="Courier New" w:hAnsi="Courier New" w:cs="Courier New" w:hint="default"/>
+      </w:rPr>
+    </w:lvl>
+    <w:lvl w:ilvl="2" w:tplc="1C090005" w:tentative="1">
+      <w:start w:val="1"/>
+      <w:numFmt w:val="bullet"/>
+      <w:lvlText w:val=""/>
+      <w:lvlJc w:val="left"/>
+      <w:pPr>
+        <w:ind w:left="3600" w:hanging="360"/>
+      </w:pPr>
+      <w:rPr>
+        <w:rFonts w:ascii="Wingdings" w:hAnsi="Wingdings" w:hint="default"/>
+      </w:rPr>
+    </w:lvl>
+    <w:lvl w:ilvl="3" w:tplc="1C090001" w:tentative="1">
+      <w:start w:val="1"/>
+      <w:numFmt w:val="bullet"/>
+      <w:lvlText w:val=""/>
+      <w:lvlJc w:val="left"/>
+      <w:pPr>
+        <w:ind w:left="4320" w:hanging="360"/>
+      </w:pPr>
+      <w:rPr>
+        <w:rFonts w:ascii="Symbol" w:hAnsi="Symbol" w:hint="default"/>
+      </w:rPr>
+    </w:lvl>
+    <w:lvl w:ilvl="4" w:tplc="1C090003" w:tentative="1">
+      <w:start w:val="1"/>
+      <w:numFmt w:val="bullet"/>
+      <w:lvlText w:val="o"/>
+      <w:lvlJc w:val="left"/>
+      <w:pPr>
+        <w:ind w:left="5040" w:hanging="360"/>
+      </w:pPr>
+      <w:rPr>
+        <w:rFonts w:ascii="Courier New" w:hAnsi="Courier New" w:cs="Courier New" w:hint="default"/>
+      </w:rPr>
+    </w:lvl>
+    <w:lvl w:ilvl="5" w:tplc="1C090005" w:tentative="1">
+      <w:start w:val="1"/>
+      <w:numFmt w:val="bullet"/>
+      <w:lvlText w:val=""/>
+      <w:lvlJc w:val="left"/>
+      <w:pPr>
+        <w:ind w:left="5760" w:hanging="360"/>
+      </w:pPr>
+      <w:rPr>
+        <w:rFonts w:ascii="Wingdings" w:hAnsi="Wingdings" w:hint="default"/>
+      </w:rPr>
+    </w:lvl>
+    <w:lvl w:ilvl="6" w:tplc="1C090001" w:tentative="1">
+      <w:start w:val="1"/>
+      <w:numFmt w:val="bullet"/>
+      <w:lvlText w:val=""/>
+      <w:lvlJc w:val="left"/>
+      <w:pPr>
+        <w:ind w:left="6480" w:hanging="360"/>
+      </w:pPr>
+      <w:rPr>
+        <w:rFonts w:ascii="Symbol" w:hAnsi="Symbol" w:hint="default"/>
+      </w:rPr>
+    </w:lvl>
+    <w:lvl w:ilvl="7" w:tplc="1C090003" w:tentative="1">
+      <w:start w:val="1"/>
+      <w:numFmt w:val="bullet"/>
+      <w:lvlText w:val="o"/>
+      <w:lvlJc w:val="left"/>
+      <w:pPr>
+        <w:ind w:left="7200" w:hanging="360"/>
+      </w:pPr>
+      <w:rPr>
+        <w:rFonts w:ascii="Courier New" w:hAnsi="Courier New" w:cs="Courier New" w:hint="default"/>
+      </w:rPr>
+    </w:lvl>
+    <w:lvl w:ilvl="8" w:tplc="1C090005" w:tentative="1">
+      <w:start w:val="1"/>
+      <w:numFmt w:val="bullet"/>
+      <w:lvlText w:val=""/>
+      <w:lvlJc w:val="left"/>
+      <w:pPr>
+        <w:ind w:left="7920" w:hanging="360"/>
+      </w:pPr>
+      <w:rPr>
+        <w:rFonts w:ascii="Wingdings" w:hAnsi="Wingdings" w:hint="default"/>
+      </w:rPr>
+    </w:lvl>
+  </w:abstractNum>
+  <w:abstractNum w:abstractNumId="15" w15:restartNumberingAfterBreak="0">
+    <w:nsid w:val="51E16397"/>
+    <w:multiLevelType w:val="hybridMultilevel"/>
+    <w:tmpl w:val="C19E6444"/>
+    <w:lvl w:ilvl="0" w:tplc="1C09000F">
+      <w:start w:val="1"/>
+      <w:numFmt w:val="decimal"/>
+      <w:lvlText w:val="%1."/>
+      <w:lvlJc w:val="left"/>
+      <w:pPr>
+        <w:ind w:left="2160" w:hanging="360"/>
+      </w:pPr>
+    </w:lvl>
+    <w:lvl w:ilvl="1" w:tplc="1C090019" w:tentative="1">
+      <w:start w:val="1"/>
+      <w:numFmt w:val="lowerLetter"/>
+      <w:lvlText w:val="%2."/>
+      <w:lvlJc w:val="left"/>
+      <w:pPr>
+        <w:ind w:left="2880" w:hanging="360"/>
+      </w:pPr>
+    </w:lvl>
+    <w:lvl w:ilvl="2" w:tplc="1C09001B" w:tentative="1">
+      <w:start w:val="1"/>
+      <w:numFmt w:val="lowerRoman"/>
+      <w:lvlText w:val="%3."/>
+      <w:lvlJc w:val="right"/>
+      <w:pPr>
+        <w:ind w:left="3600" w:hanging="180"/>
+      </w:pPr>
+    </w:lvl>
+    <w:lvl w:ilvl="3" w:tplc="1C09000F" w:tentative="1">
+      <w:start w:val="1"/>
+      <w:numFmt w:val="decimal"/>
+      <w:lvlText w:val="%4."/>
+      <w:lvlJc w:val="left"/>
+      <w:pPr>
+        <w:ind w:left="4320" w:hanging="360"/>
+      </w:pPr>
+    </w:lvl>
+    <w:lvl w:ilvl="4" w:tplc="1C090019" w:tentative="1">
+      <w:start w:val="1"/>
+      <w:numFmt w:val="lowerLetter"/>
+      <w:lvlText w:val="%5."/>
+      <w:lvlJc w:val="left"/>
+      <w:pPr>
+        <w:ind w:left="5040" w:hanging="360"/>
+      </w:pPr>
+    </w:lvl>
+    <w:lvl w:ilvl="5" w:tplc="1C09001B" w:tentative="1">
+      <w:start w:val="1"/>
+      <w:numFmt w:val="lowerRoman"/>
+      <w:lvlText w:val="%6."/>
+      <w:lvlJc w:val="right"/>
+      <w:pPr>
+        <w:ind w:left="5760" w:hanging="180"/>
+      </w:pPr>
+    </w:lvl>
+    <w:lvl w:ilvl="6" w:tplc="1C09000F" w:tentative="1">
+      <w:start w:val="1"/>
+      <w:numFmt w:val="decimal"/>
+      <w:lvlText w:val="%7."/>
+      <w:lvlJc w:val="left"/>
+      <w:pPr>
+        <w:ind w:left="6480" w:hanging="360"/>
+      </w:pPr>
+    </w:lvl>
+    <w:lvl w:ilvl="7" w:tplc="1C090019" w:tentative="1">
+      <w:start w:val="1"/>
+      <w:numFmt w:val="lowerLetter"/>
+      <w:lvlText w:val="%8."/>
+      <w:lvlJc w:val="left"/>
+      <w:pPr>
+        <w:ind w:left="7200" w:hanging="360"/>
+      </w:pPr>
+    </w:lvl>
+    <w:lvl w:ilvl="8" w:tplc="1C09001B" w:tentative="1">
+      <w:start w:val="1"/>
+      <w:numFmt w:val="lowerRoman"/>
+      <w:lvlText w:val="%9."/>
+      <w:lvlJc w:val="right"/>
+      <w:pPr>
+        <w:ind w:left="7920" w:hanging="180"/>
+      </w:pPr>
+    </w:lvl>
+  </w:abstractNum>
+  <w:abstractNum w:abstractNumId="16" w15:restartNumberingAfterBreak="0">
     <w:nsid w:val="52E90DB5"/>
     <w:multiLevelType w:val="hybridMultilevel"/>
     <w:tmpl w:val="2DB27430"/>
@@ -1964,7 +5859,663 @@
       </w:rPr>
     </w:lvl>
   </w:abstractNum>
-  <w:abstractNum w:abstractNumId="1" w15:restartNumberingAfterBreak="0">
+  <w:abstractNum w:abstractNumId="17" w15:restartNumberingAfterBreak="0">
+    <w:nsid w:val="53B17620"/>
+    <w:multiLevelType w:val="hybridMultilevel"/>
+    <w:tmpl w:val="FECEEB5A"/>
+    <w:lvl w:ilvl="0" w:tplc="1C09000F">
+      <w:start w:val="1"/>
+      <w:numFmt w:val="decimal"/>
+      <w:lvlText w:val="%1."/>
+      <w:lvlJc w:val="left"/>
+      <w:pPr>
+        <w:ind w:left="2160" w:hanging="360"/>
+      </w:pPr>
+    </w:lvl>
+    <w:lvl w:ilvl="1" w:tplc="1C090019" w:tentative="1">
+      <w:start w:val="1"/>
+      <w:numFmt w:val="lowerLetter"/>
+      <w:lvlText w:val="%2."/>
+      <w:lvlJc w:val="left"/>
+      <w:pPr>
+        <w:ind w:left="2880" w:hanging="360"/>
+      </w:pPr>
+    </w:lvl>
+    <w:lvl w:ilvl="2" w:tplc="1C09001B" w:tentative="1">
+      <w:start w:val="1"/>
+      <w:numFmt w:val="lowerRoman"/>
+      <w:lvlText w:val="%3."/>
+      <w:lvlJc w:val="right"/>
+      <w:pPr>
+        <w:ind w:left="3600" w:hanging="180"/>
+      </w:pPr>
+    </w:lvl>
+    <w:lvl w:ilvl="3" w:tplc="1C09000F" w:tentative="1">
+      <w:start w:val="1"/>
+      <w:numFmt w:val="decimal"/>
+      <w:lvlText w:val="%4."/>
+      <w:lvlJc w:val="left"/>
+      <w:pPr>
+        <w:ind w:left="4320" w:hanging="360"/>
+      </w:pPr>
+    </w:lvl>
+    <w:lvl w:ilvl="4" w:tplc="1C090019" w:tentative="1">
+      <w:start w:val="1"/>
+      <w:numFmt w:val="lowerLetter"/>
+      <w:lvlText w:val="%5."/>
+      <w:lvlJc w:val="left"/>
+      <w:pPr>
+        <w:ind w:left="5040" w:hanging="360"/>
+      </w:pPr>
+    </w:lvl>
+    <w:lvl w:ilvl="5" w:tplc="1C09001B" w:tentative="1">
+      <w:start w:val="1"/>
+      <w:numFmt w:val="lowerRoman"/>
+      <w:lvlText w:val="%6."/>
+      <w:lvlJc w:val="right"/>
+      <w:pPr>
+        <w:ind w:left="5760" w:hanging="180"/>
+      </w:pPr>
+    </w:lvl>
+    <w:lvl w:ilvl="6" w:tplc="1C09000F" w:tentative="1">
+      <w:start w:val="1"/>
+      <w:numFmt w:val="decimal"/>
+      <w:lvlText w:val="%7."/>
+      <w:lvlJc w:val="left"/>
+      <w:pPr>
+        <w:ind w:left="6480" w:hanging="360"/>
+      </w:pPr>
+    </w:lvl>
+    <w:lvl w:ilvl="7" w:tplc="1C090019" w:tentative="1">
+      <w:start w:val="1"/>
+      <w:numFmt w:val="lowerLetter"/>
+      <w:lvlText w:val="%8."/>
+      <w:lvlJc w:val="left"/>
+      <w:pPr>
+        <w:ind w:left="7200" w:hanging="360"/>
+      </w:pPr>
+    </w:lvl>
+    <w:lvl w:ilvl="8" w:tplc="1C09001B" w:tentative="1">
+      <w:start w:val="1"/>
+      <w:numFmt w:val="lowerRoman"/>
+      <w:lvlText w:val="%9."/>
+      <w:lvlJc w:val="right"/>
+      <w:pPr>
+        <w:ind w:left="7920" w:hanging="180"/>
+      </w:pPr>
+    </w:lvl>
+  </w:abstractNum>
+  <w:abstractNum w:abstractNumId="18" w15:restartNumberingAfterBreak="0">
+    <w:nsid w:val="543E0605"/>
+    <w:multiLevelType w:val="hybridMultilevel"/>
+    <w:tmpl w:val="41DABE28"/>
+    <w:lvl w:ilvl="0" w:tplc="1C09000F">
+      <w:start w:val="1"/>
+      <w:numFmt w:val="decimal"/>
+      <w:lvlText w:val="%1."/>
+      <w:lvlJc w:val="left"/>
+      <w:pPr>
+        <w:ind w:left="2880" w:hanging="360"/>
+      </w:pPr>
+    </w:lvl>
+    <w:lvl w:ilvl="1" w:tplc="1C090019" w:tentative="1">
+      <w:start w:val="1"/>
+      <w:numFmt w:val="lowerLetter"/>
+      <w:lvlText w:val="%2."/>
+      <w:lvlJc w:val="left"/>
+      <w:pPr>
+        <w:ind w:left="3600" w:hanging="360"/>
+      </w:pPr>
+    </w:lvl>
+    <w:lvl w:ilvl="2" w:tplc="1C09001B" w:tentative="1">
+      <w:start w:val="1"/>
+      <w:numFmt w:val="lowerRoman"/>
+      <w:lvlText w:val="%3."/>
+      <w:lvlJc w:val="right"/>
+      <w:pPr>
+        <w:ind w:left="4320" w:hanging="180"/>
+      </w:pPr>
+    </w:lvl>
+    <w:lvl w:ilvl="3" w:tplc="1C09000F" w:tentative="1">
+      <w:start w:val="1"/>
+      <w:numFmt w:val="decimal"/>
+      <w:lvlText w:val="%4."/>
+      <w:lvlJc w:val="left"/>
+      <w:pPr>
+        <w:ind w:left="5040" w:hanging="360"/>
+      </w:pPr>
+    </w:lvl>
+    <w:lvl w:ilvl="4" w:tplc="1C090019" w:tentative="1">
+      <w:start w:val="1"/>
+      <w:numFmt w:val="lowerLetter"/>
+      <w:lvlText w:val="%5."/>
+      <w:lvlJc w:val="left"/>
+      <w:pPr>
+        <w:ind w:left="5760" w:hanging="360"/>
+      </w:pPr>
+    </w:lvl>
+    <w:lvl w:ilvl="5" w:tplc="1C09001B" w:tentative="1">
+      <w:start w:val="1"/>
+      <w:numFmt w:val="lowerRoman"/>
+      <w:lvlText w:val="%6."/>
+      <w:lvlJc w:val="right"/>
+      <w:pPr>
+        <w:ind w:left="6480" w:hanging="180"/>
+      </w:pPr>
+    </w:lvl>
+    <w:lvl w:ilvl="6" w:tplc="1C09000F" w:tentative="1">
+      <w:start w:val="1"/>
+      <w:numFmt w:val="decimal"/>
+      <w:lvlText w:val="%7."/>
+      <w:lvlJc w:val="left"/>
+      <w:pPr>
+        <w:ind w:left="7200" w:hanging="360"/>
+      </w:pPr>
+    </w:lvl>
+    <w:lvl w:ilvl="7" w:tplc="1C090019" w:tentative="1">
+      <w:start w:val="1"/>
+      <w:numFmt w:val="lowerLetter"/>
+      <w:lvlText w:val="%8."/>
+      <w:lvlJc w:val="left"/>
+      <w:pPr>
+        <w:ind w:left="7920" w:hanging="360"/>
+      </w:pPr>
+    </w:lvl>
+    <w:lvl w:ilvl="8" w:tplc="1C09001B" w:tentative="1">
+      <w:start w:val="1"/>
+      <w:numFmt w:val="lowerRoman"/>
+      <w:lvlText w:val="%9."/>
+      <w:lvlJc w:val="right"/>
+      <w:pPr>
+        <w:ind w:left="8640" w:hanging="180"/>
+      </w:pPr>
+    </w:lvl>
+  </w:abstractNum>
+  <w:abstractNum w:abstractNumId="19" w15:restartNumberingAfterBreak="0">
+    <w:nsid w:val="55172D00"/>
+    <w:multiLevelType w:val="hybridMultilevel"/>
+    <w:tmpl w:val="3F10D00C"/>
+    <w:lvl w:ilvl="0" w:tplc="1C090003">
+      <w:start w:val="1"/>
+      <w:numFmt w:val="bullet"/>
+      <w:lvlText w:val="o"/>
+      <w:lvlJc w:val="left"/>
+      <w:pPr>
+        <w:ind w:left="720" w:hanging="360"/>
+      </w:pPr>
+      <w:rPr>
+        <w:rFonts w:ascii="Courier New" w:hAnsi="Courier New" w:cs="Courier New" w:hint="default"/>
+      </w:rPr>
+    </w:lvl>
+    <w:lvl w:ilvl="1" w:tplc="1C090003" w:tentative="1">
+      <w:start w:val="1"/>
+      <w:numFmt w:val="bullet"/>
+      <w:lvlText w:val="o"/>
+      <w:lvlJc w:val="left"/>
+      <w:pPr>
+        <w:ind w:left="1440" w:hanging="360"/>
+      </w:pPr>
+      <w:rPr>
+        <w:rFonts w:ascii="Courier New" w:hAnsi="Courier New" w:cs="Courier New" w:hint="default"/>
+      </w:rPr>
+    </w:lvl>
+    <w:lvl w:ilvl="2" w:tplc="1C090005" w:tentative="1">
+      <w:start w:val="1"/>
+      <w:numFmt w:val="bullet"/>
+      <w:lvlText w:val=""/>
+      <w:lvlJc w:val="left"/>
+      <w:pPr>
+        <w:ind w:left="2160" w:hanging="360"/>
+      </w:pPr>
+      <w:rPr>
+        <w:rFonts w:ascii="Wingdings" w:hAnsi="Wingdings" w:hint="default"/>
+      </w:rPr>
+    </w:lvl>
+    <w:lvl w:ilvl="3" w:tplc="1C090001" w:tentative="1">
+      <w:start w:val="1"/>
+      <w:numFmt w:val="bullet"/>
+      <w:lvlText w:val=""/>
+      <w:lvlJc w:val="left"/>
+      <w:pPr>
+        <w:ind w:left="2880" w:hanging="360"/>
+      </w:pPr>
+      <w:rPr>
+        <w:rFonts w:ascii="Symbol" w:hAnsi="Symbol" w:hint="default"/>
+      </w:rPr>
+    </w:lvl>
+    <w:lvl w:ilvl="4" w:tplc="1C090003" w:tentative="1">
+      <w:start w:val="1"/>
+      <w:numFmt w:val="bullet"/>
+      <w:lvlText w:val="o"/>
+      <w:lvlJc w:val="left"/>
+      <w:pPr>
+        <w:ind w:left="3600" w:hanging="360"/>
+      </w:pPr>
+      <w:rPr>
+        <w:rFonts w:ascii="Courier New" w:hAnsi="Courier New" w:cs="Courier New" w:hint="default"/>
+      </w:rPr>
+    </w:lvl>
+    <w:lvl w:ilvl="5" w:tplc="1C090005" w:tentative="1">
+      <w:start w:val="1"/>
+      <w:numFmt w:val="bullet"/>
+      <w:lvlText w:val=""/>
+      <w:lvlJc w:val="left"/>
+      <w:pPr>
+        <w:ind w:left="4320" w:hanging="360"/>
+      </w:pPr>
+      <w:rPr>
+        <w:rFonts w:ascii="Wingdings" w:hAnsi="Wingdings" w:hint="default"/>
+      </w:rPr>
+    </w:lvl>
+    <w:lvl w:ilvl="6" w:tplc="1C090001" w:tentative="1">
+      <w:start w:val="1"/>
+      <w:numFmt w:val="bullet"/>
+      <w:lvlText w:val=""/>
+      <w:lvlJc w:val="left"/>
+      <w:pPr>
+        <w:ind w:left="5040" w:hanging="360"/>
+      </w:pPr>
+      <w:rPr>
+        <w:rFonts w:ascii="Symbol" w:hAnsi="Symbol" w:hint="default"/>
+      </w:rPr>
+    </w:lvl>
+    <w:lvl w:ilvl="7" w:tplc="1C090003" w:tentative="1">
+      <w:start w:val="1"/>
+      <w:numFmt w:val="bullet"/>
+      <w:lvlText w:val="o"/>
+      <w:lvlJc w:val="left"/>
+      <w:pPr>
+        <w:ind w:left="5760" w:hanging="360"/>
+      </w:pPr>
+      <w:rPr>
+        <w:rFonts w:ascii="Courier New" w:hAnsi="Courier New" w:cs="Courier New" w:hint="default"/>
+      </w:rPr>
+    </w:lvl>
+    <w:lvl w:ilvl="8" w:tplc="1C090005" w:tentative="1">
+      <w:start w:val="1"/>
+      <w:numFmt w:val="bullet"/>
+      <w:lvlText w:val=""/>
+      <w:lvlJc w:val="left"/>
+      <w:pPr>
+        <w:ind w:left="6480" w:hanging="360"/>
+      </w:pPr>
+      <w:rPr>
+        <w:rFonts w:ascii="Wingdings" w:hAnsi="Wingdings" w:hint="default"/>
+      </w:rPr>
+    </w:lvl>
+  </w:abstractNum>
+  <w:abstractNum w:abstractNumId="20" w15:restartNumberingAfterBreak="0">
+    <w:nsid w:val="5ADC7F4A"/>
+    <w:multiLevelType w:val="hybridMultilevel"/>
+    <w:tmpl w:val="E38272F2"/>
+    <w:lvl w:ilvl="0" w:tplc="1C090005">
+      <w:start w:val="1"/>
+      <w:numFmt w:val="bullet"/>
+      <w:lvlText w:val=""/>
+      <w:lvlJc w:val="left"/>
+      <w:pPr>
+        <w:ind w:left="720" w:hanging="360"/>
+      </w:pPr>
+      <w:rPr>
+        <w:rFonts w:ascii="Wingdings" w:hAnsi="Wingdings" w:hint="default"/>
+      </w:rPr>
+    </w:lvl>
+    <w:lvl w:ilvl="1" w:tplc="1C090003" w:tentative="1">
+      <w:start w:val="1"/>
+      <w:numFmt w:val="bullet"/>
+      <w:lvlText w:val="o"/>
+      <w:lvlJc w:val="left"/>
+      <w:pPr>
+        <w:ind w:left="1440" w:hanging="360"/>
+      </w:pPr>
+      <w:rPr>
+        <w:rFonts w:ascii="Courier New" w:hAnsi="Courier New" w:cs="Courier New" w:hint="default"/>
+      </w:rPr>
+    </w:lvl>
+    <w:lvl w:ilvl="2" w:tplc="1C090005" w:tentative="1">
+      <w:start w:val="1"/>
+      <w:numFmt w:val="bullet"/>
+      <w:lvlText w:val=""/>
+      <w:lvlJc w:val="left"/>
+      <w:pPr>
+        <w:ind w:left="2160" w:hanging="360"/>
+      </w:pPr>
+      <w:rPr>
+        <w:rFonts w:ascii="Wingdings" w:hAnsi="Wingdings" w:hint="default"/>
+      </w:rPr>
+    </w:lvl>
+    <w:lvl w:ilvl="3" w:tplc="1C090001" w:tentative="1">
+      <w:start w:val="1"/>
+      <w:numFmt w:val="bullet"/>
+      <w:lvlText w:val=""/>
+      <w:lvlJc w:val="left"/>
+      <w:pPr>
+        <w:ind w:left="2880" w:hanging="360"/>
+      </w:pPr>
+      <w:rPr>
+        <w:rFonts w:ascii="Symbol" w:hAnsi="Symbol" w:hint="default"/>
+      </w:rPr>
+    </w:lvl>
+    <w:lvl w:ilvl="4" w:tplc="1C090003" w:tentative="1">
+      <w:start w:val="1"/>
+      <w:numFmt w:val="bullet"/>
+      <w:lvlText w:val="o"/>
+      <w:lvlJc w:val="left"/>
+      <w:pPr>
+        <w:ind w:left="3600" w:hanging="360"/>
+      </w:pPr>
+      <w:rPr>
+        <w:rFonts w:ascii="Courier New" w:hAnsi="Courier New" w:cs="Courier New" w:hint="default"/>
+      </w:rPr>
+    </w:lvl>
+    <w:lvl w:ilvl="5" w:tplc="1C090005" w:tentative="1">
+      <w:start w:val="1"/>
+      <w:numFmt w:val="bullet"/>
+      <w:lvlText w:val=""/>
+      <w:lvlJc w:val="left"/>
+      <w:pPr>
+        <w:ind w:left="4320" w:hanging="360"/>
+      </w:pPr>
+      <w:rPr>
+        <w:rFonts w:ascii="Wingdings" w:hAnsi="Wingdings" w:hint="default"/>
+      </w:rPr>
+    </w:lvl>
+    <w:lvl w:ilvl="6" w:tplc="1C090001" w:tentative="1">
+      <w:start w:val="1"/>
+      <w:numFmt w:val="bullet"/>
+      <w:lvlText w:val=""/>
+      <w:lvlJc w:val="left"/>
+      <w:pPr>
+        <w:ind w:left="5040" w:hanging="360"/>
+      </w:pPr>
+      <w:rPr>
+        <w:rFonts w:ascii="Symbol" w:hAnsi="Symbol" w:hint="default"/>
+      </w:rPr>
+    </w:lvl>
+    <w:lvl w:ilvl="7" w:tplc="1C090003" w:tentative="1">
+      <w:start w:val="1"/>
+      <w:numFmt w:val="bullet"/>
+      <w:lvlText w:val="o"/>
+      <w:lvlJc w:val="left"/>
+      <w:pPr>
+        <w:ind w:left="5760" w:hanging="360"/>
+      </w:pPr>
+      <w:rPr>
+        <w:rFonts w:ascii="Courier New" w:hAnsi="Courier New" w:cs="Courier New" w:hint="default"/>
+      </w:rPr>
+    </w:lvl>
+    <w:lvl w:ilvl="8" w:tplc="1C090005" w:tentative="1">
+      <w:start w:val="1"/>
+      <w:numFmt w:val="bullet"/>
+      <w:lvlText w:val=""/>
+      <w:lvlJc w:val="left"/>
+      <w:pPr>
+        <w:ind w:left="6480" w:hanging="360"/>
+      </w:pPr>
+      <w:rPr>
+        <w:rFonts w:ascii="Wingdings" w:hAnsi="Wingdings" w:hint="default"/>
+      </w:rPr>
+    </w:lvl>
+  </w:abstractNum>
+  <w:abstractNum w:abstractNumId="21" w15:restartNumberingAfterBreak="0">
+    <w:nsid w:val="658E32A1"/>
+    <w:multiLevelType w:val="hybridMultilevel"/>
+    <w:tmpl w:val="29DA045C"/>
+    <w:lvl w:ilvl="0" w:tplc="1C09000F">
+      <w:start w:val="1"/>
+      <w:numFmt w:val="decimal"/>
+      <w:lvlText w:val="%1."/>
+      <w:lvlJc w:val="left"/>
+      <w:pPr>
+        <w:ind w:left="2880" w:hanging="360"/>
+      </w:pPr>
+    </w:lvl>
+    <w:lvl w:ilvl="1" w:tplc="1C090019" w:tentative="1">
+      <w:start w:val="1"/>
+      <w:numFmt w:val="lowerLetter"/>
+      <w:lvlText w:val="%2."/>
+      <w:lvlJc w:val="left"/>
+      <w:pPr>
+        <w:ind w:left="3600" w:hanging="360"/>
+      </w:pPr>
+    </w:lvl>
+    <w:lvl w:ilvl="2" w:tplc="1C09001B" w:tentative="1">
+      <w:start w:val="1"/>
+      <w:numFmt w:val="lowerRoman"/>
+      <w:lvlText w:val="%3."/>
+      <w:lvlJc w:val="right"/>
+      <w:pPr>
+        <w:ind w:left="4320" w:hanging="180"/>
+      </w:pPr>
+    </w:lvl>
+    <w:lvl w:ilvl="3" w:tplc="1C09000F" w:tentative="1">
+      <w:start w:val="1"/>
+      <w:numFmt w:val="decimal"/>
+      <w:lvlText w:val="%4."/>
+      <w:lvlJc w:val="left"/>
+      <w:pPr>
+        <w:ind w:left="5040" w:hanging="360"/>
+      </w:pPr>
+    </w:lvl>
+    <w:lvl w:ilvl="4" w:tplc="1C090019" w:tentative="1">
+      <w:start w:val="1"/>
+      <w:numFmt w:val="lowerLetter"/>
+      <w:lvlText w:val="%5."/>
+      <w:lvlJc w:val="left"/>
+      <w:pPr>
+        <w:ind w:left="5760" w:hanging="360"/>
+      </w:pPr>
+    </w:lvl>
+    <w:lvl w:ilvl="5" w:tplc="1C09001B" w:tentative="1">
+      <w:start w:val="1"/>
+      <w:numFmt w:val="lowerRoman"/>
+      <w:lvlText w:val="%6."/>
+      <w:lvlJc w:val="right"/>
+      <w:pPr>
+        <w:ind w:left="6480" w:hanging="180"/>
+      </w:pPr>
+    </w:lvl>
+    <w:lvl w:ilvl="6" w:tplc="1C09000F" w:tentative="1">
+      <w:start w:val="1"/>
+      <w:numFmt w:val="decimal"/>
+      <w:lvlText w:val="%7."/>
+      <w:lvlJc w:val="left"/>
+      <w:pPr>
+        <w:ind w:left="7200" w:hanging="360"/>
+      </w:pPr>
+    </w:lvl>
+    <w:lvl w:ilvl="7" w:tplc="1C090019" w:tentative="1">
+      <w:start w:val="1"/>
+      <w:numFmt w:val="lowerLetter"/>
+      <w:lvlText w:val="%8."/>
+      <w:lvlJc w:val="left"/>
+      <w:pPr>
+        <w:ind w:left="7920" w:hanging="360"/>
+      </w:pPr>
+    </w:lvl>
+    <w:lvl w:ilvl="8" w:tplc="1C09001B" w:tentative="1">
+      <w:start w:val="1"/>
+      <w:numFmt w:val="lowerRoman"/>
+      <w:lvlText w:val="%9."/>
+      <w:lvlJc w:val="right"/>
+      <w:pPr>
+        <w:ind w:left="8640" w:hanging="180"/>
+      </w:pPr>
+    </w:lvl>
+  </w:abstractNum>
+  <w:abstractNum w:abstractNumId="22" w15:restartNumberingAfterBreak="0">
+    <w:nsid w:val="68426AB9"/>
+    <w:multiLevelType w:val="hybridMultilevel"/>
+    <w:tmpl w:val="FD461B2E"/>
+    <w:lvl w:ilvl="0" w:tplc="1C09000F">
+      <w:start w:val="1"/>
+      <w:numFmt w:val="decimal"/>
+      <w:lvlText w:val="%1."/>
+      <w:lvlJc w:val="left"/>
+      <w:pPr>
+        <w:ind w:left="2160" w:hanging="360"/>
+      </w:pPr>
+    </w:lvl>
+    <w:lvl w:ilvl="1" w:tplc="1C090019" w:tentative="1">
+      <w:start w:val="1"/>
+      <w:numFmt w:val="lowerLetter"/>
+      <w:lvlText w:val="%2."/>
+      <w:lvlJc w:val="left"/>
+      <w:pPr>
+        <w:ind w:left="2880" w:hanging="360"/>
+      </w:pPr>
+    </w:lvl>
+    <w:lvl w:ilvl="2" w:tplc="1C09001B" w:tentative="1">
+      <w:start w:val="1"/>
+      <w:numFmt w:val="lowerRoman"/>
+      <w:lvlText w:val="%3."/>
+      <w:lvlJc w:val="right"/>
+      <w:pPr>
+        <w:ind w:left="3600" w:hanging="180"/>
+      </w:pPr>
+    </w:lvl>
+    <w:lvl w:ilvl="3" w:tplc="1C09000F" w:tentative="1">
+      <w:start w:val="1"/>
+      <w:numFmt w:val="decimal"/>
+      <w:lvlText w:val="%4."/>
+      <w:lvlJc w:val="left"/>
+      <w:pPr>
+        <w:ind w:left="4320" w:hanging="360"/>
+      </w:pPr>
+    </w:lvl>
+    <w:lvl w:ilvl="4" w:tplc="1C090019" w:tentative="1">
+      <w:start w:val="1"/>
+      <w:numFmt w:val="lowerLetter"/>
+      <w:lvlText w:val="%5."/>
+      <w:lvlJc w:val="left"/>
+      <w:pPr>
+        <w:ind w:left="5040" w:hanging="360"/>
+      </w:pPr>
+    </w:lvl>
+    <w:lvl w:ilvl="5" w:tplc="1C09001B" w:tentative="1">
+      <w:start w:val="1"/>
+      <w:numFmt w:val="lowerRoman"/>
+      <w:lvlText w:val="%6."/>
+      <w:lvlJc w:val="right"/>
+      <w:pPr>
+        <w:ind w:left="5760" w:hanging="180"/>
+      </w:pPr>
+    </w:lvl>
+    <w:lvl w:ilvl="6" w:tplc="1C09000F" w:tentative="1">
+      <w:start w:val="1"/>
+      <w:numFmt w:val="decimal"/>
+      <w:lvlText w:val="%7."/>
+      <w:lvlJc w:val="left"/>
+      <w:pPr>
+        <w:ind w:left="6480" w:hanging="360"/>
+      </w:pPr>
+    </w:lvl>
+    <w:lvl w:ilvl="7" w:tplc="1C090019" w:tentative="1">
+      <w:start w:val="1"/>
+      <w:numFmt w:val="lowerLetter"/>
+      <w:lvlText w:val="%8."/>
+      <w:lvlJc w:val="left"/>
+      <w:pPr>
+        <w:ind w:left="7200" w:hanging="360"/>
+      </w:pPr>
+    </w:lvl>
+    <w:lvl w:ilvl="8" w:tplc="1C09001B" w:tentative="1">
+      <w:start w:val="1"/>
+      <w:numFmt w:val="lowerRoman"/>
+      <w:lvlText w:val="%9."/>
+      <w:lvlJc w:val="right"/>
+      <w:pPr>
+        <w:ind w:left="7920" w:hanging="180"/>
+      </w:pPr>
+    </w:lvl>
+  </w:abstractNum>
+  <w:abstractNum w:abstractNumId="23" w15:restartNumberingAfterBreak="0">
+    <w:nsid w:val="691524CA"/>
+    <w:multiLevelType w:val="hybridMultilevel"/>
+    <w:tmpl w:val="426EE8E0"/>
+    <w:lvl w:ilvl="0" w:tplc="1C09000F">
+      <w:start w:val="1"/>
+      <w:numFmt w:val="decimal"/>
+      <w:lvlText w:val="%1."/>
+      <w:lvlJc w:val="left"/>
+      <w:pPr>
+        <w:ind w:left="1440" w:hanging="360"/>
+      </w:pPr>
+    </w:lvl>
+    <w:lvl w:ilvl="1" w:tplc="1C090019" w:tentative="1">
+      <w:start w:val="1"/>
+      <w:numFmt w:val="lowerLetter"/>
+      <w:lvlText w:val="%2."/>
+      <w:lvlJc w:val="left"/>
+      <w:pPr>
+        <w:ind w:left="2160" w:hanging="360"/>
+      </w:pPr>
+    </w:lvl>
+    <w:lvl w:ilvl="2" w:tplc="1C09001B" w:tentative="1">
+      <w:start w:val="1"/>
+      <w:numFmt w:val="lowerRoman"/>
+      <w:lvlText w:val="%3."/>
+      <w:lvlJc w:val="right"/>
+      <w:pPr>
+        <w:ind w:left="2880" w:hanging="180"/>
+      </w:pPr>
+    </w:lvl>
+    <w:lvl w:ilvl="3" w:tplc="1C09000F" w:tentative="1">
+      <w:start w:val="1"/>
+      <w:numFmt w:val="decimal"/>
+      <w:lvlText w:val="%4."/>
+      <w:lvlJc w:val="left"/>
+      <w:pPr>
+        <w:ind w:left="3600" w:hanging="360"/>
+      </w:pPr>
+    </w:lvl>
+    <w:lvl w:ilvl="4" w:tplc="1C090019" w:tentative="1">
+      <w:start w:val="1"/>
+      <w:numFmt w:val="lowerLetter"/>
+      <w:lvlText w:val="%5."/>
+      <w:lvlJc w:val="left"/>
+      <w:pPr>
+        <w:ind w:left="4320" w:hanging="360"/>
+      </w:pPr>
+    </w:lvl>
+    <w:lvl w:ilvl="5" w:tplc="1C09001B" w:tentative="1">
+      <w:start w:val="1"/>
+      <w:numFmt w:val="lowerRoman"/>
+      <w:lvlText w:val="%6."/>
+      <w:lvlJc w:val="right"/>
+      <w:pPr>
+        <w:ind w:left="5040" w:hanging="180"/>
+      </w:pPr>
+    </w:lvl>
+    <w:lvl w:ilvl="6" w:tplc="1C09000F" w:tentative="1">
+      <w:start w:val="1"/>
+      <w:numFmt w:val="decimal"/>
+      <w:lvlText w:val="%7."/>
+      <w:lvlJc w:val="left"/>
+      <w:pPr>
+        <w:ind w:left="5760" w:hanging="360"/>
+      </w:pPr>
+    </w:lvl>
+    <w:lvl w:ilvl="7" w:tplc="1C090019" w:tentative="1">
+      <w:start w:val="1"/>
+      <w:numFmt w:val="lowerLetter"/>
+      <w:lvlText w:val="%8."/>
+      <w:lvlJc w:val="left"/>
+      <w:pPr>
+        <w:ind w:left="6480" w:hanging="360"/>
+      </w:pPr>
+    </w:lvl>
+    <w:lvl w:ilvl="8" w:tplc="1C09001B" w:tentative="1">
+      <w:start w:val="1"/>
+      <w:numFmt w:val="lowerRoman"/>
+      <w:lvlText w:val="%9."/>
+      <w:lvlJc w:val="right"/>
+      <w:pPr>
+        <w:ind w:left="7200" w:hanging="180"/>
+      </w:pPr>
+    </w:lvl>
+  </w:abstractNum>
+  <w:abstractNum w:abstractNumId="24" w15:restartNumberingAfterBreak="0">
     <w:nsid w:val="765209DE"/>
     <w:multiLevelType w:val="hybridMultilevel"/>
     <w:tmpl w:val="6FC2F9BA"/>
@@ -2077,11 +6628,258 @@
       </w:rPr>
     </w:lvl>
   </w:abstractNum>
+  <w:abstractNum w:abstractNumId="25" w15:restartNumberingAfterBreak="0">
+    <w:nsid w:val="78C03985"/>
+    <w:multiLevelType w:val="hybridMultilevel"/>
+    <w:tmpl w:val="E6A855FC"/>
+    <w:lvl w:ilvl="0" w:tplc="1C09000F">
+      <w:start w:val="1"/>
+      <w:numFmt w:val="decimal"/>
+      <w:lvlText w:val="%1."/>
+      <w:lvlJc w:val="left"/>
+      <w:pPr>
+        <w:ind w:left="2160" w:hanging="360"/>
+      </w:pPr>
+    </w:lvl>
+    <w:lvl w:ilvl="1" w:tplc="1C090019" w:tentative="1">
+      <w:start w:val="1"/>
+      <w:numFmt w:val="lowerLetter"/>
+      <w:lvlText w:val="%2."/>
+      <w:lvlJc w:val="left"/>
+      <w:pPr>
+        <w:ind w:left="2880" w:hanging="360"/>
+      </w:pPr>
+    </w:lvl>
+    <w:lvl w:ilvl="2" w:tplc="1C09001B" w:tentative="1">
+      <w:start w:val="1"/>
+      <w:numFmt w:val="lowerRoman"/>
+      <w:lvlText w:val="%3."/>
+      <w:lvlJc w:val="right"/>
+      <w:pPr>
+        <w:ind w:left="3600" w:hanging="180"/>
+      </w:pPr>
+    </w:lvl>
+    <w:lvl w:ilvl="3" w:tplc="1C09000F" w:tentative="1">
+      <w:start w:val="1"/>
+      <w:numFmt w:val="decimal"/>
+      <w:lvlText w:val="%4."/>
+      <w:lvlJc w:val="left"/>
+      <w:pPr>
+        <w:ind w:left="4320" w:hanging="360"/>
+      </w:pPr>
+    </w:lvl>
+    <w:lvl w:ilvl="4" w:tplc="1C090019" w:tentative="1">
+      <w:start w:val="1"/>
+      <w:numFmt w:val="lowerLetter"/>
+      <w:lvlText w:val="%5."/>
+      <w:lvlJc w:val="left"/>
+      <w:pPr>
+        <w:ind w:left="5040" w:hanging="360"/>
+      </w:pPr>
+    </w:lvl>
+    <w:lvl w:ilvl="5" w:tplc="1C09001B" w:tentative="1">
+      <w:start w:val="1"/>
+      <w:numFmt w:val="lowerRoman"/>
+      <w:lvlText w:val="%6."/>
+      <w:lvlJc w:val="right"/>
+      <w:pPr>
+        <w:ind w:left="5760" w:hanging="180"/>
+      </w:pPr>
+    </w:lvl>
+    <w:lvl w:ilvl="6" w:tplc="1C09000F" w:tentative="1">
+      <w:start w:val="1"/>
+      <w:numFmt w:val="decimal"/>
+      <w:lvlText w:val="%7."/>
+      <w:lvlJc w:val="left"/>
+      <w:pPr>
+        <w:ind w:left="6480" w:hanging="360"/>
+      </w:pPr>
+    </w:lvl>
+    <w:lvl w:ilvl="7" w:tplc="1C090019" w:tentative="1">
+      <w:start w:val="1"/>
+      <w:numFmt w:val="lowerLetter"/>
+      <w:lvlText w:val="%8."/>
+      <w:lvlJc w:val="left"/>
+      <w:pPr>
+        <w:ind w:left="7200" w:hanging="360"/>
+      </w:pPr>
+    </w:lvl>
+    <w:lvl w:ilvl="8" w:tplc="1C09001B" w:tentative="1">
+      <w:start w:val="1"/>
+      <w:numFmt w:val="lowerRoman"/>
+      <w:lvlText w:val="%9."/>
+      <w:lvlJc w:val="right"/>
+      <w:pPr>
+        <w:ind w:left="7920" w:hanging="180"/>
+      </w:pPr>
+    </w:lvl>
+  </w:abstractNum>
+  <w:abstractNum w:abstractNumId="26" w15:restartNumberingAfterBreak="0">
+    <w:nsid w:val="7FAD5D07"/>
+    <w:multiLevelType w:val="hybridMultilevel"/>
+    <w:tmpl w:val="5922E410"/>
+    <w:lvl w:ilvl="0" w:tplc="1C09000F">
+      <w:start w:val="1"/>
+      <w:numFmt w:val="decimal"/>
+      <w:lvlText w:val="%1."/>
+      <w:lvlJc w:val="left"/>
+      <w:pPr>
+        <w:ind w:left="1440" w:hanging="360"/>
+      </w:pPr>
+    </w:lvl>
+    <w:lvl w:ilvl="1" w:tplc="1C090019" w:tentative="1">
+      <w:start w:val="1"/>
+      <w:numFmt w:val="lowerLetter"/>
+      <w:lvlText w:val="%2."/>
+      <w:lvlJc w:val="left"/>
+      <w:pPr>
+        <w:ind w:left="2160" w:hanging="360"/>
+      </w:pPr>
+    </w:lvl>
+    <w:lvl w:ilvl="2" w:tplc="1C09001B" w:tentative="1">
+      <w:start w:val="1"/>
+      <w:numFmt w:val="lowerRoman"/>
+      <w:lvlText w:val="%3."/>
+      <w:lvlJc w:val="right"/>
+      <w:pPr>
+        <w:ind w:left="2880" w:hanging="180"/>
+      </w:pPr>
+    </w:lvl>
+    <w:lvl w:ilvl="3" w:tplc="1C09000F" w:tentative="1">
+      <w:start w:val="1"/>
+      <w:numFmt w:val="decimal"/>
+      <w:lvlText w:val="%4."/>
+      <w:lvlJc w:val="left"/>
+      <w:pPr>
+        <w:ind w:left="3600" w:hanging="360"/>
+      </w:pPr>
+    </w:lvl>
+    <w:lvl w:ilvl="4" w:tplc="1C090019" w:tentative="1">
+      <w:start w:val="1"/>
+      <w:numFmt w:val="lowerLetter"/>
+      <w:lvlText w:val="%5."/>
+      <w:lvlJc w:val="left"/>
+      <w:pPr>
+        <w:ind w:left="4320" w:hanging="360"/>
+      </w:pPr>
+    </w:lvl>
+    <w:lvl w:ilvl="5" w:tplc="1C09001B" w:tentative="1">
+      <w:start w:val="1"/>
+      <w:numFmt w:val="lowerRoman"/>
+      <w:lvlText w:val="%6."/>
+      <w:lvlJc w:val="right"/>
+      <w:pPr>
+        <w:ind w:left="5040" w:hanging="180"/>
+      </w:pPr>
+    </w:lvl>
+    <w:lvl w:ilvl="6" w:tplc="1C09000F" w:tentative="1">
+      <w:start w:val="1"/>
+      <w:numFmt w:val="decimal"/>
+      <w:lvlText w:val="%7."/>
+      <w:lvlJc w:val="left"/>
+      <w:pPr>
+        <w:ind w:left="5760" w:hanging="360"/>
+      </w:pPr>
+    </w:lvl>
+    <w:lvl w:ilvl="7" w:tplc="1C090019" w:tentative="1">
+      <w:start w:val="1"/>
+      <w:numFmt w:val="lowerLetter"/>
+      <w:lvlText w:val="%8."/>
+      <w:lvlJc w:val="left"/>
+      <w:pPr>
+        <w:ind w:left="6480" w:hanging="360"/>
+      </w:pPr>
+    </w:lvl>
+    <w:lvl w:ilvl="8" w:tplc="1C09001B" w:tentative="1">
+      <w:start w:val="1"/>
+      <w:numFmt w:val="lowerRoman"/>
+      <w:lvlText w:val="%9."/>
+      <w:lvlJc w:val="right"/>
+      <w:pPr>
+        <w:ind w:left="7200" w:hanging="180"/>
+      </w:pPr>
+    </w:lvl>
+  </w:abstractNum>
   <w:num w:numId="1" w16cid:durableId="246885884">
+    <w:abstractNumId w:val="16"/>
+  </w:num>
+  <w:num w:numId="2" w16cid:durableId="1071267396">
+    <w:abstractNumId w:val="24"/>
+  </w:num>
+  <w:num w:numId="3" w16cid:durableId="1466580037">
+    <w:abstractNumId w:val="20"/>
+  </w:num>
+  <w:num w:numId="4" w16cid:durableId="1359282407">
+    <w:abstractNumId w:val="14"/>
+  </w:num>
+  <w:num w:numId="5" w16cid:durableId="422143436">
+    <w:abstractNumId w:val="2"/>
+  </w:num>
+  <w:num w:numId="6" w16cid:durableId="1244876147">
+    <w:abstractNumId w:val="1"/>
+  </w:num>
+  <w:num w:numId="7" w16cid:durableId="29384423">
+    <w:abstractNumId w:val="26"/>
+  </w:num>
+  <w:num w:numId="8" w16cid:durableId="164782838">
+    <w:abstractNumId w:val="19"/>
+  </w:num>
+  <w:num w:numId="9" w16cid:durableId="945190127">
+    <w:abstractNumId w:val="3"/>
+  </w:num>
+  <w:num w:numId="10" w16cid:durableId="1007251897">
+    <w:abstractNumId w:val="5"/>
+  </w:num>
+  <w:num w:numId="11" w16cid:durableId="2032141398">
+    <w:abstractNumId w:val="25"/>
+  </w:num>
+  <w:num w:numId="12" w16cid:durableId="842472666">
+    <w:abstractNumId w:val="4"/>
+  </w:num>
+  <w:num w:numId="13" w16cid:durableId="1523470786">
+    <w:abstractNumId w:val="18"/>
+  </w:num>
+  <w:num w:numId="14" w16cid:durableId="1032926602">
+    <w:abstractNumId w:val="7"/>
+  </w:num>
+  <w:num w:numId="15" w16cid:durableId="487211240">
+    <w:abstractNumId w:val="9"/>
+  </w:num>
+  <w:num w:numId="16" w16cid:durableId="1881624167">
     <w:abstractNumId w:val="0"/>
   </w:num>
-  <w:num w:numId="2" w16cid:durableId="1071267396">
-    <w:abstractNumId w:val="1"/>
+  <w:num w:numId="17" w16cid:durableId="827596599">
+    <w:abstractNumId w:val="8"/>
+  </w:num>
+  <w:num w:numId="18" w16cid:durableId="1464541888">
+    <w:abstractNumId w:val="15"/>
+  </w:num>
+  <w:num w:numId="19" w16cid:durableId="1146510864">
+    <w:abstractNumId w:val="17"/>
+  </w:num>
+  <w:num w:numId="20" w16cid:durableId="1785273432">
+    <w:abstractNumId w:val="6"/>
+  </w:num>
+  <w:num w:numId="21" w16cid:durableId="654142412">
+    <w:abstractNumId w:val="10"/>
+  </w:num>
+  <w:num w:numId="22" w16cid:durableId="774129173">
+    <w:abstractNumId w:val="23"/>
+  </w:num>
+  <w:num w:numId="23" w16cid:durableId="1236358155">
+    <w:abstractNumId w:val="21"/>
+  </w:num>
+  <w:num w:numId="24" w16cid:durableId="380249279">
+    <w:abstractNumId w:val="22"/>
+  </w:num>
+  <w:num w:numId="25" w16cid:durableId="788625751">
+    <w:abstractNumId w:val="13"/>
+  </w:num>
+  <w:num w:numId="26" w16cid:durableId="2046250510">
+    <w:abstractNumId w:val="11"/>
+  </w:num>
+  <w:num w:numId="27" w16cid:durableId="1080906115">
+    <w:abstractNumId w:val="12"/>
   </w:num>
 </w:numbering>
 </file>

</xml_diff>